<commit_message>
edited discussion to improve flow between paragraphs. shortened.
</commit_message>
<xml_diff>
--- a/Drafts/Draft_Jun2_2020.docx
+++ b/Drafts/Draft_Jun2_2020.docx
@@ -779,6 +779,7 @@
         </w:rPr>
         <w:t xml:space="preserve"> and deionized water; we left the other half of consumers unsterilized. Specifically, we ask</w:t>
       </w:r>
+      <w:commentRangeStart w:id="1"/>
       <w:r>
         <w:rPr>
           <w:rFonts w:ascii="Times New Roman" w:hAnsi="Times New Roman" w:cs="Times New Roman"/>
@@ -847,7 +848,21 @@
           <w:rFonts w:ascii="Times New Roman" w:hAnsi="Times New Roman" w:cs="Times New Roman"/>
           <w:bCs/>
         </w:rPr>
-        <w:t xml:space="preserve">, suggesting that contaminants either hide or inflate diet data, and does this effect </w:t>
+        <w:t xml:space="preserve">, suggesting that contaminants either hide or inflate diet </w:t>
+      </w:r>
+      <w:r>
+        <w:rPr>
+          <w:rFonts w:ascii="Times New Roman" w:hAnsi="Times New Roman" w:cs="Times New Roman"/>
+          <w:bCs/>
+        </w:rPr>
+        <w:t>consumption amount or rate</w:t>
+      </w:r>
+      <w:r>
+        <w:rPr>
+          <w:rFonts w:ascii="Times New Roman" w:hAnsi="Times New Roman" w:cs="Times New Roman"/>
+          <w:bCs/>
+        </w:rPr>
+        <w:t xml:space="preserve">, and does this effect </w:t>
       </w:r>
       <w:r>
         <w:rPr>
@@ -924,7 +939,21 @@
           <w:rFonts w:ascii="Times New Roman" w:hAnsi="Times New Roman" w:cs="Times New Roman"/>
           <w:bCs/>
         </w:rPr>
-        <w:t xml:space="preserve"> Our results suggest minimal to no significant impacts of surface contamination on diet detection or diversity, though in the mesocosm environment, surface contamination </w:t>
+        <w:t xml:space="preserve"> </w:t>
+      </w:r>
+      <w:commentRangeEnd w:id="1"/>
+      <w:r>
+        <w:rPr>
+          <w:rStyle w:val="CommentReference"/>
+        </w:rPr>
+        <w:commentReference w:id="1"/>
+      </w:r>
+      <w:r>
+        <w:rPr>
+          <w:rFonts w:ascii="Times New Roman" w:hAnsi="Times New Roman" w:cs="Times New Roman"/>
+          <w:bCs/>
+        </w:rPr>
+        <w:t xml:space="preserve">Our results suggest minimal to no significant impacts of surface contamination on diet detection or diversity, though in the mesocosm environment, surface contamination </w:t>
       </w:r>
       <w:r>
         <w:rPr>
@@ -2260,7 +2289,7 @@
         </w:rPr>
         <w:t xml:space="preserve">) by submerging and stirring each sample in </w:t>
       </w:r>
-      <w:commentRangeStart w:id="1"/>
+      <w:commentRangeStart w:id="2"/>
       <w:r>
         <w:rPr>
           <w:rFonts w:ascii="Times New Roman" w:hAnsi="Times New Roman" w:cs="Times New Roman"/>
@@ -2284,12 +2313,12 @@
         </w:rPr>
         <w:t xml:space="preserve"> </w:t>
       </w:r>
-      <w:commentRangeEnd w:id="1"/>
+      <w:commentRangeEnd w:id="2"/>
       <w:r>
         <w:rPr>
           <w:rStyle w:val="CommentReference"/>
         </w:rPr>
-        <w:commentReference w:id="1"/>
+        <w:commentReference w:id="2"/>
       </w:r>
       <w:r>
         <w:rPr>
@@ -3525,7 +3554,7 @@
         </w:rPr>
         <w:t xml:space="preserve">L </w:t>
       </w:r>
-      <w:commentRangeStart w:id="2"/>
+      <w:commentRangeStart w:id="3"/>
       <w:r>
         <w:rPr>
           <w:rFonts w:ascii="Times New Roman" w:hAnsi="Times New Roman" w:cs="Times New Roman"/>
@@ -3547,12 +3576,12 @@
         </w:rPr>
         <w:t>volume</w:t>
       </w:r>
-      <w:commentRangeEnd w:id="2"/>
+      <w:commentRangeEnd w:id="3"/>
       <w:r>
         <w:rPr>
           <w:rStyle w:val="CommentReference"/>
         </w:rPr>
-        <w:commentReference w:id="2"/>
+        <w:commentReference w:id="3"/>
       </w:r>
       <w:r>
         <w:rPr>
@@ -5028,7 +5057,7 @@
         </w:rPr>
         <w:t xml:space="preserve"> DNA prior to ASV assignment (since ASV assignment is abundance-sensitive); however, UNOISE3 produced more sequence reads and assigned more ASVs per sample, so we chose to continue </w:t>
       </w:r>
-      <w:commentRangeStart w:id="3"/>
+      <w:commentRangeStart w:id="4"/>
       <w:r>
         <w:rPr>
           <w:rFonts w:ascii="Times New Roman" w:hAnsi="Times New Roman" w:cs="Times New Roman"/>
@@ -5036,12 +5065,12 @@
         </w:rPr>
         <w:t xml:space="preserve">analyses </w:t>
       </w:r>
-      <w:commentRangeEnd w:id="3"/>
+      <w:commentRangeEnd w:id="4"/>
       <w:r>
         <w:rPr>
           <w:rStyle w:val="CommentReference"/>
         </w:rPr>
-        <w:commentReference w:id="3"/>
+        <w:commentReference w:id="4"/>
       </w:r>
       <w:r>
         <w:rPr>
@@ -9161,7 +9190,21 @@
           <w:rFonts w:ascii="Times New Roman" w:hAnsi="Times New Roman" w:cs="Times New Roman"/>
           <w:bCs/>
         </w:rPr>
-        <w:t>. In a field environment, diet detection, abundance, richness, and composition were not altered by surface sterilizing consumers prior to DNA metabarcoding, suggesting the potential diet DNA extracted from these individuals represents consumed diet items.</w:t>
+        <w:t>. In a field environment, diet detection, abundance, richness, and composition were not altered by surface sterilizing consumers prior to DNA metabarcoding, suggesting the potential diet DNA extracted from these individuals represents consumed diet items</w:t>
+      </w:r>
+      <w:r>
+        <w:rPr>
+          <w:rFonts w:ascii="Times New Roman" w:hAnsi="Times New Roman" w:cs="Times New Roman"/>
+          <w:bCs/>
+        </w:rPr>
+        <w:t xml:space="preserve"> (including 19 species from nine arthropod orders and one insect infraclass)</w:t>
+      </w:r>
+      <w:r>
+        <w:rPr>
+          <w:rFonts w:ascii="Times New Roman" w:hAnsi="Times New Roman" w:cs="Times New Roman"/>
+          <w:bCs/>
+        </w:rPr>
+        <w:t>.</w:t>
       </w:r>
       <w:r>
         <w:rPr>
@@ -9189,21 +9232,56 @@
           <w:rFonts w:ascii="Times New Roman" w:hAnsi="Times New Roman" w:cs="Times New Roman"/>
           <w:bCs/>
         </w:rPr>
-        <w:t xml:space="preserve"> contamination with a marginally significant reduction in detection of an offered diet item.</w:t>
-      </w:r>
-      <w:r>
-        <w:rPr>
-          <w:rFonts w:ascii="Times New Roman" w:hAnsi="Times New Roman" w:cs="Times New Roman"/>
-          <w:bCs/>
-        </w:rPr>
-        <w:t xml:space="preserve"> This outcome suggests that some environments may </w:t>
-      </w:r>
-      <w:r>
-        <w:rPr>
-          <w:rFonts w:ascii="Times New Roman" w:hAnsi="Times New Roman" w:cs="Times New Roman"/>
-          <w:bCs/>
-        </w:rPr>
-        <w:t>be more prone to surface contamination that could alter the ecological interpretations of diet metabarcoding studies</w:t>
+        <w:t xml:space="preserve"> </w:t>
+      </w:r>
+      <w:r>
+        <w:rPr>
+          <w:rFonts w:ascii="Times New Roman" w:hAnsi="Times New Roman" w:cs="Times New Roman"/>
+          <w:bCs/>
+        </w:rPr>
+        <w:t xml:space="preserve">surface </w:t>
+      </w:r>
+      <w:r>
+        <w:rPr>
+          <w:rFonts w:ascii="Times New Roman" w:hAnsi="Times New Roman" w:cs="Times New Roman"/>
+          <w:bCs/>
+        </w:rPr>
+        <w:t>contamination with a marginally significant reduction in detection of an offered diet item</w:t>
+      </w:r>
+      <w:r>
+        <w:rPr>
+          <w:rFonts w:ascii="Times New Roman" w:hAnsi="Times New Roman" w:cs="Times New Roman"/>
+          <w:bCs/>
+        </w:rPr>
+        <w:t xml:space="preserve"> with surface sterilization</w:t>
+      </w:r>
+      <w:r>
+        <w:rPr>
+          <w:rFonts w:ascii="Times New Roman" w:hAnsi="Times New Roman" w:cs="Times New Roman"/>
+          <w:bCs/>
+        </w:rPr>
+        <w:t xml:space="preserve"> (a reduction of offered diet item in 91% to 50% of the population). </w:t>
+      </w:r>
+      <w:r>
+        <w:rPr>
+          <w:rFonts w:ascii="Times New Roman" w:hAnsi="Times New Roman" w:cs="Times New Roman"/>
+          <w:bCs/>
+        </w:rPr>
+        <w:t xml:space="preserve">This outcome suggests that some environments may </w:t>
+      </w:r>
+      <w:r>
+        <w:rPr>
+          <w:rFonts w:ascii="Times New Roman" w:hAnsi="Times New Roman" w:cs="Times New Roman"/>
+          <w:bCs/>
+        </w:rPr>
+        <w:t xml:space="preserve">be more prone to surface contamination that could alter the ecological interpretations of diet metabarcoding </w:t>
+      </w:r>
+      <w:r>
+        <w:rPr>
+          <w:rFonts w:ascii="Times New Roman" w:hAnsi="Times New Roman" w:cs="Times New Roman"/>
+          <w:bCs/>
+        </w:rPr>
+        <w:t>data</w:t>
       </w:r>
       <w:r>
         <w:rPr>
@@ -9224,7 +9302,149 @@
           <w:rFonts w:ascii="Times New Roman" w:hAnsi="Times New Roman" w:cs="Times New Roman"/>
           <w:bCs/>
         </w:rPr>
-        <w:t>Overall, our DNA metabarcoding protocol had a high rate of diet detection (74% with a fed diet item, 86% with natural-fed diet items), suggesting that this protocol has broad usage for other invertebrate consumers.</w:t>
+        <w:t xml:space="preserve">Surface sterilization did not appear to have negative effects on potential diet DNA detection, abundance, or richness </w:t>
+      </w:r>
+      <w:r>
+        <w:rPr>
+          <w:rFonts w:ascii="Times New Roman" w:hAnsi="Times New Roman" w:cs="Times New Roman"/>
+          <w:bCs/>
+        </w:rPr>
+        <w:t>(</w:t>
+      </w:r>
+      <w:r>
+        <w:rPr>
+          <w:rFonts w:ascii="Times New Roman" w:hAnsi="Times New Roman" w:cs="Times New Roman"/>
+          <w:bCs/>
+        </w:rPr>
+        <w:t xml:space="preserve">diet detection in </w:t>
+      </w:r>
+      <w:r>
+        <w:rPr>
+          <w:rFonts w:ascii="Times New Roman" w:hAnsi="Times New Roman" w:cs="Times New Roman"/>
+          <w:bCs/>
+        </w:rPr>
+        <w:t xml:space="preserve">74% </w:t>
+      </w:r>
+      <w:r>
+        <w:rPr>
+          <w:rFonts w:ascii="Times New Roman" w:hAnsi="Times New Roman" w:cs="Times New Roman"/>
+          <w:bCs/>
+        </w:rPr>
+        <w:t xml:space="preserve">of consumers </w:t>
+      </w:r>
+      <w:r>
+        <w:rPr>
+          <w:rFonts w:ascii="Times New Roman" w:hAnsi="Times New Roman" w:cs="Times New Roman"/>
+          <w:bCs/>
+        </w:rPr>
+        <w:t>with a fed diet item, 86% with natural-fed diet items)</w:t>
+      </w:r>
+      <w:r>
+        <w:rPr>
+          <w:rFonts w:ascii="Times New Roman" w:hAnsi="Times New Roman" w:cs="Times New Roman"/>
+          <w:bCs/>
+        </w:rPr>
+        <w:t xml:space="preserve">. </w:t>
+      </w:r>
+      <w:proofErr w:type="gramStart"/>
+      <w:r>
+        <w:rPr>
+          <w:rFonts w:ascii="Times New Roman" w:hAnsi="Times New Roman" w:cs="Times New Roman"/>
+          <w:bCs/>
+        </w:rPr>
+        <w:t>This</w:t>
+      </w:r>
+      <w:r>
+        <w:rPr>
+          <w:rFonts w:ascii="Times New Roman" w:hAnsi="Times New Roman" w:cs="Times New Roman"/>
+          <w:bCs/>
+        </w:rPr>
+        <w:t>,</w:t>
+      </w:r>
+      <w:proofErr w:type="gramEnd"/>
+      <w:r>
+        <w:rPr>
+          <w:rFonts w:ascii="Times New Roman" w:hAnsi="Times New Roman" w:cs="Times New Roman"/>
+          <w:bCs/>
+        </w:rPr>
+        <w:t xml:space="preserve"> tied with our observation of possible contamination in a mesocosm environment suggests that surface sterilization may be an appropriate conservative approach prior to any diet DNA metabarcoding study, especially because </w:t>
+      </w:r>
+      <w:r>
+        <w:rPr>
+          <w:rFonts w:ascii="Times New Roman" w:hAnsi="Times New Roman" w:cs="Times New Roman"/>
+          <w:bCs/>
+        </w:rPr>
+        <w:t xml:space="preserve">sterilization protocols cost very little (in time, money, and data). </w:t>
+      </w:r>
+      <w:r>
+        <w:rPr>
+          <w:rFonts w:ascii="Times New Roman" w:hAnsi="Times New Roman" w:cs="Times New Roman"/>
+          <w:bCs/>
+        </w:rPr>
+        <w:t xml:space="preserve">The </w:t>
+      </w:r>
+      <w:r>
+        <w:rPr>
+          <w:rFonts w:ascii="Times New Roman" w:hAnsi="Times New Roman" w:cs="Times New Roman"/>
+          <w:bCs/>
+        </w:rPr>
+        <w:t xml:space="preserve">diet data revealed in our dataset suggest a wide range of continued and future applications for diet DNA metabarcoding studies across a range of </w:t>
+      </w:r>
+      <w:r>
+        <w:rPr>
+          <w:rFonts w:ascii="Times New Roman" w:hAnsi="Times New Roman" w:cs="Times New Roman"/>
+          <w:bCs/>
+        </w:rPr>
+        <w:t xml:space="preserve">scales and </w:t>
+      </w:r>
+      <w:r>
+        <w:rPr>
+          <w:rFonts w:ascii="Times New Roman" w:hAnsi="Times New Roman" w:cs="Times New Roman"/>
+          <w:bCs/>
+        </w:rPr>
+        <w:t>environments</w:t>
+      </w:r>
+      <w:r>
+        <w:rPr>
+          <w:rFonts w:ascii="Times New Roman" w:hAnsi="Times New Roman" w:cs="Times New Roman"/>
+          <w:bCs/>
+        </w:rPr>
+        <w:t xml:space="preserve">. </w:t>
+      </w:r>
+      <w:r>
+        <w:rPr>
+          <w:rFonts w:ascii="Times New Roman" w:hAnsi="Times New Roman" w:cs="Times New Roman"/>
+          <w:bCs/>
+        </w:rPr>
+        <w:t>(</w:t>
+      </w:r>
+      <w:r>
+        <w:rPr>
+          <w:rFonts w:ascii="Times New Roman" w:hAnsi="Times New Roman" w:cs="Times New Roman"/>
+          <w:bCs/>
+        </w:rPr>
+        <w:t>e.g. individual- and population-level consumption rates via detection and abundance of diet DNA;</w:t>
+      </w:r>
+      <w:r>
+        <w:rPr>
+          <w:rFonts w:ascii="Times New Roman" w:hAnsi="Times New Roman" w:cs="Times New Roman"/>
+          <w:bCs/>
+        </w:rPr>
+        <w:t xml:space="preserve"> POPULATION AND INDIVIDUAL CITATION;</w:t>
+      </w:r>
+      <w:r>
+        <w:rPr>
+          <w:rFonts w:ascii="Times New Roman" w:hAnsi="Times New Roman" w:cs="Times New Roman"/>
+          <w:bCs/>
+        </w:rPr>
+        <w:t xml:space="preserve"> population- and community-level consumption patterns via abundance, diversity, and composition of diet DNA</w:t>
+      </w:r>
+      <w:r>
+        <w:rPr>
+          <w:rFonts w:ascii="Times New Roman" w:hAnsi="Times New Roman" w:cs="Times New Roman"/>
+          <w:bCs/>
+        </w:rPr>
+        <w:t>;</w:t>
       </w:r>
       <w:r>
         <w:rPr>
@@ -9233,54 +9453,295 @@
         </w:rPr>
         <w:t xml:space="preserve"> </w:t>
       </w:r>
-      <w:r>
-        <w:rPr>
-          <w:rFonts w:ascii="Times New Roman" w:hAnsi="Times New Roman" w:cs="Times New Roman"/>
-          <w:bCs/>
-        </w:rPr>
-        <w:t xml:space="preserve">Although diet DNA reads are relatively rare in this type of dataset </w:t>
-      </w:r>
-      <w:r>
-        <w:rPr>
-          <w:rFonts w:ascii="Times New Roman" w:hAnsi="Times New Roman" w:cs="Times New Roman"/>
-          <w:bCs/>
-        </w:rPr>
-        <w:t>(0.</w:t>
-      </w:r>
-      <w:r>
-        <w:rPr>
-          <w:rFonts w:ascii="Times New Roman" w:hAnsi="Times New Roman" w:cs="Times New Roman"/>
-          <w:bCs/>
-        </w:rPr>
-        <w:t>006</w:t>
-      </w:r>
-      <w:r>
-        <w:rPr>
-          <w:rFonts w:ascii="Times New Roman" w:hAnsi="Times New Roman" w:cs="Times New Roman"/>
-          <w:bCs/>
-        </w:rPr>
-        <w:t xml:space="preserve"> – 2</w:t>
-      </w:r>
-      <w:r>
-        <w:rPr>
-          <w:rFonts w:ascii="Times New Roman" w:hAnsi="Times New Roman" w:cs="Times New Roman"/>
-          <w:bCs/>
-        </w:rPr>
-        <w:t>6</w:t>
-      </w:r>
-      <w:r>
-        <w:rPr>
-          <w:rFonts w:ascii="Times New Roman" w:hAnsi="Times New Roman" w:cs="Times New Roman"/>
-          <w:bCs/>
-        </w:rPr>
-        <w:t xml:space="preserve">% of the current dataset, similar to other studies; </w:t>
-      </w:r>
       <w:proofErr w:type="spellStart"/>
       <w:r>
         <w:rPr>
           <w:rFonts w:ascii="Times New Roman" w:hAnsi="Times New Roman" w:cs="Times New Roman"/>
           <w:bCs/>
         </w:rPr>
+        <w:t>Kaunisto</w:t>
+      </w:r>
+      <w:proofErr w:type="spellEnd"/>
+      <w:r>
+        <w:rPr>
+          <w:rFonts w:ascii="Times New Roman" w:hAnsi="Times New Roman" w:cs="Times New Roman"/>
+          <w:bCs/>
+        </w:rPr>
+        <w:t xml:space="preserve"> et al. 2020</w:t>
+      </w:r>
+      <w:r>
+        <w:rPr>
+          <w:rFonts w:ascii="Times New Roman" w:hAnsi="Times New Roman" w:cs="Times New Roman"/>
+          <w:bCs/>
+        </w:rPr>
+        <w:t xml:space="preserve">, </w:t>
+      </w:r>
+      <w:proofErr w:type="spellStart"/>
+      <w:r>
+        <w:rPr>
+          <w:rFonts w:ascii="Times New Roman" w:hAnsi="Times New Roman" w:cs="Times New Roman"/>
+          <w:bCs/>
+        </w:rPr>
+        <w:t>Kartzinel</w:t>
+      </w:r>
+      <w:proofErr w:type="spellEnd"/>
+      <w:r>
+        <w:rPr>
+          <w:rFonts w:ascii="Times New Roman" w:hAnsi="Times New Roman" w:cs="Times New Roman"/>
+          <w:bCs/>
+        </w:rPr>
+        <w:t xml:space="preserve"> et al.</w:t>
+      </w:r>
+      <w:r>
+        <w:rPr>
+          <w:rFonts w:ascii="Times New Roman" w:hAnsi="Times New Roman" w:cs="Times New Roman"/>
+          <w:bCs/>
+        </w:rPr>
+        <w:t xml:space="preserve">; </w:t>
+      </w:r>
+      <w:r>
+        <w:rPr>
+          <w:rFonts w:ascii="Times New Roman" w:hAnsi="Times New Roman" w:cs="Times New Roman"/>
+          <w:bCs/>
+        </w:rPr>
+        <w:t xml:space="preserve">interactions including plant-herbivore, predator-diet, host-parasitoid, plant-pollinator, parasite-host, parasite predation; </w:t>
+      </w:r>
+      <w:proofErr w:type="spellStart"/>
+      <w:r>
+        <w:rPr>
+          <w:rFonts w:ascii="Times New Roman" w:hAnsi="Times New Roman" w:cs="Times New Roman"/>
+          <w:bCs/>
+        </w:rPr>
+        <w:t>Kartzinel</w:t>
+      </w:r>
+      <w:proofErr w:type="spellEnd"/>
+      <w:r>
+        <w:rPr>
+          <w:rFonts w:ascii="Times New Roman" w:hAnsi="Times New Roman" w:cs="Times New Roman"/>
+          <w:bCs/>
+        </w:rPr>
+        <w:t xml:space="preserve">, Gao et al., </w:t>
+      </w:r>
+      <w:proofErr w:type="spellStart"/>
+      <w:r>
+        <w:rPr>
+          <w:rFonts w:ascii="Times New Roman" w:hAnsi="Times New Roman" w:cs="Times New Roman"/>
+          <w:bCs/>
+        </w:rPr>
+        <w:t>Wirta</w:t>
+      </w:r>
+      <w:proofErr w:type="spellEnd"/>
+      <w:r>
+        <w:rPr>
+          <w:rFonts w:ascii="Times New Roman" w:hAnsi="Times New Roman" w:cs="Times New Roman"/>
+          <w:bCs/>
+        </w:rPr>
+        <w:t xml:space="preserve">, Bell et al. 2019, </w:t>
+      </w:r>
+      <w:proofErr w:type="spellStart"/>
+      <w:r>
+        <w:rPr>
+          <w:rFonts w:ascii="Times New Roman" w:hAnsi="Times New Roman" w:cs="Times New Roman"/>
+          <w:bCs/>
+        </w:rPr>
+        <w:t>Orlofske</w:t>
+      </w:r>
+      <w:proofErr w:type="spellEnd"/>
+      <w:r>
+        <w:rPr>
+          <w:rFonts w:ascii="Times New Roman" w:hAnsi="Times New Roman" w:cs="Times New Roman"/>
+          <w:bCs/>
+        </w:rPr>
+        <w:t xml:space="preserve"> et al. 2012). </w:t>
+      </w:r>
+    </w:p>
+    <w:p>
+      <w:pPr>
+        <w:rPr>
+          <w:rFonts w:ascii="Times New Roman" w:hAnsi="Times New Roman" w:cs="Times New Roman"/>
+          <w:bCs/>
+        </w:rPr>
+      </w:pPr>
+    </w:p>
+    <w:p>
+      <w:pPr>
+        <w:rPr>
+          <w:rFonts w:ascii="Times New Roman" w:hAnsi="Times New Roman" w:cs="Times New Roman"/>
+          <w:b/>
+        </w:rPr>
+      </w:pPr>
+      <w:r>
+        <w:rPr>
+          <w:rFonts w:ascii="Times New Roman" w:hAnsi="Times New Roman" w:cs="Times New Roman"/>
+          <w:b/>
+        </w:rPr>
+        <w:t>[Surface sterilization broadly]</w:t>
+      </w:r>
+    </w:p>
+    <w:p>
+      <w:pPr>
+        <w:rPr>
+          <w:rFonts w:ascii="Times New Roman" w:hAnsi="Times New Roman" w:cs="Times New Roman"/>
+          <w:bCs/>
+        </w:rPr>
+      </w:pPr>
+      <w:r>
+        <w:rPr>
+          <w:rFonts w:ascii="Times New Roman" w:hAnsi="Times New Roman" w:cs="Times New Roman"/>
+          <w:bCs/>
+        </w:rPr>
+        <w:t>The field of diet DNA metabarcoding has not universally adopted surface sterilization practices into common protocols, especially for studies including DNA extraction of full organisms</w:t>
+      </w:r>
+      <w:r>
+        <w:rPr>
+          <w:rFonts w:ascii="Times New Roman" w:hAnsi="Times New Roman" w:cs="Times New Roman"/>
+          <w:bCs/>
+        </w:rPr>
+        <w:t xml:space="preserve"> </w:t>
+      </w:r>
+      <w:r>
+        <w:rPr>
+          <w:rFonts w:ascii="Times New Roman" w:hAnsi="Times New Roman" w:cs="Times New Roman"/>
+          <w:bCs/>
+        </w:rPr>
+        <w:t xml:space="preserve">(Doña et al. 2019, </w:t>
+      </w:r>
+      <w:proofErr w:type="spellStart"/>
+      <w:r>
+        <w:rPr>
+          <w:rFonts w:ascii="Times New Roman" w:hAnsi="Times New Roman" w:cs="Times New Roman"/>
+          <w:bCs/>
+        </w:rPr>
+        <w:t>Anslan</w:t>
+      </w:r>
+      <w:proofErr w:type="spellEnd"/>
+      <w:r>
+        <w:rPr>
+          <w:rFonts w:ascii="Times New Roman" w:hAnsi="Times New Roman" w:cs="Times New Roman"/>
+          <w:bCs/>
+        </w:rPr>
+        <w:t xml:space="preserve"> et al. 2016, </w:t>
+      </w:r>
+      <w:proofErr w:type="spellStart"/>
+      <w:r>
+        <w:rPr>
+          <w:rFonts w:ascii="Times New Roman" w:hAnsi="Times New Roman" w:cs="Times New Roman"/>
+          <w:bCs/>
+        </w:rPr>
+        <w:t>Wirta</w:t>
+      </w:r>
+      <w:proofErr w:type="spellEnd"/>
+      <w:r>
+        <w:rPr>
+          <w:rFonts w:ascii="Times New Roman" w:hAnsi="Times New Roman" w:cs="Times New Roman"/>
+          <w:bCs/>
+        </w:rPr>
+        <w:t xml:space="preserve"> et al.</w:t>
+      </w:r>
+      <w:r>
+        <w:rPr>
+          <w:rFonts w:ascii="Times New Roman" w:hAnsi="Times New Roman" w:cs="Times New Roman"/>
+          <w:bCs/>
+        </w:rPr>
+        <w:t xml:space="preserve">, </w:t>
+      </w:r>
+      <w:r>
+        <w:rPr>
+          <w:rFonts w:ascii="Times New Roman" w:hAnsi="Times New Roman" w:cs="Times New Roman"/>
+          <w:bCs/>
+        </w:rPr>
+        <w:t>Jacobsen et al. 2018)</w:t>
+      </w:r>
+      <w:r>
+        <w:rPr>
+          <w:rFonts w:ascii="Times New Roman" w:hAnsi="Times New Roman" w:cs="Times New Roman"/>
+          <w:bCs/>
+        </w:rPr>
+        <w:t xml:space="preserve">. </w:t>
+      </w:r>
+      <w:r>
+        <w:rPr>
+          <w:rFonts w:ascii="Times New Roman" w:hAnsi="Times New Roman" w:cs="Times New Roman"/>
+          <w:bCs/>
+        </w:rPr>
+        <w:t>We demonstrate that surface sterilization may not be necessary in these types of studies in the future, but that the costs (in time, money, and data) are not great for surface sterilizing as a precaution</w:t>
+      </w:r>
+      <w:r>
+        <w:rPr>
+          <w:rFonts w:ascii="Times New Roman" w:hAnsi="Times New Roman" w:cs="Times New Roman"/>
+          <w:bCs/>
+        </w:rPr>
+        <w:t xml:space="preserve"> against potential contaminants</w:t>
+      </w:r>
+      <w:r>
+        <w:rPr>
+          <w:rFonts w:ascii="Times New Roman" w:hAnsi="Times New Roman" w:cs="Times New Roman"/>
+          <w:bCs/>
+        </w:rPr>
+        <w:t>.</w:t>
+      </w:r>
+      <w:r>
+        <w:rPr>
+          <w:rFonts w:ascii="Times New Roman" w:hAnsi="Times New Roman" w:cs="Times New Roman"/>
+          <w:bCs/>
+        </w:rPr>
+        <w:t xml:space="preserve"> This evident lack of surface contaminants that hide diet diversity in DNA metabarcoding studies contrast with obvious surface contaminants altering ecological interpretations in other fields that use high-throughput sequencing methods to determine community diversity (e.g. fungal endophytes; CITE). The reasons for this difference are numerous, but foremost is that fungal spores </w:t>
+      </w:r>
+      <w:r>
+        <w:rPr>
+          <w:rFonts w:ascii="Times New Roman" w:hAnsi="Times New Roman" w:cs="Times New Roman"/>
+          <w:bCs/>
+        </w:rPr>
+        <w:t xml:space="preserve">and bacterial cells </w:t>
+      </w:r>
+      <w:r>
+        <w:rPr>
+          <w:rFonts w:ascii="Times New Roman" w:hAnsi="Times New Roman" w:cs="Times New Roman"/>
+          <w:bCs/>
+        </w:rPr>
+        <w:t xml:space="preserve">are widespread </w:t>
+      </w:r>
+      <w:r>
+        <w:rPr>
+          <w:rFonts w:ascii="Times New Roman" w:hAnsi="Times New Roman" w:cs="Times New Roman"/>
+          <w:bCs/>
+        </w:rPr>
+        <w:t xml:space="preserve">on and in the surfaces of most environments and organisms (CITE) and so likely to contaminate studies targeting specific subgroups of </w:t>
+      </w:r>
+      <w:r>
+        <w:rPr>
+          <w:rFonts w:ascii="Times New Roman" w:hAnsi="Times New Roman" w:cs="Times New Roman"/>
+          <w:bCs/>
+        </w:rPr>
+        <w:t>these</w:t>
+      </w:r>
+      <w:r>
+        <w:rPr>
+          <w:rFonts w:ascii="Times New Roman" w:hAnsi="Times New Roman" w:cs="Times New Roman"/>
+          <w:bCs/>
+        </w:rPr>
+        <w:t xml:space="preserve"> communities. Indeed, even in our dataset, many sequences matched to fungal reference sequences from both GenBank and BOLD (see data). The fact that these non-target fungal sequences did not alter our DNA metabarcoding data by hiding target potential diet DNA</w:t>
+      </w:r>
+      <w:r>
+        <w:rPr>
+          <w:rFonts w:ascii="Times New Roman" w:hAnsi="Times New Roman" w:cs="Times New Roman"/>
+          <w:bCs/>
+        </w:rPr>
+        <w:t xml:space="preserve"> (even with the relative rarity of potential diet DNA compared to consumer DNA; </w:t>
+      </w:r>
+      <w:r>
+        <w:rPr>
+          <w:rFonts w:ascii="Times New Roman" w:hAnsi="Times New Roman" w:cs="Times New Roman"/>
+          <w:bCs/>
+        </w:rPr>
+        <w:t xml:space="preserve">0.006 – 26% of each sample, similar to other studies; </w:t>
+      </w:r>
+      <w:proofErr w:type="spellStart"/>
+      <w:r>
+        <w:rPr>
+          <w:rFonts w:ascii="Times New Roman" w:hAnsi="Times New Roman" w:cs="Times New Roman"/>
+          <w:bCs/>
+        </w:rPr>
         <w:t>Krehenwinkel</w:t>
       </w:r>
       <w:proofErr w:type="spellEnd"/>
@@ -9289,7 +9750,471 @@
           <w:rFonts w:ascii="Times New Roman" w:hAnsi="Times New Roman" w:cs="Times New Roman"/>
           <w:bCs/>
         </w:rPr>
-        <w:t xml:space="preserve"> et al. 2016)</w:t>
+        <w:t xml:space="preserve"> et al. 2016), </w:t>
+      </w:r>
+      <w:r>
+        <w:rPr>
+          <w:rFonts w:ascii="Times New Roman" w:hAnsi="Times New Roman" w:cs="Times New Roman"/>
+          <w:bCs/>
+        </w:rPr>
+        <w:t xml:space="preserve"> is likely due to the differences in biomass of these sources of DNA in our samples</w:t>
+      </w:r>
+      <w:r>
+        <w:rPr>
+          <w:rFonts w:ascii="Times New Roman" w:hAnsi="Times New Roman" w:cs="Times New Roman"/>
+          <w:bCs/>
+        </w:rPr>
+        <w:t xml:space="preserve"> and the specificity of our PCR amplification protocol</w:t>
+      </w:r>
+      <w:r>
+        <w:rPr>
+          <w:rFonts w:ascii="Times New Roman" w:hAnsi="Times New Roman" w:cs="Times New Roman"/>
+          <w:bCs/>
+        </w:rPr>
+        <w:t>; diet items are likely in greater biomass in consumers than any single fungal species and more directly targeted by the primer set selected for our study (</w:t>
+      </w:r>
+      <w:proofErr w:type="spellStart"/>
+      <w:r>
+        <w:rPr>
+          <w:rFonts w:ascii="Times New Roman" w:hAnsi="Times New Roman" w:cs="Times New Roman"/>
+          <w:bCs/>
+        </w:rPr>
+        <w:t>Leray</w:t>
+      </w:r>
+      <w:proofErr w:type="spellEnd"/>
+      <w:r>
+        <w:rPr>
+          <w:rFonts w:ascii="Times New Roman" w:hAnsi="Times New Roman" w:cs="Times New Roman"/>
+          <w:bCs/>
+        </w:rPr>
+        <w:t xml:space="preserve">, other primer paper, </w:t>
+      </w:r>
+      <w:proofErr w:type="spellStart"/>
+      <w:r>
+        <w:rPr>
+          <w:rFonts w:ascii="Times New Roman" w:hAnsi="Times New Roman" w:cs="Times New Roman"/>
+          <w:bCs/>
+        </w:rPr>
+        <w:t>Elbrecht</w:t>
+      </w:r>
+      <w:proofErr w:type="spellEnd"/>
+      <w:r>
+        <w:rPr>
+          <w:rFonts w:ascii="Times New Roman" w:hAnsi="Times New Roman" w:cs="Times New Roman"/>
+          <w:bCs/>
+        </w:rPr>
+        <w:t xml:space="preserve"> et al. 2017). </w:t>
+      </w:r>
+    </w:p>
+    <w:p>
+      <w:pPr>
+        <w:rPr>
+          <w:rFonts w:ascii="Times New Roman" w:hAnsi="Times New Roman" w:cs="Times New Roman"/>
+          <w:bCs/>
+        </w:rPr>
+      </w:pPr>
+    </w:p>
+    <w:p>
+      <w:pPr>
+        <w:rPr>
+          <w:rFonts w:ascii="Times New Roman" w:hAnsi="Times New Roman" w:cs="Times New Roman"/>
+          <w:b/>
+        </w:rPr>
+      </w:pPr>
+      <w:r>
+        <w:rPr>
+          <w:rFonts w:ascii="Times New Roman" w:hAnsi="Times New Roman" w:cs="Times New Roman"/>
+          <w:b/>
+        </w:rPr>
+        <w:t>[Surface sterilization by environment]</w:t>
+      </w:r>
+    </w:p>
+    <w:p>
+      <w:pPr>
+        <w:rPr>
+          <w:rFonts w:ascii="Times New Roman" w:hAnsi="Times New Roman" w:cs="Times New Roman"/>
+          <w:bCs/>
+        </w:rPr>
+      </w:pPr>
+      <w:r>
+        <w:rPr>
+          <w:rFonts w:ascii="Times New Roman" w:hAnsi="Times New Roman" w:cs="Times New Roman"/>
+          <w:bCs/>
+        </w:rPr>
+        <w:t xml:space="preserve">While we saw no widespread evidence of environmental contamination in our study, </w:t>
+      </w:r>
+      <w:r>
+        <w:rPr>
+          <w:rFonts w:ascii="Times New Roman" w:hAnsi="Times New Roman" w:cs="Times New Roman"/>
+          <w:bCs/>
+        </w:rPr>
+        <w:t xml:space="preserve">we did observe some evidence that more contained environments may be more prone to contamination than open terrestrial field environments. </w:t>
+      </w:r>
+      <w:r>
+        <w:rPr>
+          <w:rFonts w:ascii="Times New Roman" w:hAnsi="Times New Roman" w:cs="Times New Roman"/>
+          <w:bCs/>
+        </w:rPr>
+        <w:t xml:space="preserve">This outcome highlights that the decision to surface sterilize prior to DNA metabarcoding may matter more in some </w:t>
+      </w:r>
+      <w:r>
+        <w:rPr>
+          <w:rFonts w:ascii="Times New Roman" w:hAnsi="Times New Roman" w:cs="Times New Roman"/>
+          <w:bCs/>
+        </w:rPr>
+        <w:t>environments and experiments</w:t>
+      </w:r>
+      <w:r>
+        <w:rPr>
+          <w:rFonts w:ascii="Times New Roman" w:hAnsi="Times New Roman" w:cs="Times New Roman"/>
+          <w:bCs/>
+        </w:rPr>
+        <w:t xml:space="preserve"> than others. </w:t>
+      </w:r>
+      <w:r>
+        <w:rPr>
+          <w:rFonts w:ascii="Times New Roman" w:hAnsi="Times New Roman" w:cs="Times New Roman"/>
+          <w:bCs/>
+        </w:rPr>
+        <w:t xml:space="preserve">Mesocosms, either built or natural, are a </w:t>
+      </w:r>
+      <w:r>
+        <w:rPr>
+          <w:rFonts w:ascii="Times New Roman" w:hAnsi="Times New Roman" w:cs="Times New Roman"/>
+          <w:bCs/>
+        </w:rPr>
+        <w:t>widely used</w:t>
+      </w:r>
+      <w:r>
+        <w:rPr>
+          <w:rFonts w:ascii="Times New Roman" w:hAnsi="Times New Roman" w:cs="Times New Roman"/>
+          <w:bCs/>
+        </w:rPr>
+        <w:t xml:space="preserve"> type of environment in studies of consumptive interactions (e.g. built mesocosms: Gao 2017, Rudolf et al. 2014; ponds, lakes, and natural microcosms: </w:t>
+      </w:r>
+      <w:proofErr w:type="spellStart"/>
+      <w:r>
+        <w:rPr>
+          <w:rFonts w:ascii="Times New Roman" w:hAnsi="Times New Roman" w:cs="Times New Roman"/>
+          <w:bCs/>
+        </w:rPr>
+        <w:t>Srivistava</w:t>
+      </w:r>
+      <w:proofErr w:type="spellEnd"/>
+      <w:r>
+        <w:rPr>
+          <w:rFonts w:ascii="Times New Roman" w:hAnsi="Times New Roman" w:cs="Times New Roman"/>
+          <w:bCs/>
+        </w:rPr>
+        <w:t xml:space="preserve"> et al. 2004, De </w:t>
+      </w:r>
+      <w:proofErr w:type="spellStart"/>
+      <w:r>
+        <w:rPr>
+          <w:rFonts w:ascii="Times New Roman" w:hAnsi="Times New Roman" w:cs="Times New Roman"/>
+          <w:bCs/>
+        </w:rPr>
+        <w:t>Meester</w:t>
+      </w:r>
+      <w:proofErr w:type="spellEnd"/>
+      <w:r>
+        <w:rPr>
+          <w:rFonts w:ascii="Times New Roman" w:hAnsi="Times New Roman" w:cs="Times New Roman"/>
+          <w:bCs/>
+        </w:rPr>
+        <w:t xml:space="preserve"> et al. 2005) and DNA metabarcoding in any of these environments may benefit from surface sterilization.</w:t>
+      </w:r>
+      <w:r>
+        <w:rPr>
+          <w:rFonts w:ascii="Times New Roman" w:hAnsi="Times New Roman" w:cs="Times New Roman"/>
+          <w:bCs/>
+        </w:rPr>
+        <w:t xml:space="preserve"> </w:t>
+      </w:r>
+      <w:r>
+        <w:rPr>
+          <w:rFonts w:ascii="Times New Roman" w:hAnsi="Times New Roman" w:cs="Times New Roman"/>
+          <w:bCs/>
+        </w:rPr>
+        <w:t xml:space="preserve">Any environment is shaped by both abiotic and biotic factors, and </w:t>
+      </w:r>
+      <w:r>
+        <w:rPr>
+          <w:rFonts w:ascii="Times New Roman" w:hAnsi="Times New Roman" w:cs="Times New Roman"/>
+          <w:bCs/>
+        </w:rPr>
+        <w:t>these may play out in complicated ways to influence the risk of environmental contamination</w:t>
+      </w:r>
+      <w:r>
+        <w:rPr>
+          <w:rFonts w:ascii="Times New Roman" w:hAnsi="Times New Roman" w:cs="Times New Roman"/>
+          <w:bCs/>
+        </w:rPr>
+        <w:t xml:space="preserve">. In aquatic and marine eDNA environments, some abiotic conditions are attributed to DNA persistence (e.g. pH and salinity; Collins et al. 2018, Strickler et al. 2019), while others are not or show inconclusive results (e.g. sunlight; </w:t>
+      </w:r>
+      <w:proofErr w:type="spellStart"/>
+      <w:r>
+        <w:rPr>
+          <w:rFonts w:ascii="Times New Roman" w:hAnsi="Times New Roman" w:cs="Times New Roman"/>
+          <w:bCs/>
+        </w:rPr>
+        <w:t>Machler</w:t>
+      </w:r>
+      <w:proofErr w:type="spellEnd"/>
+      <w:r>
+        <w:rPr>
+          <w:rFonts w:ascii="Times New Roman" w:hAnsi="Times New Roman" w:cs="Times New Roman"/>
+          <w:bCs/>
+        </w:rPr>
+        <w:t xml:space="preserve"> et al. 2018, </w:t>
+      </w:r>
+      <w:proofErr w:type="spellStart"/>
+      <w:r>
+        <w:rPr>
+          <w:rFonts w:ascii="Times New Roman" w:hAnsi="Times New Roman" w:cs="Times New Roman"/>
+          <w:bCs/>
+        </w:rPr>
+        <w:t>Pilliod</w:t>
+      </w:r>
+      <w:proofErr w:type="spellEnd"/>
+      <w:r>
+        <w:rPr>
+          <w:rFonts w:ascii="Times New Roman" w:hAnsi="Times New Roman" w:cs="Times New Roman"/>
+          <w:bCs/>
+        </w:rPr>
+        <w:t xml:space="preserve"> et al. 2014). Others attribute biotically-mediated responses to the environment in DNA persistence (e.g. microbial growth due to ideal abiotic conditions: Nielson et al; Strickler et al. 2014).</w:t>
+      </w:r>
+      <w:r>
+        <w:rPr>
+          <w:rFonts w:ascii="Times New Roman" w:hAnsi="Times New Roman" w:cs="Times New Roman"/>
+          <w:bCs/>
+        </w:rPr>
+        <w:t xml:space="preserve"> Any aspect of an environment that alters the persistence of DNA is likely to alter the risk of environmental contamination. </w:t>
+      </w:r>
+      <w:r>
+        <w:rPr>
+          <w:rFonts w:ascii="Times New Roman" w:hAnsi="Times New Roman" w:cs="Times New Roman"/>
+          <w:bCs/>
+        </w:rPr>
+        <w:t>Ecological factors of an environment or consumer could shape contamination risk as well, including diet density, consumer-diet population ratios, consumer-diet body size ratios, and interaction frequency, which can alter contact probability and handling times as well as the likelihood that high-biomass contaminants will hide diet items that were consumed farther back in time (</w:t>
+      </w:r>
+      <w:r>
+        <w:rPr>
+          <w:rFonts w:ascii="Times New Roman" w:hAnsi="Times New Roman" w:cs="Times New Roman"/>
+          <w:bCs/>
+        </w:rPr>
+        <w:t xml:space="preserve">Greenstone 2011 and 2012, </w:t>
+      </w:r>
+      <w:r>
+        <w:rPr>
+          <w:rFonts w:ascii="Times New Roman" w:hAnsi="Times New Roman" w:cs="Times New Roman"/>
+          <w:bCs/>
+        </w:rPr>
+        <w:t xml:space="preserve">Scharf et al. 1998, </w:t>
+      </w:r>
+      <w:proofErr w:type="spellStart"/>
+      <w:r>
+        <w:rPr>
+          <w:rFonts w:ascii="Times New Roman" w:hAnsi="Times New Roman" w:cs="Times New Roman"/>
+          <w:bCs/>
+        </w:rPr>
+        <w:t>Jeschke</w:t>
+      </w:r>
+      <w:proofErr w:type="spellEnd"/>
+      <w:r>
+        <w:rPr>
+          <w:rFonts w:ascii="Times New Roman" w:hAnsi="Times New Roman" w:cs="Times New Roman"/>
+          <w:bCs/>
+        </w:rPr>
+        <w:t xml:space="preserve"> et al. 2002, </w:t>
+      </w:r>
+      <w:proofErr w:type="spellStart"/>
+      <w:r>
+        <w:rPr>
+          <w:rFonts w:ascii="Times New Roman" w:hAnsi="Times New Roman" w:cs="Times New Roman"/>
+          <w:bCs/>
+        </w:rPr>
+        <w:t>Samu</w:t>
+      </w:r>
+      <w:proofErr w:type="spellEnd"/>
+      <w:r>
+        <w:rPr>
+          <w:rFonts w:ascii="Times New Roman" w:hAnsi="Times New Roman" w:cs="Times New Roman"/>
+          <w:bCs/>
+        </w:rPr>
+        <w:t xml:space="preserve"> and Biro 1993, </w:t>
+      </w:r>
+      <w:proofErr w:type="spellStart"/>
+      <w:r>
+        <w:rPr>
+          <w:rFonts w:ascii="Times New Roman" w:hAnsi="Times New Roman" w:cs="Times New Roman"/>
+          <w:bCs/>
+        </w:rPr>
+        <w:t>Marcias</w:t>
+      </w:r>
+      <w:proofErr w:type="spellEnd"/>
+      <w:r>
+        <w:rPr>
+          <w:rFonts w:ascii="Times New Roman" w:hAnsi="Times New Roman" w:cs="Times New Roman"/>
+          <w:bCs/>
+        </w:rPr>
+        <w:t xml:space="preserve">-Hernandez et al., Abrams and </w:t>
+      </w:r>
+      <w:proofErr w:type="spellStart"/>
+      <w:r>
+        <w:rPr>
+          <w:rFonts w:ascii="Times New Roman" w:hAnsi="Times New Roman" w:cs="Times New Roman"/>
+          <w:bCs/>
+        </w:rPr>
+        <w:t>Ginzberg</w:t>
+      </w:r>
+      <w:proofErr w:type="spellEnd"/>
+      <w:r>
+        <w:rPr>
+          <w:rFonts w:ascii="Times New Roman" w:hAnsi="Times New Roman" w:cs="Times New Roman"/>
+          <w:bCs/>
+        </w:rPr>
+        <w:t xml:space="preserve"> 2000).</w:t>
+      </w:r>
+      <w:r>
+        <w:rPr>
+          <w:rFonts w:ascii="Times New Roman" w:hAnsi="Times New Roman" w:cs="Times New Roman"/>
+          <w:bCs/>
+        </w:rPr>
+        <w:t xml:space="preserve"> Considering these aspects of any environment prior to performing a DNA metabarcoding study is key in </w:t>
+      </w:r>
+      <w:r>
+        <w:rPr>
+          <w:rFonts w:ascii="Times New Roman" w:hAnsi="Times New Roman" w:cs="Times New Roman"/>
+          <w:bCs/>
+        </w:rPr>
+        <w:lastRenderedPageBreak/>
+        <w:t>confidently assigning consumptive interactions</w:t>
+      </w:r>
+      <w:r>
+        <w:rPr>
+          <w:rFonts w:ascii="Times New Roman" w:hAnsi="Times New Roman" w:cs="Times New Roman"/>
+          <w:bCs/>
+        </w:rPr>
+        <w:t xml:space="preserve"> and</w:t>
+      </w:r>
+      <w:r>
+        <w:rPr>
+          <w:rFonts w:ascii="Times New Roman" w:hAnsi="Times New Roman" w:cs="Times New Roman"/>
+          <w:bCs/>
+        </w:rPr>
+        <w:t xml:space="preserve"> could help build predictive frameworks of when surface sterilization may be necessary. </w:t>
+      </w:r>
+    </w:p>
+    <w:p>
+      <w:pPr>
+        <w:rPr>
+          <w:rFonts w:ascii="Times New Roman" w:hAnsi="Times New Roman" w:cs="Times New Roman"/>
+          <w:bCs/>
+        </w:rPr>
+      </w:pPr>
+    </w:p>
+    <w:p>
+      <w:pPr>
+        <w:rPr>
+          <w:rFonts w:ascii="Times New Roman" w:hAnsi="Times New Roman" w:cs="Times New Roman"/>
+          <w:b/>
+        </w:rPr>
+      </w:pPr>
+      <w:r>
+        <w:rPr>
+          <w:rFonts w:ascii="Times New Roman" w:hAnsi="Times New Roman" w:cs="Times New Roman"/>
+          <w:b/>
+        </w:rPr>
+        <w:t>[what we learn broadly from diet studies and why new tools are important]</w:t>
+      </w:r>
+    </w:p>
+    <w:p>
+      <w:pPr>
+        <w:rPr>
+          <w:rFonts w:ascii="Times New Roman" w:hAnsi="Times New Roman" w:cs="Times New Roman"/>
+          <w:bCs/>
+        </w:rPr>
+      </w:pPr>
+    </w:p>
+    <w:p>
+      <w:pPr>
+        <w:rPr>
+          <w:rFonts w:ascii="Times New Roman" w:hAnsi="Times New Roman" w:cs="Times New Roman"/>
+          <w:bCs/>
+        </w:rPr>
+      </w:pPr>
+      <w:r>
+        <w:rPr>
+          <w:rFonts w:ascii="Times New Roman" w:hAnsi="Times New Roman" w:cs="Times New Roman"/>
+          <w:bCs/>
+        </w:rPr>
+        <w:t>DNA metabarcoding is providing</w:t>
+      </w:r>
+      <w:r>
+        <w:rPr>
+          <w:rFonts w:ascii="Times New Roman" w:hAnsi="Times New Roman" w:cs="Times New Roman"/>
+          <w:bCs/>
+        </w:rPr>
+        <w:t xml:space="preserve"> the first glimpse at</w:t>
+      </w:r>
+      <w:r>
+        <w:rPr>
+          <w:rFonts w:ascii="Times New Roman" w:hAnsi="Times New Roman" w:cs="Times New Roman"/>
+          <w:bCs/>
+        </w:rPr>
+        <w:t xml:space="preserve"> </w:t>
+      </w:r>
+      <w:r>
+        <w:rPr>
+          <w:rFonts w:ascii="Times New Roman" w:hAnsi="Times New Roman" w:cs="Times New Roman"/>
+          <w:bCs/>
+        </w:rPr>
+        <w:t>comprehensive diet for a suite of consumers important to the field of food web ecology and to the maintenance of biodiversity on the planet (</w:t>
+      </w:r>
+      <w:r>
+        <w:rPr>
+          <w:rFonts w:ascii="Times New Roman" w:hAnsi="Times New Roman" w:cs="Times New Roman"/>
+          <w:bCs/>
+        </w:rPr>
+        <w:t>Nielson et al. 2018</w:t>
+      </w:r>
+      <w:r>
+        <w:rPr>
+          <w:rFonts w:ascii="Times New Roman" w:hAnsi="Times New Roman" w:cs="Times New Roman"/>
+          <w:bCs/>
+        </w:rPr>
+        <w:t>). DNA metabarcoding</w:t>
+      </w:r>
+      <w:r>
+        <w:rPr>
+          <w:rFonts w:ascii="Times New Roman" w:hAnsi="Times New Roman" w:cs="Times New Roman"/>
+          <w:bCs/>
+        </w:rPr>
+        <w:t xml:space="preserve"> could be used</w:t>
+      </w:r>
+      <w:r>
+        <w:rPr>
+          <w:rFonts w:ascii="Times New Roman" w:hAnsi="Times New Roman" w:cs="Times New Roman"/>
+          <w:bCs/>
+        </w:rPr>
+        <w:t xml:space="preserve"> in combination with other diet methods to understand how consumptive processes that scale from between individuals to between functional groups may regulate ecosystems and their functions (</w:t>
+      </w:r>
+      <w:proofErr w:type="spellStart"/>
+      <w:r>
+        <w:rPr>
+          <w:rFonts w:ascii="Times New Roman" w:hAnsi="Times New Roman" w:cs="Times New Roman"/>
+          <w:bCs/>
+        </w:rPr>
+        <w:t>Birhofer</w:t>
+      </w:r>
+      <w:proofErr w:type="spellEnd"/>
+      <w:r>
+        <w:rPr>
+          <w:rFonts w:ascii="Times New Roman" w:hAnsi="Times New Roman" w:cs="Times New Roman"/>
+          <w:bCs/>
+        </w:rPr>
+        <w:t xml:space="preserve"> et al. 2017</w:t>
       </w:r>
       <w:r>
         <w:rPr>
@@ -9298,33 +10223,112 @@
         </w:rPr>
         <w:t xml:space="preserve">, </w:t>
       </w:r>
-      <w:r>
-        <w:rPr>
-          <w:rFonts w:ascii="Times New Roman" w:hAnsi="Times New Roman" w:cs="Times New Roman"/>
-          <w:bCs/>
-        </w:rPr>
-        <w:t xml:space="preserve">we were able to capture a diverse potential diet community (19 species for field consumers) and confidently attribute these DNA to diet items rather than environmental contamination. While surface contaminants seem fairly low-risk in both environmental contexts in this study, it is important to note that surface </w:t>
-      </w:r>
-      <w:r>
-        <w:rPr>
-          <w:rFonts w:ascii="Times New Roman" w:hAnsi="Times New Roman" w:cs="Times New Roman"/>
-          <w:bCs/>
-        </w:rPr>
-        <w:t xml:space="preserve">sterilization did not decrease diet DNA detection, abundance, or richness in field-collected consumers (suggesting that sterilization method did not </w:t>
-      </w:r>
-      <w:r>
-        <w:rPr>
-          <w:rFonts w:ascii="Times New Roman" w:hAnsi="Times New Roman" w:cs="Times New Roman"/>
-          <w:bCs/>
-        </w:rPr>
-        <w:t xml:space="preserve">introduce </w:t>
-      </w:r>
-      <w:r>
-        <w:rPr>
-          <w:rFonts w:ascii="Times New Roman" w:hAnsi="Times New Roman" w:cs="Times New Roman"/>
-          <w:bCs/>
-        </w:rPr>
-        <w:t>systematic relics in DNA extraction, amplification, or sequencing</w:t>
+      <w:proofErr w:type="spellStart"/>
+      <w:r>
+        <w:rPr>
+          <w:rFonts w:ascii="Times New Roman" w:hAnsi="Times New Roman" w:cs="Times New Roman"/>
+          <w:bCs/>
+        </w:rPr>
+        <w:t>Kaunisto</w:t>
+      </w:r>
+      <w:proofErr w:type="spellEnd"/>
+      <w:r>
+        <w:rPr>
+          <w:rFonts w:ascii="Times New Roman" w:hAnsi="Times New Roman" w:cs="Times New Roman"/>
+          <w:bCs/>
+        </w:rPr>
+        <w:t xml:space="preserve"> et al. 2020</w:t>
+      </w:r>
+      <w:r>
+        <w:rPr>
+          <w:rFonts w:ascii="Times New Roman" w:hAnsi="Times New Roman" w:cs="Times New Roman"/>
+          <w:bCs/>
+        </w:rPr>
+        <w:t>). Like any method for determining consumptive interactions in nature, DNA metabarcoding needs refinement (e.g.  discussion in Zinger et al. 2019).</w:t>
+      </w:r>
+      <w:r>
+        <w:rPr>
+          <w:rFonts w:ascii="Times New Roman" w:hAnsi="Times New Roman" w:cs="Times New Roman"/>
+          <w:bCs/>
+        </w:rPr>
+        <w:t xml:space="preserve">  </w:t>
+      </w:r>
+      <w:r>
+        <w:rPr>
+          <w:rFonts w:ascii="Times New Roman" w:hAnsi="Times New Roman" w:cs="Times New Roman"/>
+          <w:bCs/>
+        </w:rPr>
+        <w:t>As</w:t>
+      </w:r>
+      <w:r>
+        <w:rPr>
+          <w:rFonts w:ascii="Times New Roman" w:hAnsi="Times New Roman" w:cs="Times New Roman"/>
+          <w:bCs/>
+        </w:rPr>
+        <w:t xml:space="preserve"> </w:t>
+      </w:r>
+      <w:r>
+        <w:rPr>
+          <w:rFonts w:ascii="Times New Roman" w:hAnsi="Times New Roman" w:cs="Times New Roman"/>
+          <w:bCs/>
+        </w:rPr>
+        <w:t xml:space="preserve">DNA </w:t>
+      </w:r>
+      <w:r>
+        <w:rPr>
+          <w:rFonts w:ascii="Times New Roman" w:hAnsi="Times New Roman" w:cs="Times New Roman"/>
+          <w:bCs/>
+        </w:rPr>
+        <w:t>methods become more st</w:t>
+      </w:r>
+      <w:r>
+        <w:rPr>
+          <w:rFonts w:ascii="Times New Roman" w:hAnsi="Times New Roman" w:cs="Times New Roman"/>
+          <w:bCs/>
+        </w:rPr>
+        <w:t>andardized</w:t>
+      </w:r>
+      <w:r>
+        <w:rPr>
+          <w:rFonts w:ascii="Times New Roman" w:hAnsi="Times New Roman" w:cs="Times New Roman"/>
+          <w:bCs/>
+        </w:rPr>
+        <w:t xml:space="preserve"> </w:t>
+      </w:r>
+      <w:r>
+        <w:rPr>
+          <w:rFonts w:ascii="Times New Roman" w:hAnsi="Times New Roman" w:cs="Times New Roman"/>
+          <w:bCs/>
+        </w:rPr>
+        <w:t>and cost-efficient</w:t>
+      </w:r>
+      <w:r>
+        <w:rPr>
+          <w:rFonts w:ascii="Times New Roman" w:hAnsi="Times New Roman" w:cs="Times New Roman"/>
+          <w:bCs/>
+        </w:rPr>
+        <w:t xml:space="preserve"> (including </w:t>
+      </w:r>
+      <w:r>
+        <w:rPr>
+          <w:rFonts w:ascii="Times New Roman" w:hAnsi="Times New Roman" w:cs="Times New Roman"/>
+          <w:bCs/>
+        </w:rPr>
+        <w:t xml:space="preserve">extending to </w:t>
+      </w:r>
+      <w:r>
+        <w:rPr>
+          <w:rFonts w:ascii="Times New Roman" w:hAnsi="Times New Roman" w:cs="Times New Roman"/>
+          <w:bCs/>
+        </w:rPr>
+        <w:t>metagenomics, which can differentiate individuals of a species in a sample</w:t>
+      </w:r>
+      <w:r>
+        <w:rPr>
+          <w:rFonts w:ascii="Times New Roman" w:hAnsi="Times New Roman" w:cs="Times New Roman"/>
+          <w:bCs/>
+        </w:rPr>
+        <w:t>; Gomez-Rodriguez et al. 2017</w:t>
       </w:r>
       <w:r>
         <w:rPr>
@@ -9338,28 +10342,428 @@
           <w:rFonts w:ascii="Times New Roman" w:hAnsi="Times New Roman" w:cs="Times New Roman"/>
           <w:bCs/>
         </w:rPr>
-        <w:t xml:space="preserve">. This tied with our observation of possible contamination in a mesocosm environment suggests that </w:t>
-      </w:r>
-      <w:r>
-        <w:rPr>
-          <w:rFonts w:ascii="Times New Roman" w:hAnsi="Times New Roman" w:cs="Times New Roman"/>
-          <w:bCs/>
-        </w:rPr>
-        <w:t>surface sterilization may be an appropriate conservative approach prior to any diet DNA metabarcoding study</w:t>
-      </w:r>
-      <w:r>
-        <w:rPr>
-          <w:rFonts w:ascii="Times New Roman" w:hAnsi="Times New Roman" w:cs="Times New Roman"/>
-          <w:bCs/>
-        </w:rPr>
-        <w:t>, especially because our extraction protocol consisted of a few (4-6) minutes of extra time per sample</w:t>
-      </w:r>
-      <w:r>
-        <w:rPr>
-          <w:rFonts w:ascii="Times New Roman" w:hAnsi="Times New Roman" w:cs="Times New Roman"/>
-          <w:bCs/>
-        </w:rPr>
-        <w:t xml:space="preserve">. In any case, the diet data revealed in our dataset suggest a wide range of continued </w:t>
+        <w:t>, online taxonomy databases become more complete</w:t>
+      </w:r>
+      <w:r>
+        <w:rPr>
+          <w:rFonts w:ascii="Times New Roman" w:hAnsi="Times New Roman" w:cs="Times New Roman"/>
+          <w:bCs/>
+        </w:rPr>
+        <w:t xml:space="preserve"> (</w:t>
+      </w:r>
+      <w:proofErr w:type="spellStart"/>
+      <w:r>
+        <w:rPr>
+          <w:rFonts w:ascii="Times New Roman" w:hAnsi="Times New Roman" w:cs="Times New Roman"/>
+          <w:bCs/>
+        </w:rPr>
+        <w:t>Kvist</w:t>
+      </w:r>
+      <w:proofErr w:type="spellEnd"/>
+      <w:r>
+        <w:rPr>
+          <w:rFonts w:ascii="Times New Roman" w:hAnsi="Times New Roman" w:cs="Times New Roman"/>
+          <w:bCs/>
+        </w:rPr>
+        <w:t xml:space="preserve"> 2013), and new techniques ari</w:t>
+      </w:r>
+      <w:r>
+        <w:rPr>
+          <w:rFonts w:ascii="Times New Roman" w:hAnsi="Times New Roman" w:cs="Times New Roman"/>
+          <w:bCs/>
+        </w:rPr>
+        <w:t>se</w:t>
+      </w:r>
+      <w:r>
+        <w:rPr>
+          <w:rFonts w:ascii="Times New Roman" w:hAnsi="Times New Roman" w:cs="Times New Roman"/>
+          <w:bCs/>
+        </w:rPr>
+        <w:t xml:space="preserve"> (e.g. real-time field sequencing with </w:t>
+      </w:r>
+      <w:proofErr w:type="spellStart"/>
+      <w:r>
+        <w:rPr>
+          <w:rFonts w:ascii="Times New Roman" w:hAnsi="Times New Roman" w:cs="Times New Roman"/>
+          <w:bCs/>
+        </w:rPr>
+        <w:t>MinION</w:t>
+      </w:r>
+      <w:proofErr w:type="spellEnd"/>
+      <w:r>
+        <w:rPr>
+          <w:rFonts w:ascii="Times New Roman" w:hAnsi="Times New Roman" w:cs="Times New Roman"/>
+          <w:bCs/>
+        </w:rPr>
+        <w:t xml:space="preserve"> technology; Jain et al. 2015)</w:t>
+      </w:r>
+      <w:r>
+        <w:rPr>
+          <w:rFonts w:ascii="Times New Roman" w:hAnsi="Times New Roman" w:cs="Times New Roman"/>
+          <w:bCs/>
+        </w:rPr>
+        <w:t>, DNA-based diet approaches may surpass many other methods</w:t>
+      </w:r>
+      <w:r>
+        <w:rPr>
+          <w:rFonts w:ascii="Times New Roman" w:hAnsi="Times New Roman" w:cs="Times New Roman"/>
+          <w:bCs/>
+        </w:rPr>
+        <w:t xml:space="preserve"> (</w:t>
+      </w:r>
+      <w:r>
+        <w:rPr>
+          <w:rFonts w:ascii="Times New Roman" w:hAnsi="Times New Roman" w:cs="Times New Roman"/>
+          <w:bCs/>
+        </w:rPr>
+        <w:t>e.g.</w:t>
+      </w:r>
+      <w:r>
+        <w:rPr>
+          <w:rFonts w:ascii="Times New Roman" w:hAnsi="Times New Roman" w:cs="Times New Roman"/>
+          <w:bCs/>
+        </w:rPr>
+        <w:t xml:space="preserve"> </w:t>
+      </w:r>
+      <w:proofErr w:type="spellStart"/>
+      <w:r>
+        <w:rPr>
+          <w:rFonts w:ascii="Times New Roman" w:hAnsi="Times New Roman" w:cs="Times New Roman"/>
+          <w:bCs/>
+        </w:rPr>
+        <w:t>Riccioni</w:t>
+      </w:r>
+      <w:proofErr w:type="spellEnd"/>
+      <w:r>
+        <w:rPr>
+          <w:rFonts w:ascii="Times New Roman" w:hAnsi="Times New Roman" w:cs="Times New Roman"/>
+          <w:bCs/>
+        </w:rPr>
+        <w:t xml:space="preserve"> et al. 2018)</w:t>
+      </w:r>
+      <w:r>
+        <w:rPr>
+          <w:rFonts w:ascii="Times New Roman" w:hAnsi="Times New Roman" w:cs="Times New Roman"/>
+          <w:bCs/>
+        </w:rPr>
+        <w:t xml:space="preserve">. </w:t>
+      </w:r>
+      <w:r>
+        <w:rPr>
+          <w:rFonts w:ascii="Times New Roman" w:hAnsi="Times New Roman" w:cs="Times New Roman"/>
+          <w:bCs/>
+        </w:rPr>
+        <w:t xml:space="preserve">Being able to </w:t>
+      </w:r>
+      <w:r>
+        <w:rPr>
+          <w:rFonts w:ascii="Times New Roman" w:hAnsi="Times New Roman" w:cs="Times New Roman"/>
+          <w:bCs/>
+        </w:rPr>
+        <w:t xml:space="preserve">determine consumptive interactions </w:t>
+      </w:r>
+      <w:r>
+        <w:rPr>
+          <w:rFonts w:ascii="Times New Roman" w:hAnsi="Times New Roman" w:cs="Times New Roman"/>
+          <w:bCs/>
+        </w:rPr>
+        <w:t xml:space="preserve">for many species and environments for the first time </w:t>
+      </w:r>
+      <w:r>
+        <w:rPr>
+          <w:rFonts w:ascii="Times New Roman" w:hAnsi="Times New Roman" w:cs="Times New Roman"/>
+          <w:bCs/>
+        </w:rPr>
+        <w:t>will only continue to build a b</w:t>
+      </w:r>
+      <w:r>
+        <w:rPr>
+          <w:rFonts w:ascii="Times New Roman" w:hAnsi="Times New Roman" w:cs="Times New Roman"/>
+          <w:bCs/>
+        </w:rPr>
+        <w:t>etter</w:t>
+      </w:r>
+      <w:r>
+        <w:rPr>
+          <w:rFonts w:ascii="Times New Roman" w:hAnsi="Times New Roman" w:cs="Times New Roman"/>
+          <w:bCs/>
+        </w:rPr>
+        <w:t xml:space="preserve"> picture of the complex structure of nature, and how species interactions can scale up to create unique ecosystems and ecosystem functions (</w:t>
+      </w:r>
+      <w:proofErr w:type="spellStart"/>
+      <w:r>
+        <w:rPr>
+          <w:rFonts w:ascii="Times New Roman" w:hAnsi="Times New Roman" w:cs="Times New Roman"/>
+          <w:bCs/>
+        </w:rPr>
+        <w:t>Pilosof</w:t>
+      </w:r>
+      <w:proofErr w:type="spellEnd"/>
+      <w:r>
+        <w:rPr>
+          <w:rFonts w:ascii="Times New Roman" w:hAnsi="Times New Roman" w:cs="Times New Roman"/>
+          <w:bCs/>
+        </w:rPr>
+        <w:t xml:space="preserve"> et al. 2017, Ives et al. 2005, Rudolf and Lafferty 2011</w:t>
+      </w:r>
+      <w:r>
+        <w:rPr>
+          <w:rFonts w:ascii="Times New Roman" w:hAnsi="Times New Roman" w:cs="Times New Roman"/>
+          <w:bCs/>
+        </w:rPr>
+        <w:t>, Brophy et al. 2017</w:t>
+      </w:r>
+      <w:r>
+        <w:rPr>
+          <w:rFonts w:ascii="Times New Roman" w:hAnsi="Times New Roman" w:cs="Times New Roman"/>
+          <w:bCs/>
+        </w:rPr>
+        <w:t xml:space="preserve">, </w:t>
+      </w:r>
+      <w:proofErr w:type="spellStart"/>
+      <w:r>
+        <w:rPr>
+          <w:rFonts w:ascii="Times New Roman" w:hAnsi="Times New Roman" w:cs="Times New Roman"/>
+          <w:bCs/>
+        </w:rPr>
+        <w:t>Orlofske</w:t>
+      </w:r>
+      <w:proofErr w:type="spellEnd"/>
+      <w:r>
+        <w:rPr>
+          <w:rFonts w:ascii="Times New Roman" w:hAnsi="Times New Roman" w:cs="Times New Roman"/>
+          <w:bCs/>
+        </w:rPr>
+        <w:t xml:space="preserve"> et al. 2012, Dunne et al. PARASITES</w:t>
+      </w:r>
+      <w:r>
+        <w:rPr>
+          <w:rFonts w:ascii="Times New Roman" w:hAnsi="Times New Roman" w:cs="Times New Roman"/>
+          <w:bCs/>
+        </w:rPr>
+        <w:t xml:space="preserve">). </w:t>
+      </w:r>
+      <w:r>
+        <w:rPr>
+          <w:rFonts w:ascii="Times New Roman" w:hAnsi="Times New Roman" w:cs="Times New Roman"/>
+          <w:bCs/>
+        </w:rPr>
+        <w:t>In addition to building more realistic models of community interactions, a</w:t>
+      </w:r>
+      <w:r>
+        <w:rPr>
+          <w:rFonts w:ascii="Times New Roman" w:hAnsi="Times New Roman" w:cs="Times New Roman"/>
+          <w:bCs/>
+        </w:rPr>
+        <w:t xml:space="preserve"> more complete picture of how consumptive interactions shape </w:t>
+      </w:r>
+      <w:r>
+        <w:rPr>
+          <w:rFonts w:ascii="Times New Roman" w:hAnsi="Times New Roman" w:cs="Times New Roman"/>
+          <w:bCs/>
+        </w:rPr>
+        <w:t xml:space="preserve">ecosystems </w:t>
+      </w:r>
+      <w:r>
+        <w:rPr>
+          <w:rFonts w:ascii="Times New Roman" w:hAnsi="Times New Roman" w:cs="Times New Roman"/>
+          <w:bCs/>
+        </w:rPr>
+        <w:t>could be key to predicting and curbing future biodiversity loss due to human change (</w:t>
+      </w:r>
+      <w:proofErr w:type="spellStart"/>
+      <w:r>
+        <w:rPr>
+          <w:rFonts w:ascii="Times New Roman" w:hAnsi="Times New Roman" w:cs="Times New Roman"/>
+          <w:bCs/>
+        </w:rPr>
+        <w:t>Tylianakis</w:t>
+      </w:r>
+      <w:proofErr w:type="spellEnd"/>
+      <w:r>
+        <w:rPr>
+          <w:rFonts w:ascii="Times New Roman" w:hAnsi="Times New Roman" w:cs="Times New Roman"/>
+          <w:bCs/>
+        </w:rPr>
+        <w:t xml:space="preserve"> et al. 2008, Harvey et al.2017).</w:t>
+      </w:r>
+    </w:p>
+    <w:p>
+      <w:pPr>
+        <w:rPr>
+          <w:rFonts w:ascii="Times New Roman" w:hAnsi="Times New Roman" w:cs="Times New Roman"/>
+          <w:bCs/>
+        </w:rPr>
+      </w:pPr>
+    </w:p>
+    <w:p>
+      <w:pPr>
+        <w:rPr>
+          <w:rFonts w:ascii="Times New Roman" w:hAnsi="Times New Roman" w:cs="Times New Roman"/>
+          <w:b/>
+        </w:rPr>
+      </w:pPr>
+      <w:r>
+        <w:rPr>
+          <w:rFonts w:ascii="Times New Roman" w:hAnsi="Times New Roman" w:cs="Times New Roman"/>
+          <w:b/>
+        </w:rPr>
+        <w:t>Acknowledgements</w:t>
+      </w:r>
+    </w:p>
+    <w:p>
+      <w:pPr>
+        <w:rPr>
+          <w:rFonts w:ascii="Times New Roman" w:hAnsi="Times New Roman" w:cs="Times New Roman"/>
+          <w:bCs/>
+        </w:rPr>
+      </w:pPr>
+      <w:r>
+        <w:rPr>
+          <w:rFonts w:ascii="Times New Roman" w:hAnsi="Times New Roman" w:cs="Times New Roman"/>
+          <w:bCs/>
+        </w:rPr>
+        <w:t xml:space="preserve">Field work for this project was funded by the National Science Foundation (DEB </w:t>
+      </w:r>
+      <w:r>
+        <w:rPr>
+          <w:rFonts w:ascii="Times New Roman" w:hAnsi="Times New Roman" w:cs="Times New Roman"/>
+          <w:bCs/>
+        </w:rPr>
+        <w:t>#1457371</w:t>
+      </w:r>
+      <w:r>
+        <w:rPr>
+          <w:rFonts w:ascii="Times New Roman" w:hAnsi="Times New Roman" w:cs="Times New Roman"/>
+          <w:bCs/>
+        </w:rPr>
+        <w:t xml:space="preserve">), National Geographic Society, and a Faculty Research Grant from the UC Santa Barbara Academic Senate. We would like to thank field technicians Carina Motta and Michelle Lee for help collecting samples for this project and laboratory technicians Emily Lutz and Tessa Chou for helping prepare genetic samples. We would like to thank the U.S. Fish and Wildlife Service and Palmyra Atoll Research Consortium for supporting field work for this project. We would like to thank Dr. </w:t>
+      </w:r>
+      <w:proofErr w:type="spellStart"/>
+      <w:r>
+        <w:rPr>
+          <w:rFonts w:ascii="Times New Roman" w:hAnsi="Times New Roman" w:cs="Times New Roman"/>
+          <w:bCs/>
+        </w:rPr>
+        <w:t>Ryoko</w:t>
+      </w:r>
+      <w:proofErr w:type="spellEnd"/>
+      <w:r>
+        <w:rPr>
+          <w:rFonts w:ascii="Times New Roman" w:hAnsi="Times New Roman" w:cs="Times New Roman"/>
+          <w:bCs/>
+        </w:rPr>
+        <w:t xml:space="preserve"> </w:t>
+      </w:r>
+      <w:proofErr w:type="spellStart"/>
+      <w:r>
+        <w:rPr>
+          <w:rFonts w:ascii="Times New Roman" w:hAnsi="Times New Roman" w:cs="Times New Roman"/>
+          <w:bCs/>
+        </w:rPr>
+        <w:t>Oono</w:t>
+      </w:r>
+      <w:proofErr w:type="spellEnd"/>
+      <w:r>
+        <w:rPr>
+          <w:rFonts w:ascii="Times New Roman" w:hAnsi="Times New Roman" w:cs="Times New Roman"/>
+          <w:bCs/>
+        </w:rPr>
+        <w:t xml:space="preserve"> for use of her laboratory space and equipment. We acknowledge the use of the Biological Nanostructures Laboratory within the California </w:t>
+      </w:r>
+      <w:proofErr w:type="spellStart"/>
+      <w:r>
+        <w:rPr>
+          <w:rFonts w:ascii="Times New Roman" w:hAnsi="Times New Roman" w:cs="Times New Roman"/>
+          <w:bCs/>
+        </w:rPr>
+        <w:t>NanoSystems</w:t>
+      </w:r>
+      <w:proofErr w:type="spellEnd"/>
+      <w:r>
+        <w:rPr>
+          <w:rFonts w:ascii="Times New Roman" w:hAnsi="Times New Roman" w:cs="Times New Roman"/>
+          <w:bCs/>
+        </w:rPr>
+        <w:t xml:space="preserve"> Institute, supported by the University of California (UC) Santa Barbara and the University of California Office of the President. We especially thank Dr. Jennifer Smith, manager of the Biological Nanostructures Laboratory for her assistance in preparing and troubleshooting our samples. We acknowledge the use of computational facilities at the Center for Scientific Computing (CSC), which was purchased with funds from the National Science Foundation (CNS-1725797) and is supported by the California </w:t>
+      </w:r>
+      <w:proofErr w:type="spellStart"/>
+      <w:r>
+        <w:rPr>
+          <w:rFonts w:ascii="Times New Roman" w:hAnsi="Times New Roman" w:cs="Times New Roman"/>
+          <w:bCs/>
+        </w:rPr>
+        <w:t>NanoSystems</w:t>
+      </w:r>
+      <w:proofErr w:type="spellEnd"/>
+      <w:r>
+        <w:rPr>
+          <w:rFonts w:ascii="Times New Roman" w:hAnsi="Times New Roman" w:cs="Times New Roman"/>
+          <w:bCs/>
+        </w:rPr>
+        <w:t xml:space="preserve"> Institute and the Materials Research Science and Engineering Center (MRSEC; NSF DMR 1720256) at UC Santa Barbara. Drs. Chris </w:t>
+      </w:r>
+      <w:proofErr w:type="spellStart"/>
+      <w:r>
+        <w:rPr>
+          <w:rFonts w:ascii="Times New Roman" w:hAnsi="Times New Roman" w:cs="Times New Roman"/>
+          <w:bCs/>
+        </w:rPr>
+        <w:t>Jerde</w:t>
+      </w:r>
+      <w:proofErr w:type="spellEnd"/>
+      <w:r>
+        <w:rPr>
+          <w:rFonts w:ascii="Times New Roman" w:hAnsi="Times New Roman" w:cs="Times New Roman"/>
+          <w:bCs/>
+        </w:rPr>
+        <w:t xml:space="preserve">, Mike Lee, and Ricardo Ramiro provided invaluable feedback on error statistics and bioinformatics protocols. </w:t>
+      </w:r>
+      <w:r>
+        <w:rPr>
+          <w:rFonts w:ascii="Times New Roman" w:hAnsi="Times New Roman" w:cs="Times New Roman"/>
+          <w:bCs/>
+        </w:rPr>
+        <w:t xml:space="preserve">We thank B. DiFiore, D. Orr, E. Forbes, H. Lowman, D. Preston, D. </w:t>
+      </w:r>
+      <w:proofErr w:type="spellStart"/>
+      <w:r>
+        <w:rPr>
+          <w:rFonts w:ascii="Times New Roman" w:hAnsi="Times New Roman" w:cs="Times New Roman"/>
+          <w:bCs/>
+        </w:rPr>
+        <w:t>Trovillion</w:t>
+      </w:r>
+      <w:proofErr w:type="spellEnd"/>
+      <w:r>
+        <w:rPr>
+          <w:rFonts w:ascii="Times New Roman" w:hAnsi="Times New Roman" w:cs="Times New Roman"/>
+          <w:bCs/>
+        </w:rPr>
+        <w:t xml:space="preserve">, E. Crone, E. Sauer, L. </w:t>
+      </w:r>
+      <w:proofErr w:type="spellStart"/>
+      <w:r>
+        <w:rPr>
+          <w:rFonts w:ascii="Times New Roman" w:hAnsi="Times New Roman" w:cs="Times New Roman"/>
+          <w:bCs/>
+        </w:rPr>
+        <w:t>Falke</w:t>
+      </w:r>
+      <w:proofErr w:type="spellEnd"/>
+      <w:r>
+        <w:rPr>
+          <w:rFonts w:ascii="Times New Roman" w:hAnsi="Times New Roman" w:cs="Times New Roman"/>
+          <w:bCs/>
+        </w:rPr>
+        <w:t xml:space="preserve"> for help in framing and editing this manuscript </w:t>
+      </w:r>
+      <w:r>
+        <w:rPr>
+          <w:rFonts w:ascii="Times New Roman" w:hAnsi="Times New Roman" w:cs="Times New Roman"/>
+          <w:bCs/>
+        </w:rPr>
+        <w:t xml:space="preserve">LAB MEMBERS OR WHOEVER EDITS HERE. We thank XX anonymous reviewers for help revising this </w:t>
       </w:r>
       <w:r>
         <w:rPr>
@@ -9367,7 +10771,121 @@
           <w:bCs/>
         </w:rPr>
         <w:lastRenderedPageBreak/>
-        <w:t xml:space="preserve">and future applications for diet DNA metabarcoding studies across a range of environments (e.g. distinguishing consumption from fear responses; interactions including plant-herbivore, predator-diet, host-parasitoid, plant-pollinator, parasite-host, parasite predation; </w:t>
+        <w:t>manuscript. This is publication number PARC-XXX from the Palmyra Atoll Research Consortium.</w:t>
+      </w:r>
+    </w:p>
+    <w:p>
+      <w:pPr>
+        <w:rPr>
+          <w:rFonts w:ascii="Times New Roman" w:hAnsi="Times New Roman" w:cs="Times New Roman"/>
+          <w:b/>
+        </w:rPr>
+      </w:pPr>
+    </w:p>
+    <w:p>
+      <w:pPr>
+        <w:rPr>
+          <w:rFonts w:ascii="Times New Roman" w:hAnsi="Times New Roman" w:cs="Times New Roman"/>
+          <w:b/>
+        </w:rPr>
+      </w:pPr>
+      <w:r>
+        <w:rPr>
+          <w:rFonts w:ascii="Times New Roman" w:hAnsi="Times New Roman" w:cs="Times New Roman"/>
+          <w:b/>
+        </w:rPr>
+        <w:t>References</w:t>
+      </w:r>
+    </w:p>
+    <w:p>
+      <w:pPr>
+        <w:rPr>
+          <w:rFonts w:ascii="Times New Roman" w:hAnsi="Times New Roman" w:cs="Times New Roman"/>
+          <w:bCs/>
+        </w:rPr>
+      </w:pPr>
+      <w:r>
+        <w:rPr>
+          <w:rFonts w:ascii="Times New Roman" w:hAnsi="Times New Roman" w:cs="Times New Roman"/>
+          <w:bCs/>
+        </w:rPr>
+        <w:t>Will be putting in after some rounds of edits.</w:t>
+      </w:r>
+    </w:p>
+    <w:p>
+      <w:pPr>
+        <w:rPr>
+          <w:rFonts w:ascii="Times New Roman" w:hAnsi="Times New Roman" w:cs="Times New Roman"/>
+          <w:b/>
+        </w:rPr>
+      </w:pPr>
+    </w:p>
+    <w:p>
+      <w:pPr>
+        <w:rPr>
+          <w:rFonts w:ascii="Times New Roman" w:hAnsi="Times New Roman" w:cs="Times New Roman"/>
+          <w:b/>
+        </w:rPr>
+      </w:pPr>
+      <w:r>
+        <w:rPr>
+          <w:rFonts w:ascii="Times New Roman" w:hAnsi="Times New Roman" w:cs="Times New Roman"/>
+          <w:b/>
+        </w:rPr>
+        <w:t>Data Accessibility</w:t>
+      </w:r>
+    </w:p>
+    <w:p>
+      <w:pPr>
+        <w:rPr>
+          <w:rFonts w:ascii="Times New Roman" w:hAnsi="Times New Roman" w:cs="Times New Roman"/>
+          <w:bCs/>
+        </w:rPr>
+      </w:pPr>
+      <w:r>
+        <w:rPr>
+          <w:rFonts w:ascii="Times New Roman" w:hAnsi="Times New Roman" w:cs="Times New Roman"/>
+          <w:bCs/>
+        </w:rPr>
+        <w:t>Data will be available on Dryad and I will be uploading my sequence data to GenBank.</w:t>
+      </w:r>
+    </w:p>
+    <w:p>
+      <w:pPr>
+        <w:rPr>
+          <w:rFonts w:ascii="Times New Roman" w:hAnsi="Times New Roman" w:cs="Times New Roman"/>
+          <w:b/>
+        </w:rPr>
+      </w:pPr>
+    </w:p>
+    <w:p>
+      <w:pPr>
+        <w:rPr>
+          <w:rFonts w:ascii="Times New Roman" w:hAnsi="Times New Roman" w:cs="Times New Roman"/>
+          <w:b/>
+        </w:rPr>
+      </w:pPr>
+      <w:r>
+        <w:rPr>
+          <w:rFonts w:ascii="Times New Roman" w:hAnsi="Times New Roman" w:cs="Times New Roman"/>
+          <w:b/>
+        </w:rPr>
+        <w:t>Author Contributions</w:t>
+      </w:r>
+    </w:p>
+    <w:p>
+      <w:pPr>
+        <w:rPr>
+          <w:rFonts w:ascii="Times New Roman" w:hAnsi="Times New Roman" w:cs="Times New Roman"/>
+          <w:bCs/>
+        </w:rPr>
+      </w:pPr>
+      <w:r>
+        <w:rPr>
+          <w:rFonts w:ascii="Times New Roman" w:hAnsi="Times New Roman" w:cs="Times New Roman"/>
+          <w:bCs/>
+        </w:rPr>
+        <w:t>AM-</w:t>
       </w:r>
       <w:proofErr w:type="spellStart"/>
       <w:r>
@@ -9375,7 +10893,7 @@
           <w:rFonts w:ascii="Times New Roman" w:hAnsi="Times New Roman" w:cs="Times New Roman"/>
           <w:bCs/>
         </w:rPr>
-        <w:t>Kartzinel</w:t>
+        <w:t>tK</w:t>
       </w:r>
       <w:proofErr w:type="spellEnd"/>
       <w:r>
@@ -9383,7 +10901,7 @@
           <w:rFonts w:ascii="Times New Roman" w:hAnsi="Times New Roman" w:cs="Times New Roman"/>
           <w:bCs/>
         </w:rPr>
-        <w:t xml:space="preserve">, Gao et al., </w:t>
+        <w:t>, AA, and HY conceived the idea for this study. AM-</w:t>
       </w:r>
       <w:proofErr w:type="spellStart"/>
       <w:r>
@@ -9391,7 +10909,7 @@
           <w:rFonts w:ascii="Times New Roman" w:hAnsi="Times New Roman" w:cs="Times New Roman"/>
           <w:bCs/>
         </w:rPr>
-        <w:t>Wirta</w:t>
+        <w:t>tK</w:t>
       </w:r>
       <w:proofErr w:type="spellEnd"/>
       <w:r>
@@ -9399,7 +10917,7 @@
           <w:rFonts w:ascii="Times New Roman" w:hAnsi="Times New Roman" w:cs="Times New Roman"/>
           <w:bCs/>
         </w:rPr>
-        <w:t xml:space="preserve">, Bell et al. 2019, </w:t>
+        <w:t xml:space="preserve"> collected field samples and conducted mesocosm study. AM-</w:t>
       </w:r>
       <w:proofErr w:type="spellStart"/>
       <w:r>
@@ -9407,7 +10925,7 @@
           <w:rFonts w:ascii="Times New Roman" w:hAnsi="Times New Roman" w:cs="Times New Roman"/>
           <w:bCs/>
         </w:rPr>
-        <w:t>Orlofske</w:t>
+        <w:t>tK</w:t>
       </w:r>
       <w:proofErr w:type="spellEnd"/>
       <w:r>
@@ -9415,7 +10933,39 @@
           <w:rFonts w:ascii="Times New Roman" w:hAnsi="Times New Roman" w:cs="Times New Roman"/>
           <w:bCs/>
         </w:rPr>
-        <w:t xml:space="preserve"> et al. 2012). </w:t>
+        <w:t xml:space="preserve"> and AA designed laboratory analyses for this study. AM-</w:t>
+      </w:r>
+      <w:proofErr w:type="spellStart"/>
+      <w:r>
+        <w:rPr>
+          <w:rFonts w:ascii="Times New Roman" w:hAnsi="Times New Roman" w:cs="Times New Roman"/>
+          <w:bCs/>
+        </w:rPr>
+        <w:t>tK</w:t>
+      </w:r>
+      <w:proofErr w:type="spellEnd"/>
+      <w:r>
+        <w:rPr>
+          <w:rFonts w:ascii="Times New Roman" w:hAnsi="Times New Roman" w:cs="Times New Roman"/>
+          <w:bCs/>
+        </w:rPr>
+        <w:t xml:space="preserve"> performed all lab processing and data analyses for the study. AA and HY provided feedback on data analysis methods. AM-</w:t>
+      </w:r>
+      <w:proofErr w:type="spellStart"/>
+      <w:r>
+        <w:rPr>
+          <w:rFonts w:ascii="Times New Roman" w:hAnsi="Times New Roman" w:cs="Times New Roman"/>
+          <w:bCs/>
+        </w:rPr>
+        <w:t>tK</w:t>
+      </w:r>
+      <w:proofErr w:type="spellEnd"/>
+      <w:r>
+        <w:rPr>
+          <w:rFonts w:ascii="Times New Roman" w:hAnsi="Times New Roman" w:cs="Times New Roman"/>
+          <w:bCs/>
+        </w:rPr>
+        <w:t xml:space="preserve"> led the writing of the manuscript. All authors contributed to editing of the manuscript. </w:t>
       </w:r>
     </w:p>
     <w:p>
@@ -9438,165 +10988,8 @@
           <w:rFonts w:ascii="Times New Roman" w:hAnsi="Times New Roman" w:cs="Times New Roman"/>
           <w:b/>
         </w:rPr>
-        <w:t>[Surface sterilization broadly]</w:t>
-      </w:r>
-    </w:p>
-    <w:p>
-      <w:pPr>
-        <w:rPr>
-          <w:rFonts w:ascii="Times New Roman" w:hAnsi="Times New Roman" w:cs="Times New Roman"/>
-          <w:bCs/>
-        </w:rPr>
-      </w:pPr>
-      <w:r>
-        <w:rPr>
-          <w:rFonts w:ascii="Times New Roman" w:hAnsi="Times New Roman" w:cs="Times New Roman"/>
-          <w:bCs/>
-        </w:rPr>
-        <w:t>The field of diet DNA metabarcoding has not universally adopted surface sterilization practices into common protocols, especially for studies including DNA extraction of full organisms</w:t>
-      </w:r>
-      <w:r>
-        <w:rPr>
-          <w:rFonts w:ascii="Times New Roman" w:hAnsi="Times New Roman" w:cs="Times New Roman"/>
-          <w:bCs/>
-        </w:rPr>
-        <w:t xml:space="preserve"> </w:t>
-      </w:r>
-      <w:r>
-        <w:rPr>
-          <w:rFonts w:ascii="Times New Roman" w:hAnsi="Times New Roman" w:cs="Times New Roman"/>
-          <w:bCs/>
-        </w:rPr>
-        <w:t xml:space="preserve">(Doña et al. 2019, </w:t>
-      </w:r>
-      <w:proofErr w:type="spellStart"/>
-      <w:r>
-        <w:rPr>
-          <w:rFonts w:ascii="Times New Roman" w:hAnsi="Times New Roman" w:cs="Times New Roman"/>
-          <w:bCs/>
-        </w:rPr>
-        <w:t>Anslan</w:t>
-      </w:r>
-      <w:proofErr w:type="spellEnd"/>
-      <w:r>
-        <w:rPr>
-          <w:rFonts w:ascii="Times New Roman" w:hAnsi="Times New Roman" w:cs="Times New Roman"/>
-          <w:bCs/>
-        </w:rPr>
-        <w:t xml:space="preserve"> et al. 2016, </w:t>
-      </w:r>
-      <w:proofErr w:type="spellStart"/>
-      <w:r>
-        <w:rPr>
-          <w:rFonts w:ascii="Times New Roman" w:hAnsi="Times New Roman" w:cs="Times New Roman"/>
-          <w:bCs/>
-        </w:rPr>
-        <w:t>Wirta</w:t>
-      </w:r>
-      <w:proofErr w:type="spellEnd"/>
-      <w:r>
-        <w:rPr>
-          <w:rFonts w:ascii="Times New Roman" w:hAnsi="Times New Roman" w:cs="Times New Roman"/>
-          <w:bCs/>
-        </w:rPr>
-        <w:t xml:space="preserve"> et al.</w:t>
-      </w:r>
-      <w:r>
-        <w:rPr>
-          <w:rFonts w:ascii="Times New Roman" w:hAnsi="Times New Roman" w:cs="Times New Roman"/>
-          <w:bCs/>
-        </w:rPr>
-        <w:t xml:space="preserve">, </w:t>
-      </w:r>
-      <w:r>
-        <w:rPr>
-          <w:rFonts w:ascii="Times New Roman" w:hAnsi="Times New Roman" w:cs="Times New Roman"/>
-          <w:bCs/>
-        </w:rPr>
-        <w:t>Jacobsen et al. 2018)</w:t>
-      </w:r>
-      <w:r>
-        <w:rPr>
-          <w:rFonts w:ascii="Times New Roman" w:hAnsi="Times New Roman" w:cs="Times New Roman"/>
-          <w:bCs/>
-        </w:rPr>
-        <w:t xml:space="preserve">. </w:t>
-      </w:r>
-      <w:r>
-        <w:rPr>
-          <w:rFonts w:ascii="Times New Roman" w:hAnsi="Times New Roman" w:cs="Times New Roman"/>
-          <w:bCs/>
-        </w:rPr>
-        <w:t>We demonstrate that surface sterilization may not be necessary in these types of studies in the future, but that the costs (in time, money, and data) are not great for surface sterilizing as a precaution</w:t>
-      </w:r>
-      <w:r>
-        <w:rPr>
-          <w:rFonts w:ascii="Times New Roman" w:hAnsi="Times New Roman" w:cs="Times New Roman"/>
-          <w:bCs/>
-        </w:rPr>
-        <w:t xml:space="preserve"> against potential contaminants</w:t>
-      </w:r>
-      <w:r>
-        <w:rPr>
-          <w:rFonts w:ascii="Times New Roman" w:hAnsi="Times New Roman" w:cs="Times New Roman"/>
-          <w:bCs/>
-        </w:rPr>
-        <w:t>.</w:t>
-      </w:r>
-      <w:r>
-        <w:rPr>
-          <w:rFonts w:ascii="Times New Roman" w:hAnsi="Times New Roman" w:cs="Times New Roman"/>
-          <w:bCs/>
-        </w:rPr>
-        <w:t xml:space="preserve"> This evident lack of surface contaminants that hide diet diversity in DNA metabarcoding studies contrast with obvious surface contaminants altering ecological interpretations in other fields that use high-throughput sequencing methods to determine community diversity (e.g. fungal endophytes; CITE). The reasons for this difference are numerous, but foremost is that fungal spores are widespread </w:t>
-      </w:r>
-      <w:r>
-        <w:rPr>
-          <w:rFonts w:ascii="Times New Roman" w:hAnsi="Times New Roman" w:cs="Times New Roman"/>
-          <w:bCs/>
-        </w:rPr>
-        <w:t>on and in the surfaces of most environments and organisms (CITE) and so likely to contaminate studies targeting specific subgroups of fungal communities. Indeed, even in our dataset, many sequences matched to fungal reference sequences from both GenBank and BOLD (see data). The fact that these non-target fungal sequences did not alter our DNA metabarcoding data by hiding target potential diet DNA is likely due to the differences in biomass of these sources of DNA in our samples; diet items are likely in greater biomass in consumers than any single fungal species and more directly targeted by the primer set selected for our study (</w:t>
-      </w:r>
-      <w:proofErr w:type="spellStart"/>
-      <w:r>
-        <w:rPr>
-          <w:rFonts w:ascii="Times New Roman" w:hAnsi="Times New Roman" w:cs="Times New Roman"/>
-          <w:bCs/>
-        </w:rPr>
-        <w:t>Leray</w:t>
-      </w:r>
-      <w:proofErr w:type="spellEnd"/>
-      <w:r>
-        <w:rPr>
-          <w:rFonts w:ascii="Times New Roman" w:hAnsi="Times New Roman" w:cs="Times New Roman"/>
-          <w:bCs/>
-        </w:rPr>
-        <w:t xml:space="preserve">, other primer paper, </w:t>
-      </w:r>
-      <w:proofErr w:type="spellStart"/>
-      <w:r>
-        <w:rPr>
-          <w:rFonts w:ascii="Times New Roman" w:hAnsi="Times New Roman" w:cs="Times New Roman"/>
-          <w:bCs/>
-        </w:rPr>
-        <w:t>Elbrecht</w:t>
-      </w:r>
-      <w:proofErr w:type="spellEnd"/>
-      <w:r>
-        <w:rPr>
-          <w:rFonts w:ascii="Times New Roman" w:hAnsi="Times New Roman" w:cs="Times New Roman"/>
-          <w:bCs/>
-        </w:rPr>
-        <w:t xml:space="preserve"> et al. 2017). </w:t>
-      </w:r>
-    </w:p>
-    <w:p>
-      <w:pPr>
-        <w:rPr>
-          <w:rFonts w:ascii="Times New Roman" w:hAnsi="Times New Roman" w:cs="Times New Roman"/>
-          <w:bCs/>
-        </w:rPr>
-      </w:pPr>
+        <w:br w:type="page"/>
+      </w:r>
     </w:p>
     <w:p>
       <w:pPr>
@@ -9605,1518 +10998,7 @@
           <w:b/>
         </w:rPr>
       </w:pPr>
-      <w:r>
-        <w:rPr>
-          <w:rFonts w:ascii="Times New Roman" w:hAnsi="Times New Roman" w:cs="Times New Roman"/>
-          <w:b/>
-        </w:rPr>
-        <w:t>[Surface sterilization by environment]</w:t>
-      </w:r>
-    </w:p>
-    <w:p>
-      <w:pPr>
-        <w:rPr>
-          <w:rFonts w:ascii="Times New Roman" w:hAnsi="Times New Roman" w:cs="Times New Roman"/>
-          <w:bCs/>
-        </w:rPr>
-      </w:pPr>
-      <w:r>
-        <w:rPr>
-          <w:rFonts w:ascii="Times New Roman" w:hAnsi="Times New Roman" w:cs="Times New Roman"/>
-          <w:bCs/>
-        </w:rPr>
-        <w:t xml:space="preserve">While we saw no widespread evidence of environmental contamination in our study, </w:t>
-      </w:r>
-      <w:r>
-        <w:rPr>
-          <w:rFonts w:ascii="Times New Roman" w:hAnsi="Times New Roman" w:cs="Times New Roman"/>
-          <w:bCs/>
-        </w:rPr>
-        <w:t xml:space="preserve">we did observe some evidence that more contained environments may be more prone to contamination than open terrestrial field environments. </w:t>
-      </w:r>
-      <w:r>
-        <w:rPr>
-          <w:rFonts w:ascii="Times New Roman" w:hAnsi="Times New Roman" w:cs="Times New Roman"/>
-          <w:bCs/>
-        </w:rPr>
-        <w:t xml:space="preserve">This outcome highlights that the decision to surface sterilize prior to DNA metabarcoding may matter more in some experimental set ups than others. For example, if a study is designed to understand the functional response of diet individuals or populations to consumer presence (e.g. Rudolf et al. 2014, </w:t>
-      </w:r>
-      <w:proofErr w:type="spellStart"/>
-      <w:r>
-        <w:rPr>
-          <w:rFonts w:ascii="Times New Roman" w:hAnsi="Times New Roman" w:cs="Times New Roman"/>
-          <w:bCs/>
-        </w:rPr>
-        <w:t>Os</w:t>
-      </w:r>
-      <w:proofErr w:type="spellEnd"/>
-      <w:r>
-        <w:rPr>
-          <w:rFonts w:ascii="Times New Roman" w:hAnsi="Times New Roman" w:cs="Times New Roman"/>
-          <w:bCs/>
-        </w:rPr>
-        <w:t xml:space="preserve"> Schmitz PAPERS, Carol Blanchette), then the distinction between altering the diet population via consumptive or non-consumptive effects (including killing but not ingesting) is less important than the key response, which is that a diet population changed (through loss of individuals, changes in population vital rates, or behavior) because of consumer presence. Conversely, if the study is designed to determine biomass of energy transfer, for example, in understanding how environmental variables (e.g. oxygen) or biotic variables (e.g. predator or diet size diversity) influence food web dynamics and nutrient cycling (e.g. </w:t>
-      </w:r>
-      <w:proofErr w:type="spellStart"/>
-      <w:r>
-        <w:rPr>
-          <w:rFonts w:ascii="Times New Roman" w:hAnsi="Times New Roman" w:cs="Times New Roman"/>
-          <w:bCs/>
-        </w:rPr>
-        <w:t>Degerman</w:t>
-      </w:r>
-      <w:proofErr w:type="spellEnd"/>
-      <w:r>
-        <w:rPr>
-          <w:rFonts w:ascii="Times New Roman" w:hAnsi="Times New Roman" w:cs="Times New Roman"/>
-          <w:bCs/>
-        </w:rPr>
-        <w:t xml:space="preserve"> et al. 2018, </w:t>
-      </w:r>
-      <w:proofErr w:type="spellStart"/>
-      <w:r>
-        <w:rPr>
-          <w:rFonts w:ascii="Times New Roman" w:hAnsi="Times New Roman" w:cs="Times New Roman"/>
-          <w:bCs/>
-        </w:rPr>
-        <w:t>Kaunisto</w:t>
-      </w:r>
-      <w:proofErr w:type="spellEnd"/>
-      <w:r>
-        <w:rPr>
-          <w:rFonts w:ascii="Times New Roman" w:hAnsi="Times New Roman" w:cs="Times New Roman"/>
-          <w:bCs/>
-        </w:rPr>
-        <w:t xml:space="preserve"> et al. 2020, </w:t>
-      </w:r>
-      <w:proofErr w:type="spellStart"/>
-      <w:r>
-        <w:rPr>
-          <w:rFonts w:ascii="Times New Roman" w:hAnsi="Times New Roman" w:cs="Times New Roman"/>
-          <w:bCs/>
-        </w:rPr>
-        <w:t>Garcias</w:t>
-      </w:r>
-      <w:proofErr w:type="spellEnd"/>
-      <w:r>
-        <w:rPr>
-          <w:rFonts w:ascii="Times New Roman" w:hAnsi="Times New Roman" w:cs="Times New Roman"/>
-          <w:bCs/>
-        </w:rPr>
-        <w:t>-Comas et al. 2016), then being able to validate consumption is key.</w:t>
-      </w:r>
-      <w:r>
-        <w:rPr>
-          <w:rFonts w:ascii="Times New Roman" w:hAnsi="Times New Roman" w:cs="Times New Roman"/>
-          <w:bCs/>
-        </w:rPr>
-        <w:t xml:space="preserve"> </w:t>
-      </w:r>
-      <w:r>
-        <w:rPr>
-          <w:rFonts w:ascii="Times New Roman" w:hAnsi="Times New Roman" w:cs="Times New Roman"/>
-          <w:bCs/>
-        </w:rPr>
-        <w:t xml:space="preserve">Mesocosms, either built or natural, are a </w:t>
-      </w:r>
-      <w:proofErr w:type="gramStart"/>
-      <w:r>
-        <w:rPr>
-          <w:rFonts w:ascii="Times New Roman" w:hAnsi="Times New Roman" w:cs="Times New Roman"/>
-          <w:bCs/>
-        </w:rPr>
-        <w:t>widely-used</w:t>
-      </w:r>
-      <w:proofErr w:type="gramEnd"/>
-      <w:r>
-        <w:rPr>
-          <w:rFonts w:ascii="Times New Roman" w:hAnsi="Times New Roman" w:cs="Times New Roman"/>
-          <w:bCs/>
-        </w:rPr>
-        <w:t xml:space="preserve"> type of environment in studies of consumptive interactions and DNA metabarcoding in any of these environments may benefit from surface sterilization </w:t>
-      </w:r>
-      <w:r>
-        <w:rPr>
-          <w:rFonts w:ascii="Times New Roman" w:hAnsi="Times New Roman" w:cs="Times New Roman"/>
-          <w:bCs/>
-        </w:rPr>
-        <w:t xml:space="preserve">(e.g. built mesocosms: Gao 2017, Rudolf et al. 2014; ponds, lakes, and natural microcosms: </w:t>
-      </w:r>
-      <w:proofErr w:type="spellStart"/>
-      <w:r>
-        <w:rPr>
-          <w:rFonts w:ascii="Times New Roman" w:hAnsi="Times New Roman" w:cs="Times New Roman"/>
-          <w:bCs/>
-        </w:rPr>
-        <w:t>Srivistava</w:t>
-      </w:r>
-      <w:proofErr w:type="spellEnd"/>
-      <w:r>
-        <w:rPr>
-          <w:rFonts w:ascii="Times New Roman" w:hAnsi="Times New Roman" w:cs="Times New Roman"/>
-          <w:bCs/>
-        </w:rPr>
-        <w:t xml:space="preserve"> et al. 2004, De </w:t>
-      </w:r>
-      <w:proofErr w:type="spellStart"/>
-      <w:r>
-        <w:rPr>
-          <w:rFonts w:ascii="Times New Roman" w:hAnsi="Times New Roman" w:cs="Times New Roman"/>
-          <w:bCs/>
-        </w:rPr>
-        <w:t>Meester</w:t>
-      </w:r>
-      <w:proofErr w:type="spellEnd"/>
-      <w:r>
-        <w:rPr>
-          <w:rFonts w:ascii="Times New Roman" w:hAnsi="Times New Roman" w:cs="Times New Roman"/>
-          <w:bCs/>
-        </w:rPr>
-        <w:t xml:space="preserve"> et al. 2005)</w:t>
-      </w:r>
-    </w:p>
-    <w:p>
-      <w:pPr>
-        <w:rPr>
-          <w:rFonts w:ascii="Times New Roman" w:hAnsi="Times New Roman" w:cs="Times New Roman"/>
-          <w:bCs/>
-        </w:rPr>
-      </w:pPr>
-    </w:p>
-    <w:p>
-      <w:pPr>
-        <w:rPr>
-          <w:rFonts w:ascii="Times New Roman" w:hAnsi="Times New Roman" w:cs="Times New Roman"/>
-          <w:bCs/>
-        </w:rPr>
-      </w:pPr>
-    </w:p>
-    <w:p>
-      <w:pPr>
-        <w:rPr>
-          <w:rFonts w:ascii="Times New Roman" w:hAnsi="Times New Roman" w:cs="Times New Roman"/>
-          <w:bCs/>
-        </w:rPr>
-      </w:pPr>
-    </w:p>
-    <w:p>
-      <w:pPr>
-        <w:rPr>
-          <w:rFonts w:ascii="Times New Roman" w:hAnsi="Times New Roman" w:cs="Times New Roman"/>
-          <w:bCs/>
-        </w:rPr>
-      </w:pPr>
-    </w:p>
-    <w:p>
-      <w:pPr>
-        <w:rPr>
-          <w:rFonts w:ascii="Times New Roman" w:hAnsi="Times New Roman" w:cs="Times New Roman"/>
-          <w:b/>
-        </w:rPr>
-      </w:pPr>
-      <w:r>
-        <w:rPr>
-          <w:rFonts w:ascii="Times New Roman" w:hAnsi="Times New Roman" w:cs="Times New Roman"/>
-          <w:b/>
-        </w:rPr>
-        <w:t>[</w:t>
-      </w:r>
-      <w:r>
-        <w:rPr>
-          <w:rFonts w:ascii="Times New Roman" w:hAnsi="Times New Roman" w:cs="Times New Roman"/>
-          <w:b/>
-        </w:rPr>
-        <w:t>ways forward for thinking about surface sterilization yes/no</w:t>
-      </w:r>
-      <w:r>
-        <w:rPr>
-          <w:rFonts w:ascii="Times New Roman" w:hAnsi="Times New Roman" w:cs="Times New Roman"/>
-          <w:b/>
-        </w:rPr>
-        <w:t>]</w:t>
-      </w:r>
-    </w:p>
-    <w:p>
-      <w:pPr>
-        <w:rPr>
-          <w:rFonts w:ascii="Times New Roman" w:hAnsi="Times New Roman" w:cs="Times New Roman"/>
-          <w:bCs/>
-        </w:rPr>
-      </w:pPr>
-      <w:r>
-        <w:rPr>
-          <w:rFonts w:ascii="Times New Roman" w:hAnsi="Times New Roman" w:cs="Times New Roman"/>
-          <w:bCs/>
-        </w:rPr>
-        <w:t xml:space="preserve">We examined how environmental context might alter surface contamination and thus necessitate surface sterilization. </w:t>
-      </w:r>
-      <w:r>
-        <w:rPr>
-          <w:rFonts w:ascii="Times New Roman" w:hAnsi="Times New Roman" w:cs="Times New Roman"/>
-          <w:bCs/>
-        </w:rPr>
-        <w:t>In addition to environmental context, v</w:t>
-      </w:r>
-      <w:r>
-        <w:rPr>
-          <w:rFonts w:ascii="Times New Roman" w:hAnsi="Times New Roman" w:cs="Times New Roman"/>
-          <w:bCs/>
-        </w:rPr>
-        <w:t xml:space="preserve">arious aspects of the experimental design and the ecology of the organisms involved in </w:t>
-      </w:r>
-      <w:r>
-        <w:rPr>
-          <w:rFonts w:ascii="Times New Roman" w:hAnsi="Times New Roman" w:cs="Times New Roman"/>
-          <w:bCs/>
-        </w:rPr>
-        <w:t>a DNA metabarcoding diet study</w:t>
-      </w:r>
-      <w:r>
-        <w:rPr>
-          <w:rFonts w:ascii="Times New Roman" w:hAnsi="Times New Roman" w:cs="Times New Roman"/>
-          <w:bCs/>
-        </w:rPr>
-        <w:t xml:space="preserve"> may lead to more or less chances of surface contamination.</w:t>
-      </w:r>
-      <w:r>
-        <w:rPr>
-          <w:rFonts w:ascii="Times New Roman" w:hAnsi="Times New Roman" w:cs="Times New Roman"/>
-          <w:bCs/>
-        </w:rPr>
-        <w:t xml:space="preserve"> </w:t>
-      </w:r>
-      <w:r>
-        <w:rPr>
-          <w:rFonts w:ascii="Times New Roman" w:hAnsi="Times New Roman" w:cs="Times New Roman"/>
-          <w:bCs/>
-        </w:rPr>
-        <w:t>Any environment is shaped by both abiotic and biotic</w:t>
-      </w:r>
-      <w:r>
-        <w:rPr>
-          <w:rFonts w:ascii="Times New Roman" w:hAnsi="Times New Roman" w:cs="Times New Roman"/>
-          <w:bCs/>
-        </w:rPr>
-        <w:t xml:space="preserve"> factors</w:t>
-      </w:r>
-      <w:r>
-        <w:rPr>
-          <w:rFonts w:ascii="Times New Roman" w:hAnsi="Times New Roman" w:cs="Times New Roman"/>
-          <w:bCs/>
-        </w:rPr>
-        <w:t>,</w:t>
-      </w:r>
-      <w:r>
-        <w:rPr>
-          <w:rFonts w:ascii="Times New Roman" w:hAnsi="Times New Roman" w:cs="Times New Roman"/>
-          <w:bCs/>
-        </w:rPr>
-        <w:t xml:space="preserve"> and every study has environmental, ecological, and methodological aspects which may alter the likelihood of surface contaminants. </w:t>
-      </w:r>
-      <w:r>
-        <w:rPr>
-          <w:rFonts w:ascii="Times New Roman" w:hAnsi="Times New Roman" w:cs="Times New Roman"/>
-          <w:bCs/>
-        </w:rPr>
-        <w:t>In aquatic and marine eDNA environments, some abiotic conditions are attributed to DNA persistence (e.g. pH and salinity; Collins et al. 2018</w:t>
-      </w:r>
-      <w:r>
-        <w:rPr>
-          <w:rFonts w:ascii="Times New Roman" w:hAnsi="Times New Roman" w:cs="Times New Roman"/>
-          <w:bCs/>
-        </w:rPr>
-        <w:t>, Strickler et al. 2019</w:t>
-      </w:r>
-      <w:r>
-        <w:rPr>
-          <w:rFonts w:ascii="Times New Roman" w:hAnsi="Times New Roman" w:cs="Times New Roman"/>
-          <w:bCs/>
-        </w:rPr>
-        <w:t xml:space="preserve">), while others </w:t>
-      </w:r>
-      <w:r>
-        <w:rPr>
-          <w:rFonts w:ascii="Times New Roman" w:hAnsi="Times New Roman" w:cs="Times New Roman"/>
-          <w:bCs/>
-        </w:rPr>
-        <w:t>are not or show inconclusive results</w:t>
-      </w:r>
-      <w:r>
-        <w:rPr>
-          <w:rFonts w:ascii="Times New Roman" w:hAnsi="Times New Roman" w:cs="Times New Roman"/>
-          <w:bCs/>
-        </w:rPr>
-        <w:t xml:space="preserve"> (e.g. sunlight; </w:t>
-      </w:r>
-      <w:proofErr w:type="spellStart"/>
-      <w:r>
-        <w:rPr>
-          <w:rFonts w:ascii="Times New Roman" w:hAnsi="Times New Roman" w:cs="Times New Roman"/>
-          <w:bCs/>
-        </w:rPr>
-        <w:t>Machler</w:t>
-      </w:r>
-      <w:proofErr w:type="spellEnd"/>
-      <w:r>
-        <w:rPr>
-          <w:rFonts w:ascii="Times New Roman" w:hAnsi="Times New Roman" w:cs="Times New Roman"/>
-          <w:bCs/>
-        </w:rPr>
-        <w:t xml:space="preserve"> et al. 2018, </w:t>
-      </w:r>
-      <w:proofErr w:type="spellStart"/>
-      <w:r>
-        <w:rPr>
-          <w:rFonts w:ascii="Times New Roman" w:hAnsi="Times New Roman" w:cs="Times New Roman"/>
-          <w:bCs/>
-        </w:rPr>
-        <w:t>Pilliod</w:t>
-      </w:r>
-      <w:proofErr w:type="spellEnd"/>
-      <w:r>
-        <w:rPr>
-          <w:rFonts w:ascii="Times New Roman" w:hAnsi="Times New Roman" w:cs="Times New Roman"/>
-          <w:bCs/>
-        </w:rPr>
-        <w:t xml:space="preserve"> et al. 2014). Others attribute biotically-mediated responses to the environment in DNA persistence (e.g. microbial growth</w:t>
-      </w:r>
-      <w:r>
-        <w:rPr>
-          <w:rFonts w:ascii="Times New Roman" w:hAnsi="Times New Roman" w:cs="Times New Roman"/>
-          <w:bCs/>
-        </w:rPr>
-        <w:t xml:space="preserve"> due to ideal abiotic conditions:</w:t>
-      </w:r>
-      <w:r>
-        <w:rPr>
-          <w:rFonts w:ascii="Times New Roman" w:hAnsi="Times New Roman" w:cs="Times New Roman"/>
-          <w:bCs/>
-        </w:rPr>
-        <w:t xml:space="preserve"> Nielson et al; Strickler et al. 2014). </w:t>
-      </w:r>
-      <w:r>
-        <w:rPr>
-          <w:rFonts w:ascii="Times New Roman" w:hAnsi="Times New Roman" w:cs="Times New Roman"/>
-          <w:bCs/>
-        </w:rPr>
-        <w:t>Ecological</w:t>
-      </w:r>
-      <w:r>
-        <w:rPr>
-          <w:rFonts w:ascii="Times New Roman" w:hAnsi="Times New Roman" w:cs="Times New Roman"/>
-          <w:bCs/>
-        </w:rPr>
-        <w:t xml:space="preserve"> factors of an environment </w:t>
-      </w:r>
-      <w:r>
-        <w:rPr>
-          <w:rFonts w:ascii="Times New Roman" w:hAnsi="Times New Roman" w:cs="Times New Roman"/>
-          <w:bCs/>
-        </w:rPr>
-        <w:t xml:space="preserve">or consumer </w:t>
-      </w:r>
-      <w:r>
-        <w:rPr>
-          <w:rFonts w:ascii="Times New Roman" w:hAnsi="Times New Roman" w:cs="Times New Roman"/>
-          <w:bCs/>
-        </w:rPr>
-        <w:t xml:space="preserve">could shape </w:t>
-      </w:r>
-      <w:r>
-        <w:rPr>
-          <w:rFonts w:ascii="Times New Roman" w:hAnsi="Times New Roman" w:cs="Times New Roman"/>
-          <w:bCs/>
-        </w:rPr>
-        <w:t>contamination risk as well</w:t>
-      </w:r>
-      <w:r>
-        <w:rPr>
-          <w:rFonts w:ascii="Times New Roman" w:hAnsi="Times New Roman" w:cs="Times New Roman"/>
-          <w:bCs/>
-        </w:rPr>
-        <w:t xml:space="preserve">, including </w:t>
-      </w:r>
-      <w:r>
-        <w:rPr>
-          <w:rFonts w:ascii="Times New Roman" w:hAnsi="Times New Roman" w:cs="Times New Roman"/>
-          <w:bCs/>
-        </w:rPr>
-        <w:t>diet</w:t>
-      </w:r>
-      <w:r>
-        <w:rPr>
-          <w:rFonts w:ascii="Times New Roman" w:hAnsi="Times New Roman" w:cs="Times New Roman"/>
-          <w:bCs/>
-        </w:rPr>
-        <w:t xml:space="preserve"> density, </w:t>
-      </w:r>
-      <w:r>
-        <w:rPr>
-          <w:rFonts w:ascii="Times New Roman" w:hAnsi="Times New Roman" w:cs="Times New Roman"/>
-          <w:bCs/>
-        </w:rPr>
-        <w:t>consumer</w:t>
-      </w:r>
-      <w:r>
-        <w:rPr>
-          <w:rFonts w:ascii="Times New Roman" w:hAnsi="Times New Roman" w:cs="Times New Roman"/>
-          <w:bCs/>
-        </w:rPr>
-        <w:t>-</w:t>
-      </w:r>
-      <w:r>
-        <w:rPr>
-          <w:rFonts w:ascii="Times New Roman" w:hAnsi="Times New Roman" w:cs="Times New Roman"/>
-          <w:bCs/>
-        </w:rPr>
-        <w:t>diet</w:t>
-      </w:r>
-      <w:r>
-        <w:rPr>
-          <w:rFonts w:ascii="Times New Roman" w:hAnsi="Times New Roman" w:cs="Times New Roman"/>
-          <w:bCs/>
-        </w:rPr>
-        <w:t xml:space="preserve"> population ratios, </w:t>
-      </w:r>
-      <w:r>
-        <w:rPr>
-          <w:rFonts w:ascii="Times New Roman" w:hAnsi="Times New Roman" w:cs="Times New Roman"/>
-          <w:bCs/>
-        </w:rPr>
-        <w:t>consumer</w:t>
-      </w:r>
-      <w:r>
-        <w:rPr>
-          <w:rFonts w:ascii="Times New Roman" w:hAnsi="Times New Roman" w:cs="Times New Roman"/>
-          <w:bCs/>
-        </w:rPr>
-        <w:t>-</w:t>
-      </w:r>
-      <w:r>
-        <w:rPr>
-          <w:rFonts w:ascii="Times New Roman" w:hAnsi="Times New Roman" w:cs="Times New Roman"/>
-          <w:bCs/>
-        </w:rPr>
-        <w:t>diet</w:t>
-      </w:r>
-      <w:r>
-        <w:rPr>
-          <w:rFonts w:ascii="Times New Roman" w:hAnsi="Times New Roman" w:cs="Times New Roman"/>
-          <w:bCs/>
-        </w:rPr>
-        <w:t xml:space="preserve"> body size ratios</w:t>
-      </w:r>
-      <w:r>
-        <w:rPr>
-          <w:rFonts w:ascii="Times New Roman" w:hAnsi="Times New Roman" w:cs="Times New Roman"/>
-          <w:bCs/>
-        </w:rPr>
-        <w:t>,</w:t>
-      </w:r>
-      <w:r>
-        <w:rPr>
-          <w:rFonts w:ascii="Times New Roman" w:hAnsi="Times New Roman" w:cs="Times New Roman"/>
-          <w:bCs/>
-        </w:rPr>
-        <w:t xml:space="preserve"> and interaction frequency,</w:t>
-      </w:r>
-      <w:r>
-        <w:rPr>
-          <w:rFonts w:ascii="Times New Roman" w:hAnsi="Times New Roman" w:cs="Times New Roman"/>
-          <w:bCs/>
-        </w:rPr>
-        <w:t xml:space="preserve"> which can </w:t>
-      </w:r>
-      <w:r>
-        <w:rPr>
-          <w:rFonts w:ascii="Times New Roman" w:hAnsi="Times New Roman" w:cs="Times New Roman"/>
-          <w:bCs/>
-        </w:rPr>
-        <w:t xml:space="preserve">alter contact probability and handling times as well as the likelihood that high-biomass contaminants will hide diet items that were consumed farther back in time </w:t>
-      </w:r>
-      <w:r>
-        <w:rPr>
-          <w:rFonts w:ascii="Times New Roman" w:hAnsi="Times New Roman" w:cs="Times New Roman"/>
-          <w:bCs/>
-        </w:rPr>
-        <w:t xml:space="preserve">(Scharf et al. 1998, </w:t>
-      </w:r>
-      <w:proofErr w:type="spellStart"/>
-      <w:r>
-        <w:rPr>
-          <w:rFonts w:ascii="Times New Roman" w:hAnsi="Times New Roman" w:cs="Times New Roman"/>
-          <w:bCs/>
-        </w:rPr>
-        <w:t>Jeschke</w:t>
-      </w:r>
-      <w:proofErr w:type="spellEnd"/>
-      <w:r>
-        <w:rPr>
-          <w:rFonts w:ascii="Times New Roman" w:hAnsi="Times New Roman" w:cs="Times New Roman"/>
-          <w:bCs/>
-        </w:rPr>
-        <w:t xml:space="preserve"> et al. 2002, </w:t>
-      </w:r>
-      <w:proofErr w:type="spellStart"/>
-      <w:r>
-        <w:rPr>
-          <w:rFonts w:ascii="Times New Roman" w:hAnsi="Times New Roman" w:cs="Times New Roman"/>
-          <w:bCs/>
-        </w:rPr>
-        <w:t>Samu</w:t>
-      </w:r>
-      <w:proofErr w:type="spellEnd"/>
-      <w:r>
-        <w:rPr>
-          <w:rFonts w:ascii="Times New Roman" w:hAnsi="Times New Roman" w:cs="Times New Roman"/>
-          <w:bCs/>
-        </w:rPr>
-        <w:t xml:space="preserve"> and Biro 1993</w:t>
-      </w:r>
-      <w:r>
-        <w:rPr>
-          <w:rFonts w:ascii="Times New Roman" w:hAnsi="Times New Roman" w:cs="Times New Roman"/>
-          <w:bCs/>
-        </w:rPr>
-        <w:t xml:space="preserve">, </w:t>
-      </w:r>
-      <w:proofErr w:type="spellStart"/>
-      <w:r>
-        <w:rPr>
-          <w:rFonts w:ascii="Times New Roman" w:hAnsi="Times New Roman" w:cs="Times New Roman"/>
-          <w:bCs/>
-        </w:rPr>
-        <w:t>Marcias</w:t>
-      </w:r>
-      <w:proofErr w:type="spellEnd"/>
-      <w:r>
-        <w:rPr>
-          <w:rFonts w:ascii="Times New Roman" w:hAnsi="Times New Roman" w:cs="Times New Roman"/>
-          <w:bCs/>
-        </w:rPr>
-        <w:t>-Hernandez et al.</w:t>
-      </w:r>
-      <w:r>
-        <w:rPr>
-          <w:rFonts w:ascii="Times New Roman" w:hAnsi="Times New Roman" w:cs="Times New Roman"/>
-          <w:bCs/>
-        </w:rPr>
-        <w:t xml:space="preserve">, </w:t>
-      </w:r>
-      <w:r>
-        <w:rPr>
-          <w:rFonts w:ascii="Times New Roman" w:hAnsi="Times New Roman" w:cs="Times New Roman"/>
-          <w:bCs/>
-        </w:rPr>
-        <w:t xml:space="preserve">Abrams and </w:t>
-      </w:r>
-      <w:proofErr w:type="spellStart"/>
-      <w:r>
-        <w:rPr>
-          <w:rFonts w:ascii="Times New Roman" w:hAnsi="Times New Roman" w:cs="Times New Roman"/>
-          <w:bCs/>
-        </w:rPr>
-        <w:t>Ginzberg</w:t>
-      </w:r>
-      <w:proofErr w:type="spellEnd"/>
-      <w:r>
-        <w:rPr>
-          <w:rFonts w:ascii="Times New Roman" w:hAnsi="Times New Roman" w:cs="Times New Roman"/>
-          <w:bCs/>
-        </w:rPr>
-        <w:t xml:space="preserve"> 2000).</w:t>
-      </w:r>
-      <w:r>
-        <w:rPr>
-          <w:rFonts w:ascii="Times New Roman" w:hAnsi="Times New Roman" w:cs="Times New Roman"/>
-          <w:bCs/>
-        </w:rPr>
-        <w:t xml:space="preserve"> </w:t>
-      </w:r>
-      <w:r>
-        <w:rPr>
-          <w:rFonts w:ascii="Times New Roman" w:hAnsi="Times New Roman" w:cs="Times New Roman"/>
-          <w:bCs/>
-        </w:rPr>
-        <w:t xml:space="preserve">Finally, collection method may contribute to contamination risk, as highlighted with mass-collection methods in Greenstone et al. (2011/2012); and this contamination is doubly important in metabarcoding studies (as opposed to studies of one or few diet items, as these studies) where not only </w:t>
-      </w:r>
-      <w:r>
-        <w:rPr>
-          <w:rFonts w:ascii="Times New Roman" w:hAnsi="Times New Roman" w:cs="Times New Roman"/>
-          <w:bCs/>
-        </w:rPr>
-        <w:t>diet</w:t>
-      </w:r>
-      <w:r>
-        <w:rPr>
-          <w:rFonts w:ascii="Times New Roman" w:hAnsi="Times New Roman" w:cs="Times New Roman"/>
-          <w:bCs/>
-        </w:rPr>
-        <w:t xml:space="preserve"> detection, but also </w:t>
-      </w:r>
-      <w:r>
-        <w:rPr>
-          <w:rFonts w:ascii="Times New Roman" w:hAnsi="Times New Roman" w:cs="Times New Roman"/>
-          <w:bCs/>
-        </w:rPr>
-        <w:t>diet</w:t>
-      </w:r>
-      <w:r>
-        <w:rPr>
-          <w:rFonts w:ascii="Times New Roman" w:hAnsi="Times New Roman" w:cs="Times New Roman"/>
-          <w:bCs/>
-        </w:rPr>
-        <w:t xml:space="preserve"> diversity and composition could be greatly influenced by contaminant DNA. </w:t>
-      </w:r>
-      <w:r>
-        <w:rPr>
-          <w:rFonts w:ascii="Times New Roman" w:hAnsi="Times New Roman" w:cs="Times New Roman"/>
-          <w:bCs/>
-        </w:rPr>
-        <w:t>Determining which of the components of a study contribute to relatively low contamination risk could help build predictive frameworks of when surface sterilization may be necessary.</w:t>
-      </w:r>
-    </w:p>
-    <w:p>
-      <w:pPr>
-        <w:rPr>
-          <w:rFonts w:ascii="Times New Roman" w:hAnsi="Times New Roman" w:cs="Times New Roman"/>
-          <w:bCs/>
-        </w:rPr>
-      </w:pPr>
-    </w:p>
-    <w:p>
-      <w:pPr>
-        <w:rPr>
-          <w:rFonts w:ascii="Times New Roman" w:hAnsi="Times New Roman" w:cs="Times New Roman"/>
-          <w:b/>
-        </w:rPr>
-      </w:pPr>
-      <w:r>
-        <w:rPr>
-          <w:rFonts w:ascii="Times New Roman" w:hAnsi="Times New Roman" w:cs="Times New Roman"/>
-          <w:b/>
-        </w:rPr>
-        <w:t>[what we learn broadly from diet studies and why new tools are important]</w:t>
-      </w:r>
-    </w:p>
-    <w:p>
-      <w:pPr>
-        <w:rPr>
-          <w:rFonts w:ascii="Times New Roman" w:hAnsi="Times New Roman" w:cs="Times New Roman"/>
-          <w:bCs/>
-        </w:rPr>
-      </w:pPr>
-    </w:p>
-    <w:p>
-      <w:pPr>
-        <w:rPr>
-          <w:rFonts w:ascii="Times New Roman" w:hAnsi="Times New Roman" w:cs="Times New Roman"/>
-          <w:bCs/>
-        </w:rPr>
-      </w:pPr>
-      <w:r>
-        <w:rPr>
-          <w:rFonts w:ascii="Times New Roman" w:hAnsi="Times New Roman" w:cs="Times New Roman"/>
-          <w:bCs/>
-        </w:rPr>
-        <w:t>DNA metabarcoding is providing</w:t>
-      </w:r>
-      <w:r>
-        <w:rPr>
-          <w:rFonts w:ascii="Times New Roman" w:hAnsi="Times New Roman" w:cs="Times New Roman"/>
-          <w:bCs/>
-        </w:rPr>
-        <w:t xml:space="preserve"> the first glimpse at</w:t>
-      </w:r>
-      <w:r>
-        <w:rPr>
-          <w:rFonts w:ascii="Times New Roman" w:hAnsi="Times New Roman" w:cs="Times New Roman"/>
-          <w:bCs/>
-        </w:rPr>
-        <w:t xml:space="preserve"> </w:t>
-      </w:r>
-      <w:r>
-        <w:rPr>
-          <w:rFonts w:ascii="Times New Roman" w:hAnsi="Times New Roman" w:cs="Times New Roman"/>
-          <w:bCs/>
-        </w:rPr>
-        <w:t>comprehensive diet for a suite of consumers important to the field of food web ecology and to the maintenance of biodiversity on the planet (</w:t>
-      </w:r>
-      <w:r>
-        <w:rPr>
-          <w:rFonts w:ascii="Times New Roman" w:hAnsi="Times New Roman" w:cs="Times New Roman"/>
-          <w:bCs/>
-        </w:rPr>
-        <w:t>Nielson et al. 2018</w:t>
-      </w:r>
-      <w:r>
-        <w:rPr>
-          <w:rFonts w:ascii="Times New Roman" w:hAnsi="Times New Roman" w:cs="Times New Roman"/>
-          <w:bCs/>
-        </w:rPr>
-        <w:t>). DNA metabarcoding</w:t>
-      </w:r>
-      <w:r>
-        <w:rPr>
-          <w:rFonts w:ascii="Times New Roman" w:hAnsi="Times New Roman" w:cs="Times New Roman"/>
-          <w:bCs/>
-        </w:rPr>
-        <w:t xml:space="preserve"> could be used</w:t>
-      </w:r>
-      <w:r>
-        <w:rPr>
-          <w:rFonts w:ascii="Times New Roman" w:hAnsi="Times New Roman" w:cs="Times New Roman"/>
-          <w:bCs/>
-        </w:rPr>
-        <w:t xml:space="preserve"> in combination with other diet methods to understand how consumptive processes that scale from between individuals to between functional groups may regulate ecosystems and their functions (</w:t>
-      </w:r>
-      <w:proofErr w:type="spellStart"/>
-      <w:r>
-        <w:rPr>
-          <w:rFonts w:ascii="Times New Roman" w:hAnsi="Times New Roman" w:cs="Times New Roman"/>
-          <w:bCs/>
-        </w:rPr>
-        <w:t>Birhofer</w:t>
-      </w:r>
-      <w:proofErr w:type="spellEnd"/>
-      <w:r>
-        <w:rPr>
-          <w:rFonts w:ascii="Times New Roman" w:hAnsi="Times New Roman" w:cs="Times New Roman"/>
-          <w:bCs/>
-        </w:rPr>
-        <w:t xml:space="preserve"> et al. 2017). Like any method for determining consumptive interactions in nature, DNA metabarcoding needs refinement (e.g.  discussion in Zinger et al. 2019).</w:t>
-      </w:r>
-      <w:r>
-        <w:rPr>
-          <w:rFonts w:ascii="Times New Roman" w:hAnsi="Times New Roman" w:cs="Times New Roman"/>
-          <w:bCs/>
-        </w:rPr>
-        <w:t xml:space="preserve">  </w:t>
-      </w:r>
-      <w:r>
-        <w:rPr>
-          <w:rFonts w:ascii="Times New Roman" w:hAnsi="Times New Roman" w:cs="Times New Roman"/>
-          <w:bCs/>
-        </w:rPr>
-        <w:t>As</w:t>
-      </w:r>
-      <w:r>
-        <w:rPr>
-          <w:rFonts w:ascii="Times New Roman" w:hAnsi="Times New Roman" w:cs="Times New Roman"/>
-          <w:bCs/>
-        </w:rPr>
-        <w:t xml:space="preserve"> </w:t>
-      </w:r>
-      <w:r>
-        <w:rPr>
-          <w:rFonts w:ascii="Times New Roman" w:hAnsi="Times New Roman" w:cs="Times New Roman"/>
-          <w:bCs/>
-        </w:rPr>
-        <w:t xml:space="preserve">DNA </w:t>
-      </w:r>
-      <w:r>
-        <w:rPr>
-          <w:rFonts w:ascii="Times New Roman" w:hAnsi="Times New Roman" w:cs="Times New Roman"/>
-          <w:bCs/>
-        </w:rPr>
-        <w:t>methods become more st</w:t>
-      </w:r>
-      <w:r>
-        <w:rPr>
-          <w:rFonts w:ascii="Times New Roman" w:hAnsi="Times New Roman" w:cs="Times New Roman"/>
-          <w:bCs/>
-        </w:rPr>
-        <w:t>andardized</w:t>
-      </w:r>
-      <w:r>
-        <w:rPr>
-          <w:rFonts w:ascii="Times New Roman" w:hAnsi="Times New Roman" w:cs="Times New Roman"/>
-          <w:bCs/>
-        </w:rPr>
-        <w:t xml:space="preserve"> </w:t>
-      </w:r>
-      <w:r>
-        <w:rPr>
-          <w:rFonts w:ascii="Times New Roman" w:hAnsi="Times New Roman" w:cs="Times New Roman"/>
-          <w:bCs/>
-        </w:rPr>
-        <w:t>and cost-efficient</w:t>
-      </w:r>
-      <w:r>
-        <w:rPr>
-          <w:rFonts w:ascii="Times New Roman" w:hAnsi="Times New Roman" w:cs="Times New Roman"/>
-          <w:bCs/>
-        </w:rPr>
-        <w:t xml:space="preserve"> (including </w:t>
-      </w:r>
-      <w:r>
-        <w:rPr>
-          <w:rFonts w:ascii="Times New Roman" w:hAnsi="Times New Roman" w:cs="Times New Roman"/>
-          <w:bCs/>
-        </w:rPr>
-        <w:t xml:space="preserve">extending to </w:t>
-      </w:r>
-      <w:r>
-        <w:rPr>
-          <w:rFonts w:ascii="Times New Roman" w:hAnsi="Times New Roman" w:cs="Times New Roman"/>
-          <w:bCs/>
-        </w:rPr>
-        <w:t>metagenomics, which can differentiate individuals of a species in a sample</w:t>
-      </w:r>
-      <w:r>
-        <w:rPr>
-          <w:rFonts w:ascii="Times New Roman" w:hAnsi="Times New Roman" w:cs="Times New Roman"/>
-          <w:bCs/>
-        </w:rPr>
-        <w:t>; Gomez-Rodriguez et al. 2017</w:t>
-      </w:r>
-      <w:r>
-        <w:rPr>
-          <w:rFonts w:ascii="Times New Roman" w:hAnsi="Times New Roman" w:cs="Times New Roman"/>
-          <w:bCs/>
-        </w:rPr>
-        <w:t>)</w:t>
-      </w:r>
-      <w:r>
-        <w:rPr>
-          <w:rFonts w:ascii="Times New Roman" w:hAnsi="Times New Roman" w:cs="Times New Roman"/>
-          <w:bCs/>
-        </w:rPr>
-        <w:t>, online taxonomy databases become more complete</w:t>
-      </w:r>
-      <w:r>
-        <w:rPr>
-          <w:rFonts w:ascii="Times New Roman" w:hAnsi="Times New Roman" w:cs="Times New Roman"/>
-          <w:bCs/>
-        </w:rPr>
-        <w:t xml:space="preserve"> (</w:t>
-      </w:r>
-      <w:proofErr w:type="spellStart"/>
-      <w:r>
-        <w:rPr>
-          <w:rFonts w:ascii="Times New Roman" w:hAnsi="Times New Roman" w:cs="Times New Roman"/>
-          <w:bCs/>
-        </w:rPr>
-        <w:t>Kvist</w:t>
-      </w:r>
-      <w:proofErr w:type="spellEnd"/>
-      <w:r>
-        <w:rPr>
-          <w:rFonts w:ascii="Times New Roman" w:hAnsi="Times New Roman" w:cs="Times New Roman"/>
-          <w:bCs/>
-        </w:rPr>
-        <w:t xml:space="preserve"> 2013), and new techniques ari</w:t>
-      </w:r>
-      <w:r>
-        <w:rPr>
-          <w:rFonts w:ascii="Times New Roman" w:hAnsi="Times New Roman" w:cs="Times New Roman"/>
-          <w:bCs/>
-        </w:rPr>
-        <w:t>se</w:t>
-      </w:r>
-      <w:r>
-        <w:rPr>
-          <w:rFonts w:ascii="Times New Roman" w:hAnsi="Times New Roman" w:cs="Times New Roman"/>
-          <w:bCs/>
-        </w:rPr>
-        <w:t xml:space="preserve"> (e.g. real-time field sequencing with </w:t>
-      </w:r>
-      <w:proofErr w:type="spellStart"/>
-      <w:r>
-        <w:rPr>
-          <w:rFonts w:ascii="Times New Roman" w:hAnsi="Times New Roman" w:cs="Times New Roman"/>
-          <w:bCs/>
-        </w:rPr>
-        <w:t>MinION</w:t>
-      </w:r>
-      <w:proofErr w:type="spellEnd"/>
-      <w:r>
-        <w:rPr>
-          <w:rFonts w:ascii="Times New Roman" w:hAnsi="Times New Roman" w:cs="Times New Roman"/>
-          <w:bCs/>
-        </w:rPr>
-        <w:t xml:space="preserve"> technology; Jain et al. 2015)</w:t>
-      </w:r>
-      <w:r>
-        <w:rPr>
-          <w:rFonts w:ascii="Times New Roman" w:hAnsi="Times New Roman" w:cs="Times New Roman"/>
-          <w:bCs/>
-        </w:rPr>
-        <w:t>, DNA-based diet approaches may surpass many other similar-performing methods</w:t>
-      </w:r>
-      <w:r>
-        <w:rPr>
-          <w:rFonts w:ascii="Times New Roman" w:hAnsi="Times New Roman" w:cs="Times New Roman"/>
-          <w:bCs/>
-        </w:rPr>
-        <w:t xml:space="preserve"> (</w:t>
-      </w:r>
-      <w:r>
-        <w:rPr>
-          <w:rFonts w:ascii="Times New Roman" w:hAnsi="Times New Roman" w:cs="Times New Roman"/>
-          <w:bCs/>
-        </w:rPr>
-        <w:t>e.g.</w:t>
-      </w:r>
-      <w:r>
-        <w:rPr>
-          <w:rFonts w:ascii="Times New Roman" w:hAnsi="Times New Roman" w:cs="Times New Roman"/>
-          <w:bCs/>
-        </w:rPr>
-        <w:t xml:space="preserve"> </w:t>
-      </w:r>
-      <w:proofErr w:type="spellStart"/>
-      <w:r>
-        <w:rPr>
-          <w:rFonts w:ascii="Times New Roman" w:hAnsi="Times New Roman" w:cs="Times New Roman"/>
-          <w:bCs/>
-        </w:rPr>
-        <w:t>Riccioni</w:t>
-      </w:r>
-      <w:proofErr w:type="spellEnd"/>
-      <w:r>
-        <w:rPr>
-          <w:rFonts w:ascii="Times New Roman" w:hAnsi="Times New Roman" w:cs="Times New Roman"/>
-          <w:bCs/>
-        </w:rPr>
-        <w:t xml:space="preserve"> et al. 2018)</w:t>
-      </w:r>
-      <w:r>
-        <w:rPr>
-          <w:rFonts w:ascii="Times New Roman" w:hAnsi="Times New Roman" w:cs="Times New Roman"/>
-          <w:bCs/>
-        </w:rPr>
-        <w:t xml:space="preserve">. </w:t>
-      </w:r>
-      <w:r>
-        <w:rPr>
-          <w:rFonts w:ascii="Times New Roman" w:hAnsi="Times New Roman" w:cs="Times New Roman"/>
-          <w:bCs/>
-        </w:rPr>
-        <w:t xml:space="preserve">Being able to </w:t>
-      </w:r>
-      <w:r>
-        <w:rPr>
-          <w:rFonts w:ascii="Times New Roman" w:hAnsi="Times New Roman" w:cs="Times New Roman"/>
-          <w:bCs/>
-        </w:rPr>
-        <w:t xml:space="preserve">determine consumptive interactions </w:t>
-      </w:r>
-      <w:r>
-        <w:rPr>
-          <w:rFonts w:ascii="Times New Roman" w:hAnsi="Times New Roman" w:cs="Times New Roman"/>
-          <w:bCs/>
-        </w:rPr>
-        <w:t xml:space="preserve">for many species and environments for the first time </w:t>
-      </w:r>
-      <w:r>
-        <w:rPr>
-          <w:rFonts w:ascii="Times New Roman" w:hAnsi="Times New Roman" w:cs="Times New Roman"/>
-          <w:bCs/>
-        </w:rPr>
-        <w:t>will only continue to build a bigger picture of the complex structure of nature, and how species interactions can scale up to create unique ecosystems and ecosystem functions (</w:t>
-      </w:r>
-      <w:proofErr w:type="spellStart"/>
-      <w:r>
-        <w:rPr>
-          <w:rFonts w:ascii="Times New Roman" w:hAnsi="Times New Roman" w:cs="Times New Roman"/>
-          <w:bCs/>
-        </w:rPr>
-        <w:t>Pilosof</w:t>
-      </w:r>
-      <w:proofErr w:type="spellEnd"/>
-      <w:r>
-        <w:rPr>
-          <w:rFonts w:ascii="Times New Roman" w:hAnsi="Times New Roman" w:cs="Times New Roman"/>
-          <w:bCs/>
-        </w:rPr>
-        <w:t xml:space="preserve"> et al. 2017, Ives et al. 2005, Rudolf and Lafferty 2011</w:t>
-      </w:r>
-      <w:r>
-        <w:rPr>
-          <w:rFonts w:ascii="Times New Roman" w:hAnsi="Times New Roman" w:cs="Times New Roman"/>
-          <w:bCs/>
-        </w:rPr>
-        <w:t>, Brophy et al. 2017</w:t>
-      </w:r>
-      <w:r>
-        <w:rPr>
-          <w:rFonts w:ascii="Times New Roman" w:hAnsi="Times New Roman" w:cs="Times New Roman"/>
-          <w:bCs/>
-        </w:rPr>
-        <w:t xml:space="preserve">, </w:t>
-      </w:r>
-      <w:proofErr w:type="spellStart"/>
-      <w:r>
-        <w:rPr>
-          <w:rFonts w:ascii="Times New Roman" w:hAnsi="Times New Roman" w:cs="Times New Roman"/>
-          <w:bCs/>
-        </w:rPr>
-        <w:t>Orlofske</w:t>
-      </w:r>
-      <w:proofErr w:type="spellEnd"/>
-      <w:r>
-        <w:rPr>
-          <w:rFonts w:ascii="Times New Roman" w:hAnsi="Times New Roman" w:cs="Times New Roman"/>
-          <w:bCs/>
-        </w:rPr>
-        <w:t xml:space="preserve"> et al. 2012, Dunne et al. PARASITES</w:t>
-      </w:r>
-      <w:r>
-        <w:rPr>
-          <w:rFonts w:ascii="Times New Roman" w:hAnsi="Times New Roman" w:cs="Times New Roman"/>
-          <w:bCs/>
-        </w:rPr>
-        <w:t xml:space="preserve">). </w:t>
-      </w:r>
-      <w:r>
-        <w:rPr>
-          <w:rFonts w:ascii="Times New Roman" w:hAnsi="Times New Roman" w:cs="Times New Roman"/>
-          <w:bCs/>
-        </w:rPr>
-        <w:t>In addition to building more realistic models of community interactions, a</w:t>
-      </w:r>
-      <w:r>
-        <w:rPr>
-          <w:rFonts w:ascii="Times New Roman" w:hAnsi="Times New Roman" w:cs="Times New Roman"/>
-          <w:bCs/>
-        </w:rPr>
-        <w:t xml:space="preserve"> more complete picture of how consumptive interactions shape </w:t>
-      </w:r>
-      <w:r>
-        <w:rPr>
-          <w:rFonts w:ascii="Times New Roman" w:hAnsi="Times New Roman" w:cs="Times New Roman"/>
-          <w:bCs/>
-        </w:rPr>
-        <w:t xml:space="preserve">ecosystems </w:t>
-      </w:r>
-      <w:r>
-        <w:rPr>
-          <w:rFonts w:ascii="Times New Roman" w:hAnsi="Times New Roman" w:cs="Times New Roman"/>
-          <w:bCs/>
-        </w:rPr>
-        <w:t>could be key to predicting and curbing future biodiversity loss due to human change (</w:t>
-      </w:r>
-      <w:proofErr w:type="spellStart"/>
-      <w:r>
-        <w:rPr>
-          <w:rFonts w:ascii="Times New Roman" w:hAnsi="Times New Roman" w:cs="Times New Roman"/>
-          <w:bCs/>
-        </w:rPr>
-        <w:t>Tylianakis</w:t>
-      </w:r>
-      <w:proofErr w:type="spellEnd"/>
-      <w:r>
-        <w:rPr>
-          <w:rFonts w:ascii="Times New Roman" w:hAnsi="Times New Roman" w:cs="Times New Roman"/>
-          <w:bCs/>
-        </w:rPr>
-        <w:t xml:space="preserve"> et al. 2008, Harvey et al.2017).</w:t>
-      </w:r>
-    </w:p>
-    <w:p>
-      <w:pPr>
-        <w:rPr>
-          <w:rFonts w:ascii="Times New Roman" w:hAnsi="Times New Roman" w:cs="Times New Roman"/>
-          <w:bCs/>
-        </w:rPr>
-      </w:pPr>
-    </w:p>
-    <w:p>
-      <w:pPr>
-        <w:rPr>
-          <w:rFonts w:ascii="Times New Roman" w:hAnsi="Times New Roman" w:cs="Times New Roman"/>
-          <w:b/>
-        </w:rPr>
-      </w:pPr>
-      <w:r>
-        <w:rPr>
-          <w:rFonts w:ascii="Times New Roman" w:hAnsi="Times New Roman" w:cs="Times New Roman"/>
-          <w:b/>
-        </w:rPr>
-        <w:t>Acknowledgements</w:t>
-      </w:r>
-    </w:p>
-    <w:p>
-      <w:pPr>
-        <w:rPr>
-          <w:rFonts w:ascii="Times New Roman" w:hAnsi="Times New Roman" w:cs="Times New Roman"/>
-          <w:bCs/>
-        </w:rPr>
-      </w:pPr>
-      <w:r>
-        <w:rPr>
-          <w:rFonts w:ascii="Times New Roman" w:hAnsi="Times New Roman" w:cs="Times New Roman"/>
-          <w:bCs/>
-        </w:rPr>
-        <w:t xml:space="preserve">Field work for this project was funded by the National Science Foundation (DEB </w:t>
-      </w:r>
-      <w:r>
-        <w:rPr>
-          <w:rFonts w:ascii="Times New Roman" w:hAnsi="Times New Roman" w:cs="Times New Roman"/>
-          <w:bCs/>
-        </w:rPr>
-        <w:t>#1457371</w:t>
-      </w:r>
-      <w:r>
-        <w:rPr>
-          <w:rFonts w:ascii="Times New Roman" w:hAnsi="Times New Roman" w:cs="Times New Roman"/>
-          <w:bCs/>
-        </w:rPr>
-        <w:t xml:space="preserve">), National Geographic Society, and a Faculty Research Grant from the UC Santa Barbara Academic Senate. We would like to thank field technicians Carina Motta and Michelle Lee for help collecting samples for this project and laboratory technicians Emily Lutz and Tessa Chou for helping prepare genetic samples. We would like to thank the U.S. Fish and Wildlife Service and Palmyra Atoll Research Consortium for supporting field work for this project. We would like to thank Dr. </w:t>
-      </w:r>
-      <w:proofErr w:type="spellStart"/>
-      <w:r>
-        <w:rPr>
-          <w:rFonts w:ascii="Times New Roman" w:hAnsi="Times New Roman" w:cs="Times New Roman"/>
-          <w:bCs/>
-        </w:rPr>
-        <w:t>Ryoko</w:t>
-      </w:r>
-      <w:proofErr w:type="spellEnd"/>
-      <w:r>
-        <w:rPr>
-          <w:rFonts w:ascii="Times New Roman" w:hAnsi="Times New Roman" w:cs="Times New Roman"/>
-          <w:bCs/>
-        </w:rPr>
-        <w:t xml:space="preserve"> </w:t>
-      </w:r>
-      <w:proofErr w:type="spellStart"/>
-      <w:r>
-        <w:rPr>
-          <w:rFonts w:ascii="Times New Roman" w:hAnsi="Times New Roman" w:cs="Times New Roman"/>
-          <w:bCs/>
-        </w:rPr>
-        <w:t>Oono</w:t>
-      </w:r>
-      <w:proofErr w:type="spellEnd"/>
-      <w:r>
-        <w:rPr>
-          <w:rFonts w:ascii="Times New Roman" w:hAnsi="Times New Roman" w:cs="Times New Roman"/>
-          <w:bCs/>
-        </w:rPr>
-        <w:t xml:space="preserve"> for use of her laboratory space and equipment. We acknowledge the use of the Biological Nanostructures Laboratory within the California </w:t>
-      </w:r>
-      <w:proofErr w:type="spellStart"/>
-      <w:r>
-        <w:rPr>
-          <w:rFonts w:ascii="Times New Roman" w:hAnsi="Times New Roman" w:cs="Times New Roman"/>
-          <w:bCs/>
-        </w:rPr>
-        <w:t>NanoSystems</w:t>
-      </w:r>
-      <w:proofErr w:type="spellEnd"/>
-      <w:r>
-        <w:rPr>
-          <w:rFonts w:ascii="Times New Roman" w:hAnsi="Times New Roman" w:cs="Times New Roman"/>
-          <w:bCs/>
-        </w:rPr>
-        <w:t xml:space="preserve"> Institute, supported by the University of California (UC) Santa Barbara and the University of California Office of the President. We especially thank Dr. Jennifer Smith, manager of the Biological Nanostructures Laboratory for her assistance in preparing and troubleshooting our samples. We acknowledge the use of computational facilities at the Center for Scientific Computing (CSC), which was purchased with funds from the National Science Foundation (CNS-1725797) and is supported by the California </w:t>
-      </w:r>
-      <w:proofErr w:type="spellStart"/>
-      <w:r>
-        <w:rPr>
-          <w:rFonts w:ascii="Times New Roman" w:hAnsi="Times New Roman" w:cs="Times New Roman"/>
-          <w:bCs/>
-        </w:rPr>
-        <w:t>NanoSystems</w:t>
-      </w:r>
-      <w:proofErr w:type="spellEnd"/>
-      <w:r>
-        <w:rPr>
-          <w:rFonts w:ascii="Times New Roman" w:hAnsi="Times New Roman" w:cs="Times New Roman"/>
-          <w:bCs/>
-        </w:rPr>
-        <w:t xml:space="preserve"> Institute and the Materials Research Science and Engineering Center (MRSEC; NSF DMR 1720256) at UC Santa Barbara. Drs. Chris </w:t>
-      </w:r>
-      <w:proofErr w:type="spellStart"/>
-      <w:r>
-        <w:rPr>
-          <w:rFonts w:ascii="Times New Roman" w:hAnsi="Times New Roman" w:cs="Times New Roman"/>
-          <w:bCs/>
-        </w:rPr>
-        <w:t>Jerde</w:t>
-      </w:r>
-      <w:proofErr w:type="spellEnd"/>
-      <w:r>
-        <w:rPr>
-          <w:rFonts w:ascii="Times New Roman" w:hAnsi="Times New Roman" w:cs="Times New Roman"/>
-          <w:bCs/>
-        </w:rPr>
-        <w:t xml:space="preserve">, Mike Lee, and Ricardo Ramiro provided invaluable feedback on error statistics and bioinformatics protocols. </w:t>
-      </w:r>
-      <w:r>
-        <w:rPr>
-          <w:rFonts w:ascii="Times New Roman" w:hAnsi="Times New Roman" w:cs="Times New Roman"/>
-          <w:bCs/>
-        </w:rPr>
-        <w:t xml:space="preserve">We thank B. DiFiore, D. Orr, E. Forbes, H. Lowman, D. Preston, D. </w:t>
-      </w:r>
-      <w:proofErr w:type="spellStart"/>
-      <w:r>
-        <w:rPr>
-          <w:rFonts w:ascii="Times New Roman" w:hAnsi="Times New Roman" w:cs="Times New Roman"/>
-          <w:bCs/>
-        </w:rPr>
-        <w:t>Trovillion</w:t>
-      </w:r>
-      <w:proofErr w:type="spellEnd"/>
-      <w:r>
-        <w:rPr>
-          <w:rFonts w:ascii="Times New Roman" w:hAnsi="Times New Roman" w:cs="Times New Roman"/>
-          <w:bCs/>
-        </w:rPr>
-        <w:t xml:space="preserve">, E. Crone, E. Sauer, L. </w:t>
-      </w:r>
-      <w:proofErr w:type="spellStart"/>
-      <w:r>
-        <w:rPr>
-          <w:rFonts w:ascii="Times New Roman" w:hAnsi="Times New Roman" w:cs="Times New Roman"/>
-          <w:bCs/>
-        </w:rPr>
-        <w:t>Falke</w:t>
-      </w:r>
-      <w:proofErr w:type="spellEnd"/>
-      <w:r>
-        <w:rPr>
-          <w:rFonts w:ascii="Times New Roman" w:hAnsi="Times New Roman" w:cs="Times New Roman"/>
-          <w:bCs/>
-        </w:rPr>
-        <w:t xml:space="preserve"> for help in framing and editing this manuscript </w:t>
-      </w:r>
-      <w:r>
-        <w:rPr>
-          <w:rFonts w:ascii="Times New Roman" w:hAnsi="Times New Roman" w:cs="Times New Roman"/>
-          <w:bCs/>
-        </w:rPr>
-        <w:t>LAB MEMBERS OR WHOEVER EDITS HERE. We thank XX anonymous reviewers for help revising this manuscript. This is publication number PARC-XXX from the Palmyra Atoll Research Consortium.</w:t>
-      </w:r>
-    </w:p>
-    <w:p>
-      <w:pPr>
-        <w:rPr>
-          <w:rFonts w:ascii="Times New Roman" w:hAnsi="Times New Roman" w:cs="Times New Roman"/>
-          <w:b/>
-        </w:rPr>
-      </w:pPr>
-    </w:p>
-    <w:p>
-      <w:pPr>
-        <w:rPr>
-          <w:rFonts w:ascii="Times New Roman" w:hAnsi="Times New Roman" w:cs="Times New Roman"/>
-          <w:b/>
-        </w:rPr>
-      </w:pPr>
-      <w:r>
-        <w:rPr>
-          <w:rFonts w:ascii="Times New Roman" w:hAnsi="Times New Roman" w:cs="Times New Roman"/>
-          <w:b/>
-        </w:rPr>
-        <w:t>References</w:t>
-      </w:r>
-    </w:p>
-    <w:p>
-      <w:pPr>
-        <w:rPr>
-          <w:rFonts w:ascii="Times New Roman" w:hAnsi="Times New Roman" w:cs="Times New Roman"/>
-          <w:bCs/>
-        </w:rPr>
-      </w:pPr>
-      <w:r>
-        <w:rPr>
-          <w:rFonts w:ascii="Times New Roman" w:hAnsi="Times New Roman" w:cs="Times New Roman"/>
-          <w:bCs/>
-        </w:rPr>
-        <w:t>Will be putting in after some rounds of edits.</w:t>
-      </w:r>
-    </w:p>
-    <w:p>
-      <w:pPr>
-        <w:rPr>
-          <w:rFonts w:ascii="Times New Roman" w:hAnsi="Times New Roman" w:cs="Times New Roman"/>
-          <w:b/>
-        </w:rPr>
-      </w:pPr>
-    </w:p>
-    <w:p>
-      <w:pPr>
-        <w:rPr>
-          <w:rFonts w:ascii="Times New Roman" w:hAnsi="Times New Roman" w:cs="Times New Roman"/>
-          <w:b/>
-        </w:rPr>
-      </w:pPr>
-      <w:r>
-        <w:rPr>
-          <w:rFonts w:ascii="Times New Roman" w:hAnsi="Times New Roman" w:cs="Times New Roman"/>
-          <w:b/>
-        </w:rPr>
-        <w:t>Data Accessibility</w:t>
-      </w:r>
-    </w:p>
-    <w:p>
-      <w:pPr>
-        <w:rPr>
-          <w:rFonts w:ascii="Times New Roman" w:hAnsi="Times New Roman" w:cs="Times New Roman"/>
-          <w:bCs/>
-        </w:rPr>
-      </w:pPr>
-      <w:r>
-        <w:rPr>
-          <w:rFonts w:ascii="Times New Roman" w:hAnsi="Times New Roman" w:cs="Times New Roman"/>
-          <w:bCs/>
-        </w:rPr>
-        <w:t>Data will be available on Dryad and I will be uploading my sequence data to GenBank.</w:t>
-      </w:r>
-    </w:p>
-    <w:p>
-      <w:pPr>
-        <w:rPr>
-          <w:rFonts w:ascii="Times New Roman" w:hAnsi="Times New Roman" w:cs="Times New Roman"/>
-          <w:b/>
-        </w:rPr>
-      </w:pPr>
-    </w:p>
-    <w:p>
-      <w:pPr>
-        <w:rPr>
-          <w:rFonts w:ascii="Times New Roman" w:hAnsi="Times New Roman" w:cs="Times New Roman"/>
-          <w:b/>
-        </w:rPr>
-      </w:pPr>
-      <w:r>
-        <w:rPr>
-          <w:rFonts w:ascii="Times New Roman" w:hAnsi="Times New Roman" w:cs="Times New Roman"/>
-          <w:b/>
-        </w:rPr>
-        <w:t>Author Contributions</w:t>
-      </w:r>
-    </w:p>
-    <w:p>
-      <w:pPr>
-        <w:rPr>
-          <w:rFonts w:ascii="Times New Roman" w:hAnsi="Times New Roman" w:cs="Times New Roman"/>
-          <w:bCs/>
-        </w:rPr>
-      </w:pPr>
-      <w:r>
-        <w:rPr>
-          <w:rFonts w:ascii="Times New Roman" w:hAnsi="Times New Roman" w:cs="Times New Roman"/>
-          <w:bCs/>
-        </w:rPr>
-        <w:t>AM-</w:t>
-      </w:r>
-      <w:proofErr w:type="spellStart"/>
-      <w:r>
-        <w:rPr>
-          <w:rFonts w:ascii="Times New Roman" w:hAnsi="Times New Roman" w:cs="Times New Roman"/>
-          <w:bCs/>
-        </w:rPr>
-        <w:t>tK</w:t>
-      </w:r>
-      <w:proofErr w:type="spellEnd"/>
-      <w:r>
-        <w:rPr>
-          <w:rFonts w:ascii="Times New Roman" w:hAnsi="Times New Roman" w:cs="Times New Roman"/>
-          <w:bCs/>
-        </w:rPr>
-        <w:t>, AA, and HY conceived the idea for this study. AM-</w:t>
-      </w:r>
-      <w:proofErr w:type="spellStart"/>
-      <w:r>
-        <w:rPr>
-          <w:rFonts w:ascii="Times New Roman" w:hAnsi="Times New Roman" w:cs="Times New Roman"/>
-          <w:bCs/>
-        </w:rPr>
-        <w:t>tK</w:t>
-      </w:r>
-      <w:proofErr w:type="spellEnd"/>
-      <w:r>
-        <w:rPr>
-          <w:rFonts w:ascii="Times New Roman" w:hAnsi="Times New Roman" w:cs="Times New Roman"/>
-          <w:bCs/>
-        </w:rPr>
-        <w:t xml:space="preserve"> collected field samples and conducted mesocosm study. AM-</w:t>
-      </w:r>
-      <w:proofErr w:type="spellStart"/>
-      <w:r>
-        <w:rPr>
-          <w:rFonts w:ascii="Times New Roman" w:hAnsi="Times New Roman" w:cs="Times New Roman"/>
-          <w:bCs/>
-        </w:rPr>
-        <w:t>tK</w:t>
-      </w:r>
-      <w:proofErr w:type="spellEnd"/>
-      <w:r>
-        <w:rPr>
-          <w:rFonts w:ascii="Times New Roman" w:hAnsi="Times New Roman" w:cs="Times New Roman"/>
-          <w:bCs/>
-        </w:rPr>
-        <w:t xml:space="preserve"> and AA designed laboratory analyses for this study. AM-</w:t>
-      </w:r>
-      <w:proofErr w:type="spellStart"/>
-      <w:r>
-        <w:rPr>
-          <w:rFonts w:ascii="Times New Roman" w:hAnsi="Times New Roman" w:cs="Times New Roman"/>
-          <w:bCs/>
-        </w:rPr>
-        <w:t>tK</w:t>
-      </w:r>
-      <w:proofErr w:type="spellEnd"/>
-      <w:r>
-        <w:rPr>
-          <w:rFonts w:ascii="Times New Roman" w:hAnsi="Times New Roman" w:cs="Times New Roman"/>
-          <w:bCs/>
-        </w:rPr>
-        <w:t xml:space="preserve"> performed all lab processing and data analyses for the study. AA and HY provided feedback on data analysis methods. AM-</w:t>
-      </w:r>
-      <w:proofErr w:type="spellStart"/>
-      <w:r>
-        <w:rPr>
-          <w:rFonts w:ascii="Times New Roman" w:hAnsi="Times New Roman" w:cs="Times New Roman"/>
-          <w:bCs/>
-        </w:rPr>
-        <w:t>tK</w:t>
-      </w:r>
-      <w:proofErr w:type="spellEnd"/>
-      <w:r>
-        <w:rPr>
-          <w:rFonts w:ascii="Times New Roman" w:hAnsi="Times New Roman" w:cs="Times New Roman"/>
-          <w:bCs/>
-        </w:rPr>
-        <w:t xml:space="preserve"> led the writing of the manuscript. All authors contributed to editing of the manuscript. </w:t>
-      </w:r>
-    </w:p>
-    <w:p>
-      <w:pPr>
-        <w:rPr>
-          <w:rFonts w:ascii="Times New Roman" w:hAnsi="Times New Roman" w:cs="Times New Roman"/>
-          <w:bCs/>
-        </w:rPr>
-      </w:pPr>
-    </w:p>
-    <w:p>
-      <w:pPr>
-        <w:rPr>
-          <w:rFonts w:ascii="Times New Roman" w:hAnsi="Times New Roman" w:cs="Times New Roman"/>
-          <w:b/>
-        </w:rPr>
-      </w:pPr>
-      <w:r>
-        <w:rPr>
-          <w:rFonts w:ascii="Times New Roman" w:hAnsi="Times New Roman" w:cs="Times New Roman"/>
-          <w:b/>
-        </w:rPr>
-        <w:br w:type="page"/>
-      </w:r>
-    </w:p>
-    <w:p>
-      <w:pPr>
-        <w:rPr>
-          <w:rFonts w:ascii="Times New Roman" w:hAnsi="Times New Roman" w:cs="Times New Roman"/>
-          <w:b/>
-        </w:rPr>
-      </w:pPr>
-      <w:commentRangeStart w:id="4"/>
+      <w:commentRangeStart w:id="5"/>
       <w:r>
         <w:rPr>
           <w:rFonts w:ascii="Times New Roman" w:hAnsi="Times New Roman" w:cs="Times New Roman"/>
@@ -11125,12 +11007,12 @@
         <w:lastRenderedPageBreak/>
         <w:t>Figures</w:t>
       </w:r>
-      <w:commentRangeEnd w:id="4"/>
+      <w:commentRangeEnd w:id="5"/>
       <w:r>
         <w:rPr>
           <w:rStyle w:val="CommentReference"/>
         </w:rPr>
-        <w:commentReference w:id="4"/>
+        <w:commentReference w:id="5"/>
       </w:r>
       <w:r>
         <w:rPr>
@@ -13643,7 +13525,7 @@
           <w:bCs/>
         </w:rPr>
       </w:pPr>
-      <w:commentRangeStart w:id="5"/>
+      <w:commentRangeStart w:id="6"/>
       <w:r>
         <w:rPr>
           <w:rFonts w:ascii="Times New Roman" w:hAnsi="Times New Roman" w:cs="Times New Roman"/>
@@ -13651,12 +13533,12 @@
         </w:rPr>
         <w:t>Supp Figure</w:t>
       </w:r>
-      <w:commentRangeEnd w:id="5"/>
+      <w:commentRangeEnd w:id="6"/>
       <w:r>
         <w:rPr>
           <w:rStyle w:val="CommentReference"/>
         </w:rPr>
-        <w:commentReference w:id="5"/>
+        <w:commentReference w:id="6"/>
       </w:r>
       <w:r>
         <w:rPr>
@@ -13808,7 +13690,7 @@
           <w:bCs/>
         </w:rPr>
       </w:pPr>
-      <w:commentRangeStart w:id="6"/>
+      <w:commentRangeStart w:id="7"/>
       <w:r>
         <w:rPr>
           <w:rFonts w:ascii="Times New Roman" w:hAnsi="Times New Roman" w:cs="Times New Roman"/>
@@ -13816,12 +13698,12 @@
         </w:rPr>
         <w:t xml:space="preserve">Supp Figure: </w:t>
       </w:r>
-      <w:commentRangeEnd w:id="6"/>
+      <w:commentRangeEnd w:id="7"/>
       <w:r>
         <w:rPr>
           <w:rStyle w:val="CommentReference"/>
         </w:rPr>
-        <w:commentReference w:id="6"/>
+        <w:commentReference w:id="7"/>
       </w:r>
       <w:r>
         <w:rPr>
@@ -13994,7 +13876,7 @@
       </w:r>
     </w:p>
   </w:comment>
-  <w:comment w:id="1" w:author="Ana Miller-Ter Kuile" w:date="2020-06-01T10:18:00Z" w:initials="AMK">
+  <w:comment w:id="1" w:author="Ana Miller-Ter Kuile" w:date="2020-06-02T11:31:00Z" w:initials="AMK">
     <w:p>
       <w:pPr>
         <w:pStyle w:val="CommentText"/>
@@ -14006,6 +13888,22 @@
         <w:annotationRef/>
       </w:r>
       <w:r>
+        <w:t>Could build these more explicitly on ideas related to different levels of organization for diet studies (e.g. intraspecific, inter-population, community-wide).</w:t>
+      </w:r>
+    </w:p>
+  </w:comment>
+  <w:comment w:id="2" w:author="Ana Miller-Ter Kuile" w:date="2020-06-01T10:18:00Z" w:initials="AMK">
+    <w:p>
+      <w:pPr>
+        <w:pStyle w:val="CommentText"/>
+      </w:pPr>
+      <w:r>
+        <w:rPr>
+          <w:rStyle w:val="CommentReference"/>
+        </w:rPr>
+        <w:annotationRef/>
+      </w:r>
+      <w:r>
         <w:t>Austen: t</w:t>
       </w:r>
       <w:r>
@@ -14013,7 +13911,7 @@
       </w:r>
     </w:p>
   </w:comment>
-  <w:comment w:id="2" w:author="Ana Miller-Ter Kuile" w:date="2020-04-29T09:58:00Z" w:initials="AMK">
+  <w:comment w:id="3" w:author="Ana Miller-Ter Kuile" w:date="2020-04-29T09:58:00Z" w:initials="AMK">
     <w:p>
       <w:pPr>
         <w:pStyle w:val="CommentText"/>
@@ -14082,7 +13980,7 @@
       </w:r>
     </w:p>
   </w:comment>
-  <w:comment w:id="3" w:author="Ana Miller-Ter Kuile" w:date="2020-04-29T14:30:00Z" w:initials="AMK">
+  <w:comment w:id="4" w:author="Ana Miller-Ter Kuile" w:date="2020-04-29T14:30:00Z" w:initials="AMK">
     <w:p>
       <w:pPr>
         <w:pStyle w:val="CommentText"/>
@@ -14098,7 +13996,7 @@
       </w:r>
     </w:p>
   </w:comment>
-  <w:comment w:id="4" w:author="Ana Miller-Ter Kuile" w:date="2020-05-19T10:07:00Z" w:initials="AMK">
+  <w:comment w:id="5" w:author="Ana Miller-Ter Kuile" w:date="2020-05-19T10:07:00Z" w:initials="AMK">
     <w:p>
       <w:pPr>
         <w:pStyle w:val="CommentText"/>
@@ -14111,26 +14009,26 @@
       </w:r>
       <w:r>
         <w:t xml:space="preserve">Will be updating figure design and caption descriptions. </w:t>
-      </w:r>
-    </w:p>
-  </w:comment>
-  <w:comment w:id="5" w:author="Ana Miller-Ter Kuile" w:date="2020-06-01T16:17:00Z" w:initials="AMK">
-    <w:p>
-      <w:pPr>
-        <w:pStyle w:val="CommentText"/>
-      </w:pPr>
-      <w:r>
-        <w:rPr>
-          <w:rStyle w:val="CommentReference"/>
-        </w:rPr>
-        <w:annotationRef/>
-      </w:r>
-      <w:r>
-        <w:t xml:space="preserve">Insert abundance-sorted graph instead of alphabetical </w:t>
       </w:r>
     </w:p>
   </w:comment>
   <w:comment w:id="6" w:author="Ana Miller-Ter Kuile" w:date="2020-06-01T16:17:00Z" w:initials="AMK">
+    <w:p>
+      <w:pPr>
+        <w:pStyle w:val="CommentText"/>
+      </w:pPr>
+      <w:r>
+        <w:rPr>
+          <w:rStyle w:val="CommentReference"/>
+        </w:rPr>
+        <w:annotationRef/>
+      </w:r>
+      <w:r>
+        <w:t xml:space="preserve">Insert abundance-sorted graph instead of alphabetical </w:t>
+      </w:r>
+    </w:p>
+  </w:comment>
+  <w:comment w:id="7" w:author="Ana Miller-Ter Kuile" w:date="2020-06-01T16:17:00Z" w:initials="AMK">
     <w:p>
       <w:pPr>
         <w:pStyle w:val="CommentText"/>
@@ -14152,6 +14050,7 @@
 <file path=word/commentsExtended.xml><?xml version="1.0" encoding="utf-8"?>
 <w15:commentsEx xmlns:wpc="http://schemas.microsoft.com/office/word/2010/wordprocessingCanvas" xmlns:cx="http://schemas.microsoft.com/office/drawing/2014/chartex" xmlns:cx1="http://schemas.microsoft.com/office/drawing/2015/9/8/chartex" xmlns:cx2="http://schemas.microsoft.com/office/drawing/2015/10/21/chartex" xmlns:cx3="http://schemas.microsoft.com/office/drawing/2016/5/9/chartex" xmlns:cx4="http://schemas.microsoft.com/office/drawing/2016/5/10/chartex" xmlns:cx5="http://schemas.microsoft.com/office/drawing/2016/5/11/chartex" xmlns:cx6="http://schemas.microsoft.com/office/drawing/2016/5/12/chartex" xmlns:cx7="http://schemas.microsoft.com/office/drawing/2016/5/13/chartex" xmlns:cx8="http://schemas.microsoft.com/office/drawing/2016/5/14/chartex" xmlns:mc="http://schemas.openxmlformats.org/markup-compatibility/2006" xmlns:aink="http://schemas.microsoft.com/office/drawing/2016/ink" xmlns:am3d="http://schemas.microsoft.com/office/drawing/2017/model3d" xmlns:o="urn:schemas-microsoft-com:office:office" xmlns:r="http://schemas.openxmlformats.org/officeDocument/2006/relationships" xmlns:m="http://schemas.openxmlformats.org/officeDocument/2006/math" xmlns:v="urn:schemas-microsoft-com:vml" xmlns:wp14="http://schemas.microsoft.com/office/word/2010/wordprocessingDrawing" xmlns:wp="http://schemas.openxmlformats.org/drawingml/2006/wordprocessingDrawing" xmlns:w10="urn:schemas-microsoft-com:office:word" xmlns:w="http://schemas.openxmlformats.org/wordprocessingml/2006/main" xmlns:w14="http://schemas.microsoft.com/office/word/2010/wordml" xmlns:w15="http://schemas.microsoft.com/office/word/2012/wordml" xmlns:w16cex="http://schemas.microsoft.com/office/word/2018/wordml/cex" xmlns:w16cid="http://schemas.microsoft.com/office/word/2016/wordml/cid" xmlns:w16="http://schemas.microsoft.com/office/word/2018/wordml" xmlns:w16se="http://schemas.microsoft.com/office/word/2015/wordml/symex" xmlns:wpg="http://schemas.microsoft.com/office/word/2010/wordprocessingGroup" xmlns:wpi="http://schemas.microsoft.com/office/word/2010/wordprocessingInk" xmlns:wne="http://schemas.microsoft.com/office/word/2006/wordml" xmlns:wps="http://schemas.microsoft.com/office/word/2010/wordprocessingShape" mc:Ignorable="w14 w15 w16se w16cid w16 w16cex wp14">
   <w15:commentEx w15:paraId="5AFF5A68" w15:done="0"/>
+  <w15:commentEx w15:paraId="1E75B82F" w15:done="0"/>
   <w15:commentEx w15:paraId="5E099403" w15:done="0"/>
   <w15:commentEx w15:paraId="011FBC11" w15:done="0"/>
   <w15:commentEx w15:paraId="76B6F74F" w15:done="0"/>
@@ -14164,6 +14063,7 @@
 <file path=word/commentsExtensible.xml><?xml version="1.0" encoding="utf-8"?>
 <w16cex:commentsExtensible xmlns:wpc="http://schemas.microsoft.com/office/word/2010/wordprocessingCanvas" xmlns:cx="http://schemas.microsoft.com/office/drawing/2014/chartex" xmlns:cx1="http://schemas.microsoft.com/office/drawing/2015/9/8/chartex" xmlns:cx2="http://schemas.microsoft.com/office/drawing/2015/10/21/chartex" xmlns:cx3="http://schemas.microsoft.com/office/drawing/2016/5/9/chartex" xmlns:cx4="http://schemas.microsoft.com/office/drawing/2016/5/10/chartex" xmlns:cx5="http://schemas.microsoft.com/office/drawing/2016/5/11/chartex" xmlns:cx6="http://schemas.microsoft.com/office/drawing/2016/5/12/chartex" xmlns:cx7="http://schemas.microsoft.com/office/drawing/2016/5/13/chartex" xmlns:cx8="http://schemas.microsoft.com/office/drawing/2016/5/14/chartex" xmlns:mc="http://schemas.openxmlformats.org/markup-compatibility/2006" xmlns:aink="http://schemas.microsoft.com/office/drawing/2016/ink" xmlns:am3d="http://schemas.microsoft.com/office/drawing/2017/model3d" xmlns:o="urn:schemas-microsoft-com:office:office" xmlns:r="http://schemas.openxmlformats.org/officeDocument/2006/relationships" xmlns:m="http://schemas.openxmlformats.org/officeDocument/2006/math" xmlns:v="urn:schemas-microsoft-com:vml" xmlns:wp14="http://schemas.microsoft.com/office/word/2010/wordprocessingDrawing" xmlns:wp="http://schemas.openxmlformats.org/drawingml/2006/wordprocessingDrawing" xmlns:w10="urn:schemas-microsoft-com:office:word" xmlns:w="http://schemas.openxmlformats.org/wordprocessingml/2006/main" xmlns:w14="http://schemas.microsoft.com/office/word/2010/wordml" xmlns:w15="http://schemas.microsoft.com/office/word/2012/wordml" xmlns:w16cex="http://schemas.microsoft.com/office/word/2018/wordml/cex" xmlns:w16cid="http://schemas.microsoft.com/office/word/2016/wordml/cid" xmlns:w16="http://schemas.microsoft.com/office/word/2018/wordml" xmlns:w16se="http://schemas.microsoft.com/office/word/2015/wordml/symex" xmlns:wpg="http://schemas.microsoft.com/office/word/2010/wordprocessingGroup" xmlns:wpi="http://schemas.microsoft.com/office/word/2010/wordprocessingInk" xmlns:wne="http://schemas.microsoft.com/office/word/2006/wordml" xmlns:wps="http://schemas.microsoft.com/office/word/2010/wordprocessingShape" mc:Ignorable="w14 w15 w16se w16cid w16 w16cex wp14">
   <w16cex:commentExtensible w16cex:durableId="22762970" w16cex:dateUtc="2020-05-25T16:24:00Z"/>
+  <w16cex:commentExtensible w16cex:durableId="2280B70D" w16cex:dateUtc="2020-06-02T16:31:00Z"/>
   <w16cex:commentExtensible w16cex:durableId="227F548F" w16cex:dateUtc="2020-06-01T15:18:00Z"/>
   <w16cex:commentExtensible w16cex:durableId="226E2E67" w16cex:dateUtc="2020-05-19T15:07:00Z"/>
   <w16cex:commentExtensible w16cex:durableId="227FA888" w16cex:dateUtc="2020-06-01T21:17:00Z"/>
@@ -14174,6 +14074,7 @@
 <file path=word/commentsIds.xml><?xml version="1.0" encoding="utf-8"?>
 <w16cid:commentsIds xmlns:wpc="http://schemas.microsoft.com/office/word/2010/wordprocessingCanvas" xmlns:cx="http://schemas.microsoft.com/office/drawing/2014/chartex" xmlns:cx1="http://schemas.microsoft.com/office/drawing/2015/9/8/chartex" xmlns:cx2="http://schemas.microsoft.com/office/drawing/2015/10/21/chartex" xmlns:cx3="http://schemas.microsoft.com/office/drawing/2016/5/9/chartex" xmlns:cx4="http://schemas.microsoft.com/office/drawing/2016/5/10/chartex" xmlns:cx5="http://schemas.microsoft.com/office/drawing/2016/5/11/chartex" xmlns:cx6="http://schemas.microsoft.com/office/drawing/2016/5/12/chartex" xmlns:cx7="http://schemas.microsoft.com/office/drawing/2016/5/13/chartex" xmlns:cx8="http://schemas.microsoft.com/office/drawing/2016/5/14/chartex" xmlns:mc="http://schemas.openxmlformats.org/markup-compatibility/2006" xmlns:aink="http://schemas.microsoft.com/office/drawing/2016/ink" xmlns:am3d="http://schemas.microsoft.com/office/drawing/2017/model3d" xmlns:o="urn:schemas-microsoft-com:office:office" xmlns:r="http://schemas.openxmlformats.org/officeDocument/2006/relationships" xmlns:m="http://schemas.openxmlformats.org/officeDocument/2006/math" xmlns:v="urn:schemas-microsoft-com:vml" xmlns:wp14="http://schemas.microsoft.com/office/word/2010/wordprocessingDrawing" xmlns:wp="http://schemas.openxmlformats.org/drawingml/2006/wordprocessingDrawing" xmlns:w10="urn:schemas-microsoft-com:office:word" xmlns:w="http://schemas.openxmlformats.org/wordprocessingml/2006/main" xmlns:w14="http://schemas.microsoft.com/office/word/2010/wordml" xmlns:w15="http://schemas.microsoft.com/office/word/2012/wordml" xmlns:w16cex="http://schemas.microsoft.com/office/word/2018/wordml/cex" xmlns:w16cid="http://schemas.microsoft.com/office/word/2016/wordml/cid" xmlns:w16="http://schemas.microsoft.com/office/word/2018/wordml" xmlns:w16se="http://schemas.microsoft.com/office/word/2015/wordml/symex" xmlns:wpg="http://schemas.microsoft.com/office/word/2010/wordprocessingGroup" xmlns:wpi="http://schemas.microsoft.com/office/word/2010/wordprocessingInk" xmlns:wne="http://schemas.microsoft.com/office/word/2006/wordml" xmlns:wps="http://schemas.microsoft.com/office/word/2010/wordprocessingShape" mc:Ignorable="w14 w15 w16se w16cid w16 w16cex wp14">
   <w16cid:commentId w16cid:paraId="5AFF5A68" w16cid:durableId="22762970"/>
+  <w16cid:commentId w16cid:paraId="1E75B82F" w16cid:durableId="2280B70D"/>
   <w16cid:commentId w16cid:paraId="5E099403" w16cid:durableId="227F548F"/>
   <w16cid:commentId w16cid:paraId="011FBC11" w16cid:durableId="2253CE3F"/>
   <w16cid:commentId w16cid:paraId="76B6F74F" w16cid:durableId="22540DFE"/>

</xml_diff>

<commit_message>
cleaned up comments to address that I had updated figures for supplement yesterday
</commit_message>
<xml_diff>
--- a/Drafts/Draft_Jun2_2020.docx
+++ b/Drafts/Draft_Jun2_2020.docx
@@ -13416,14 +13416,21 @@
           <w:rFonts w:ascii="Times New Roman" w:hAnsi="Times New Roman" w:cs="Times New Roman"/>
           <w:bCs/>
         </w:rPr>
-        <w:t>diet</w:t>
-      </w:r>
-      <w:r>
-        <w:rPr>
-          <w:rFonts w:ascii="Times New Roman" w:hAnsi="Times New Roman" w:cs="Times New Roman"/>
-          <w:bCs/>
-        </w:rPr>
-        <w:t xml:space="preserve"> detection for mesocosm-fed </w:t>
+        <w:t>offered diet item</w:t>
+      </w:r>
+      <w:r>
+        <w:rPr>
+          <w:rFonts w:ascii="Times New Roman" w:hAnsi="Times New Roman" w:cs="Times New Roman"/>
+          <w:bCs/>
+        </w:rPr>
+        <w:t xml:space="preserve"> detection for mesocosm</w:t>
+      </w:r>
+      <w:r>
+        <w:rPr>
+          <w:rFonts w:ascii="Times New Roman" w:hAnsi="Times New Roman" w:cs="Times New Roman"/>
+          <w:bCs/>
+        </w:rPr>
+        <w:t xml:space="preserve"> </w:t>
       </w:r>
       <w:r>
         <w:rPr>
@@ -13525,27 +13532,12 @@
           <w:bCs/>
         </w:rPr>
       </w:pPr>
-      <w:commentRangeStart w:id="6"/>
-      <w:r>
-        <w:rPr>
-          <w:rFonts w:ascii="Times New Roman" w:hAnsi="Times New Roman" w:cs="Times New Roman"/>
-          <w:bCs/>
-        </w:rPr>
-        <w:t>Supp Figure</w:t>
-      </w:r>
-      <w:commentRangeEnd w:id="6"/>
-      <w:r>
-        <w:rPr>
-          <w:rStyle w:val="CommentReference"/>
-        </w:rPr>
-        <w:commentReference w:id="6"/>
-      </w:r>
-      <w:r>
-        <w:rPr>
-          <w:rFonts w:ascii="Times New Roman" w:hAnsi="Times New Roman" w:cs="Times New Roman"/>
-          <w:bCs/>
-        </w:rPr>
-        <w:t xml:space="preserve">: </w:t>
+      <w:r>
+        <w:rPr>
+          <w:rFonts w:ascii="Times New Roman" w:hAnsi="Times New Roman" w:cs="Times New Roman"/>
+          <w:bCs/>
+        </w:rPr>
+        <w:t xml:space="preserve">Supp Figure: </w:t>
       </w:r>
       <w:r>
         <w:rPr>
@@ -13690,27 +13682,12 @@
           <w:bCs/>
         </w:rPr>
       </w:pPr>
-      <w:commentRangeStart w:id="7"/>
-      <w:r>
-        <w:rPr>
-          <w:rFonts w:ascii="Times New Roman" w:hAnsi="Times New Roman" w:cs="Times New Roman"/>
-          <w:bCs/>
-        </w:rPr>
-        <w:t xml:space="preserve">Supp Figure: </w:t>
-      </w:r>
-      <w:commentRangeEnd w:id="7"/>
-      <w:r>
-        <w:rPr>
-          <w:rStyle w:val="CommentReference"/>
-        </w:rPr>
-        <w:commentReference w:id="7"/>
-      </w:r>
-      <w:r>
-        <w:rPr>
-          <w:rFonts w:ascii="Times New Roman" w:hAnsi="Times New Roman" w:cs="Times New Roman"/>
-          <w:bCs/>
-        </w:rPr>
-        <w:t xml:space="preserve">The composition by-species of </w:t>
+      <w:r>
+        <w:rPr>
+          <w:rFonts w:ascii="Times New Roman" w:hAnsi="Times New Roman" w:cs="Times New Roman"/>
+          <w:bCs/>
+        </w:rPr>
+        <w:t xml:space="preserve">Supp Figure: The composition by-species of </w:t>
       </w:r>
       <w:r>
         <w:rPr>
@@ -14012,38 +13989,6 @@
       </w:r>
     </w:p>
   </w:comment>
-  <w:comment w:id="6" w:author="Ana Miller-Ter Kuile" w:date="2020-06-01T16:17:00Z" w:initials="AMK">
-    <w:p>
-      <w:pPr>
-        <w:pStyle w:val="CommentText"/>
-      </w:pPr>
-      <w:r>
-        <w:rPr>
-          <w:rStyle w:val="CommentReference"/>
-        </w:rPr>
-        <w:annotationRef/>
-      </w:r>
-      <w:r>
-        <w:t xml:space="preserve">Insert abundance-sorted graph instead of alphabetical </w:t>
-      </w:r>
-    </w:p>
-  </w:comment>
-  <w:comment w:id="7" w:author="Ana Miller-Ter Kuile" w:date="2020-06-01T16:17:00Z" w:initials="AMK">
-    <w:p>
-      <w:pPr>
-        <w:pStyle w:val="CommentText"/>
-      </w:pPr>
-      <w:r>
-        <w:rPr>
-          <w:rStyle w:val="CommentReference"/>
-        </w:rPr>
-        <w:annotationRef/>
-      </w:r>
-      <w:r>
-        <w:t>Abundance-sorted graph update</w:t>
-      </w:r>
-    </w:p>
-  </w:comment>
 </w:comments>
 </file>
 
@@ -14055,8 +14000,6 @@
   <w15:commentEx w15:paraId="011FBC11" w15:done="0"/>
   <w15:commentEx w15:paraId="76B6F74F" w15:done="0"/>
   <w15:commentEx w15:paraId="2972F583" w15:done="0"/>
-  <w15:commentEx w15:paraId="1D940483" w15:done="0"/>
-  <w15:commentEx w15:paraId="47DDC8EC" w15:done="0"/>
 </w15:commentsEx>
 </file>
 
@@ -14066,8 +14009,6 @@
   <w16cex:commentExtensible w16cex:durableId="2280B70D" w16cex:dateUtc="2020-06-02T16:31:00Z"/>
   <w16cex:commentExtensible w16cex:durableId="227F548F" w16cex:dateUtc="2020-06-01T15:18:00Z"/>
   <w16cex:commentExtensible w16cex:durableId="226E2E67" w16cex:dateUtc="2020-05-19T15:07:00Z"/>
-  <w16cex:commentExtensible w16cex:durableId="227FA888" w16cex:dateUtc="2020-06-01T21:17:00Z"/>
-  <w16cex:commentExtensible w16cex:durableId="227FA89B" w16cex:dateUtc="2020-06-01T21:17:00Z"/>
 </w16cex:commentsExtensible>
 </file>
 
@@ -14079,8 +14020,6 @@
   <w16cid:commentId w16cid:paraId="011FBC11" w16cid:durableId="2253CE3F"/>
   <w16cid:commentId w16cid:paraId="76B6F74F" w16cid:durableId="22540DFE"/>
   <w16cid:commentId w16cid:paraId="2972F583" w16cid:durableId="226E2E67"/>
-  <w16cid:commentId w16cid:paraId="1D940483" w16cid:durableId="227FA888"/>
-  <w16cid:commentId w16cid:paraId="47DDC8EC" w16cid:durableId="227FA89B"/>
 </w16cid:commentsIds>
 </file>
 

</xml_diff>

<commit_message>
improving intro and discussion with flow and justification
</commit_message>
<xml_diff>
--- a/Drafts/Draft_Jun2_2020.docx
+++ b/Drafts/Draft_Jun2_2020.docx
@@ -247,12 +247,20 @@
           <w:b/>
         </w:rPr>
       </w:pPr>
+      <w:commentRangeStart w:id="0"/>
       <w:r>
         <w:rPr>
           <w:rFonts w:ascii="Times New Roman" w:hAnsi="Times New Roman" w:cs="Times New Roman"/>
           <w:b/>
         </w:rPr>
         <w:t>Introduction</w:t>
+      </w:r>
+      <w:commentRangeEnd w:id="0"/>
+      <w:r>
+        <w:rPr>
+          <w:rStyle w:val="CommentReference"/>
+        </w:rPr>
+        <w:commentReference w:id="0"/>
       </w:r>
     </w:p>
     <w:p>
@@ -663,7 +671,7 @@
         </w:rPr>
         <w:t xml:space="preserve"> et al. 2016, no sterilization in </w:t>
       </w:r>
-      <w:commentRangeStart w:id="0"/>
+      <w:commentRangeStart w:id="1"/>
       <w:proofErr w:type="spellStart"/>
       <w:r>
         <w:rPr>
@@ -680,12 +688,12 @@
         </w:rPr>
         <w:t xml:space="preserve"> et al. or Jacobsen et al. 2018</w:t>
       </w:r>
-      <w:commentRangeEnd w:id="0"/>
+      <w:commentRangeEnd w:id="1"/>
       <w:r>
         <w:rPr>
           <w:rStyle w:val="CommentReference"/>
         </w:rPr>
-        <w:commentReference w:id="0"/>
+        <w:commentReference w:id="1"/>
       </w:r>
       <w:r>
         <w:rPr>
@@ -779,7 +787,7 @@
         </w:rPr>
         <w:t xml:space="preserve"> and deionized water; we left the other half of consumers unsterilized. Specifically, we ask</w:t>
       </w:r>
-      <w:commentRangeStart w:id="1"/>
+      <w:commentRangeStart w:id="2"/>
       <w:r>
         <w:rPr>
           <w:rFonts w:ascii="Times New Roman" w:hAnsi="Times New Roman" w:cs="Times New Roman"/>
@@ -932,7 +940,21 @@
           <w:rFonts w:ascii="Times New Roman" w:hAnsi="Times New Roman" w:cs="Times New Roman"/>
           <w:bCs/>
         </w:rPr>
-        <w:t>richness or composition of potential prey items in a field environment, suggesting that surface contamination could alter ecological interpretations of community-scale species interactions?</w:t>
+        <w:t xml:space="preserve">richness or composition of potential </w:t>
+      </w:r>
+      <w:r>
+        <w:rPr>
+          <w:rFonts w:ascii="Times New Roman" w:hAnsi="Times New Roman" w:cs="Times New Roman"/>
+          <w:bCs/>
+        </w:rPr>
+        <w:t>diet</w:t>
+      </w:r>
+      <w:r>
+        <w:rPr>
+          <w:rFonts w:ascii="Times New Roman" w:hAnsi="Times New Roman" w:cs="Times New Roman"/>
+          <w:bCs/>
+        </w:rPr>
+        <w:t xml:space="preserve"> items in a field environment, suggesting that surface contamination could alter ecological interpretations of community-scale species interactions?</w:t>
       </w:r>
       <w:r>
         <w:rPr>
@@ -941,12 +963,12 @@
         </w:rPr>
         <w:t xml:space="preserve"> </w:t>
       </w:r>
-      <w:commentRangeEnd w:id="1"/>
+      <w:commentRangeEnd w:id="2"/>
       <w:r>
         <w:rPr>
           <w:rStyle w:val="CommentReference"/>
         </w:rPr>
-        <w:commentReference w:id="1"/>
+        <w:commentReference w:id="2"/>
       </w:r>
       <w:r>
         <w:rPr>
@@ -2289,7 +2311,7 @@
         </w:rPr>
         <w:t xml:space="preserve">) by submerging and stirring each sample in </w:t>
       </w:r>
-      <w:commentRangeStart w:id="2"/>
+      <w:commentRangeStart w:id="3"/>
       <w:r>
         <w:rPr>
           <w:rFonts w:ascii="Times New Roman" w:hAnsi="Times New Roman" w:cs="Times New Roman"/>
@@ -2313,12 +2335,12 @@
         </w:rPr>
         <w:t xml:space="preserve"> </w:t>
       </w:r>
-      <w:commentRangeEnd w:id="2"/>
+      <w:commentRangeEnd w:id="3"/>
       <w:r>
         <w:rPr>
           <w:rStyle w:val="CommentReference"/>
         </w:rPr>
-        <w:commentReference w:id="2"/>
+        <w:commentReference w:id="3"/>
       </w:r>
       <w:r>
         <w:rPr>
@@ -3554,7 +3576,7 @@
         </w:rPr>
         <w:t xml:space="preserve">L </w:t>
       </w:r>
-      <w:commentRangeStart w:id="3"/>
+      <w:commentRangeStart w:id="4"/>
       <w:r>
         <w:rPr>
           <w:rFonts w:ascii="Times New Roman" w:hAnsi="Times New Roman" w:cs="Times New Roman"/>
@@ -3576,12 +3598,12 @@
         </w:rPr>
         <w:t>volume</w:t>
       </w:r>
-      <w:commentRangeEnd w:id="3"/>
+      <w:commentRangeEnd w:id="4"/>
       <w:r>
         <w:rPr>
           <w:rStyle w:val="CommentReference"/>
         </w:rPr>
-        <w:commentReference w:id="3"/>
+        <w:commentReference w:id="4"/>
       </w:r>
       <w:r>
         <w:rPr>
@@ -5057,7 +5079,7 @@
         </w:rPr>
         <w:t xml:space="preserve"> DNA prior to ASV assignment (since ASV assignment is abundance-sensitive); however, UNOISE3 produced more sequence reads and assigned more ASVs per sample, so we chose to continue </w:t>
       </w:r>
-      <w:commentRangeStart w:id="4"/>
+      <w:commentRangeStart w:id="5"/>
       <w:r>
         <w:rPr>
           <w:rFonts w:ascii="Times New Roman" w:hAnsi="Times New Roman" w:cs="Times New Roman"/>
@@ -5065,12 +5087,12 @@
         </w:rPr>
         <w:t xml:space="preserve">analyses </w:t>
       </w:r>
-      <w:commentRangeEnd w:id="4"/>
+      <w:commentRangeEnd w:id="5"/>
       <w:r>
         <w:rPr>
           <w:rStyle w:val="CommentReference"/>
         </w:rPr>
-        <w:commentReference w:id="4"/>
+        <w:commentReference w:id="5"/>
       </w:r>
       <w:r>
         <w:rPr>
@@ -5871,6 +5893,7 @@
           <w:iCs/>
         </w:rPr>
       </w:pPr>
+      <w:commentRangeStart w:id="6"/>
       <w:r>
         <w:rPr>
           <w:rFonts w:ascii="Times New Roman" w:hAnsi="Times New Roman" w:cs="Times New Roman"/>
@@ -5913,6 +5936,13 @@
           <w:bCs/>
         </w:rPr>
         <w:t xml:space="preserve"> </w:t>
+      </w:r>
+      <w:commentRangeEnd w:id="6"/>
+      <w:r>
+        <w:rPr>
+          <w:rStyle w:val="CommentReference"/>
+        </w:rPr>
+        <w:commentReference w:id="6"/>
       </w:r>
     </w:p>
     <w:p>
@@ -9121,6 +9151,7 @@
           <w:b/>
         </w:rPr>
       </w:pPr>
+      <w:commentRangeStart w:id="7"/>
       <w:r>
         <w:rPr>
           <w:rFonts w:ascii="Times New Roman" w:hAnsi="Times New Roman" w:cs="Times New Roman"/>
@@ -9134,6 +9165,13 @@
           <w:b/>
         </w:rPr>
         <w:t>:</w:t>
+      </w:r>
+      <w:commentRangeEnd w:id="7"/>
+      <w:r>
+        <w:rPr>
+          <w:rStyle w:val="CommentReference"/>
+        </w:rPr>
+        <w:commentReference w:id="7"/>
       </w:r>
     </w:p>
     <w:p>
@@ -9204,6 +9242,55 @@
           <w:rFonts w:ascii="Times New Roman" w:hAnsi="Times New Roman" w:cs="Times New Roman"/>
           <w:bCs/>
         </w:rPr>
+        <w:t xml:space="preserve">. In a contained mesocosm environment, we found potential evidence of </w:t>
+      </w:r>
+      <w:r>
+        <w:rPr>
+          <w:rFonts w:ascii="Times New Roman" w:hAnsi="Times New Roman" w:cs="Times New Roman"/>
+          <w:bCs/>
+        </w:rPr>
+        <w:t xml:space="preserve">surface </w:t>
+      </w:r>
+      <w:r>
+        <w:rPr>
+          <w:rFonts w:ascii="Times New Roman" w:hAnsi="Times New Roman" w:cs="Times New Roman"/>
+          <w:bCs/>
+        </w:rPr>
+        <w:t>contamination with a marginally significant reduction in detection of an offered diet item</w:t>
+      </w:r>
+      <w:r>
+        <w:rPr>
+          <w:rFonts w:ascii="Times New Roman" w:hAnsi="Times New Roman" w:cs="Times New Roman"/>
+          <w:bCs/>
+        </w:rPr>
+        <w:t xml:space="preserve"> with surface sterilization</w:t>
+      </w:r>
+      <w:r>
+        <w:rPr>
+          <w:rFonts w:ascii="Times New Roman" w:hAnsi="Times New Roman" w:cs="Times New Roman"/>
+          <w:bCs/>
+        </w:rPr>
+        <w:t xml:space="preserve"> (a reduction of offered diet item in 91% to 50% of the population). </w:t>
+      </w:r>
+      <w:r>
+        <w:rPr>
+          <w:rFonts w:ascii="Times New Roman" w:hAnsi="Times New Roman" w:cs="Times New Roman"/>
+          <w:bCs/>
+        </w:rPr>
+        <w:t xml:space="preserve">This outcome suggests that some environments may be more prone to surface contamination that could alter the ecological interpretations of diet metabarcoding </w:t>
+      </w:r>
+      <w:r>
+        <w:rPr>
+          <w:rFonts w:ascii="Times New Roman" w:hAnsi="Times New Roman" w:cs="Times New Roman"/>
+          <w:bCs/>
+        </w:rPr>
+        <w:t>data</w:t>
+      </w:r>
+      <w:r>
+        <w:rPr>
+          <w:rFonts w:ascii="Times New Roman" w:hAnsi="Times New Roman" w:cs="Times New Roman"/>
+          <w:bCs/>
+        </w:rPr>
         <w:t>.</w:t>
       </w:r>
       <w:r>
@@ -9211,27 +9298,6 @@
           <w:rFonts w:ascii="Times New Roman" w:hAnsi="Times New Roman" w:cs="Times New Roman"/>
           <w:bCs/>
         </w:rPr>
-        <w:t xml:space="preserve"> In a contained mesocosm environment, we found </w:t>
-      </w:r>
-      <w:r>
-        <w:rPr>
-          <w:rFonts w:ascii="Times New Roman" w:hAnsi="Times New Roman" w:cs="Times New Roman"/>
-          <w:bCs/>
-        </w:rPr>
-        <w:t xml:space="preserve">potential evidence </w:t>
-      </w:r>
-      <w:r>
-        <w:rPr>
-          <w:rFonts w:ascii="Times New Roman" w:hAnsi="Times New Roman" w:cs="Times New Roman"/>
-          <w:bCs/>
-        </w:rPr>
-        <w:t>of</w:t>
-      </w:r>
-      <w:r>
-        <w:rPr>
-          <w:rFonts w:ascii="Times New Roman" w:hAnsi="Times New Roman" w:cs="Times New Roman"/>
-          <w:bCs/>
-        </w:rPr>
         <w:t xml:space="preserve"> </w:t>
       </w:r>
       <w:r>
@@ -9239,49 +9305,299 @@
           <w:rFonts w:ascii="Times New Roman" w:hAnsi="Times New Roman" w:cs="Times New Roman"/>
           <w:bCs/>
         </w:rPr>
-        <w:t xml:space="preserve">surface </w:t>
-      </w:r>
-      <w:r>
-        <w:rPr>
-          <w:rFonts w:ascii="Times New Roman" w:hAnsi="Times New Roman" w:cs="Times New Roman"/>
-          <w:bCs/>
-        </w:rPr>
-        <w:t>contamination with a marginally significant reduction in detection of an offered diet item</w:t>
-      </w:r>
-      <w:r>
-        <w:rPr>
-          <w:rFonts w:ascii="Times New Roman" w:hAnsi="Times New Roman" w:cs="Times New Roman"/>
-          <w:bCs/>
-        </w:rPr>
-        <w:t xml:space="preserve"> with surface sterilization</w:t>
-      </w:r>
-      <w:r>
-        <w:rPr>
-          <w:rFonts w:ascii="Times New Roman" w:hAnsi="Times New Roman" w:cs="Times New Roman"/>
-          <w:bCs/>
-        </w:rPr>
-        <w:t xml:space="preserve"> (a reduction of offered diet item in 91% to 50% of the population). </w:t>
-      </w:r>
-      <w:r>
-        <w:rPr>
-          <w:rFonts w:ascii="Times New Roman" w:hAnsi="Times New Roman" w:cs="Times New Roman"/>
-          <w:bCs/>
-        </w:rPr>
-        <w:t xml:space="preserve">This outcome suggests that some environments may </w:t>
-      </w:r>
-      <w:r>
-        <w:rPr>
-          <w:rFonts w:ascii="Times New Roman" w:hAnsi="Times New Roman" w:cs="Times New Roman"/>
-          <w:bCs/>
-        </w:rPr>
-        <w:t xml:space="preserve">be more prone to surface contamination that could alter the ecological interpretations of diet metabarcoding </w:t>
-      </w:r>
-      <w:r>
-        <w:rPr>
-          <w:rFonts w:ascii="Times New Roman" w:hAnsi="Times New Roman" w:cs="Times New Roman"/>
-          <w:bCs/>
-        </w:rPr>
-        <w:t>data</w:t>
+        <w:t xml:space="preserve">Surface sterilization did not appear to have negative effects on potential diet DNA detection, abundance, or richness (diet detection in 74% of consumers with a fed diet item, 86% with natural-fed diet items). </w:t>
+      </w:r>
+      <w:proofErr w:type="gramStart"/>
+      <w:r>
+        <w:rPr>
+          <w:rFonts w:ascii="Times New Roman" w:hAnsi="Times New Roman" w:cs="Times New Roman"/>
+          <w:bCs/>
+        </w:rPr>
+        <w:t>This</w:t>
+      </w:r>
+      <w:r>
+        <w:rPr>
+          <w:rFonts w:ascii="Times New Roman" w:hAnsi="Times New Roman" w:cs="Times New Roman"/>
+          <w:bCs/>
+        </w:rPr>
+        <w:t>,</w:t>
+      </w:r>
+      <w:proofErr w:type="gramEnd"/>
+      <w:r>
+        <w:rPr>
+          <w:rFonts w:ascii="Times New Roman" w:hAnsi="Times New Roman" w:cs="Times New Roman"/>
+          <w:bCs/>
+        </w:rPr>
+        <w:t xml:space="preserve"> tied with our observation of possible contamination in a mesocosm environment suggests that surface sterilization may be an appropriate conservative approach prior to any diet DNA metabarcoding study, especially because sterilization protocols cost very little (in time, money, and data). </w:t>
+      </w:r>
+      <w:r>
+        <w:rPr>
+          <w:rFonts w:ascii="Times New Roman" w:hAnsi="Times New Roman" w:cs="Times New Roman"/>
+          <w:bCs/>
+        </w:rPr>
+        <w:t xml:space="preserve">The </w:t>
+      </w:r>
+      <w:r>
+        <w:rPr>
+          <w:rFonts w:ascii="Times New Roman" w:hAnsi="Times New Roman" w:cs="Times New Roman"/>
+          <w:bCs/>
+        </w:rPr>
+        <w:t xml:space="preserve">diet data revealed in our dataset suggest a wide range of continued and future applications for diet DNA metabarcoding studies across a range of </w:t>
+      </w:r>
+      <w:r>
+        <w:rPr>
+          <w:rFonts w:ascii="Times New Roman" w:hAnsi="Times New Roman" w:cs="Times New Roman"/>
+          <w:bCs/>
+        </w:rPr>
+        <w:t xml:space="preserve">scales and </w:t>
+      </w:r>
+      <w:r>
+        <w:rPr>
+          <w:rFonts w:ascii="Times New Roman" w:hAnsi="Times New Roman" w:cs="Times New Roman"/>
+          <w:bCs/>
+        </w:rPr>
+        <w:t>environments</w:t>
+      </w:r>
+      <w:r>
+        <w:rPr>
+          <w:rFonts w:ascii="Times New Roman" w:hAnsi="Times New Roman" w:cs="Times New Roman"/>
+          <w:bCs/>
+        </w:rPr>
+        <w:t xml:space="preserve">. </w:t>
+      </w:r>
+      <w:r>
+        <w:rPr>
+          <w:rFonts w:ascii="Times New Roman" w:hAnsi="Times New Roman" w:cs="Times New Roman"/>
+          <w:bCs/>
+        </w:rPr>
+        <w:t>(</w:t>
+      </w:r>
+      <w:r>
+        <w:rPr>
+          <w:rFonts w:ascii="Times New Roman" w:hAnsi="Times New Roman" w:cs="Times New Roman"/>
+          <w:bCs/>
+        </w:rPr>
+        <w:t>e.g. individual- and population-level consumption rates via detection and abundance of diet DNA;</w:t>
+      </w:r>
+      <w:r>
+        <w:rPr>
+          <w:rFonts w:ascii="Times New Roman" w:hAnsi="Times New Roman" w:cs="Times New Roman"/>
+          <w:bCs/>
+        </w:rPr>
+        <w:t xml:space="preserve"> POPULATION AND INDIVIDUAL CITATION;</w:t>
+      </w:r>
+      <w:r>
+        <w:rPr>
+          <w:rFonts w:ascii="Times New Roman" w:hAnsi="Times New Roman" w:cs="Times New Roman"/>
+          <w:bCs/>
+        </w:rPr>
+        <w:t xml:space="preserve"> population- and community-level consumption patterns via abundance, diversity, and composition of diet DNA</w:t>
+      </w:r>
+      <w:r>
+        <w:rPr>
+          <w:rFonts w:ascii="Times New Roman" w:hAnsi="Times New Roman" w:cs="Times New Roman"/>
+          <w:bCs/>
+        </w:rPr>
+        <w:t>;</w:t>
+      </w:r>
+      <w:r>
+        <w:rPr>
+          <w:rFonts w:ascii="Times New Roman" w:hAnsi="Times New Roman" w:cs="Times New Roman"/>
+          <w:bCs/>
+        </w:rPr>
+        <w:t xml:space="preserve"> </w:t>
+      </w:r>
+      <w:proofErr w:type="spellStart"/>
+      <w:r>
+        <w:rPr>
+          <w:rFonts w:ascii="Times New Roman" w:hAnsi="Times New Roman" w:cs="Times New Roman"/>
+          <w:bCs/>
+        </w:rPr>
+        <w:t>Kaunisto</w:t>
+      </w:r>
+      <w:proofErr w:type="spellEnd"/>
+      <w:r>
+        <w:rPr>
+          <w:rFonts w:ascii="Times New Roman" w:hAnsi="Times New Roman" w:cs="Times New Roman"/>
+          <w:bCs/>
+        </w:rPr>
+        <w:t xml:space="preserve"> et al. 2020, </w:t>
+      </w:r>
+      <w:proofErr w:type="spellStart"/>
+      <w:r>
+        <w:rPr>
+          <w:rFonts w:ascii="Times New Roman" w:hAnsi="Times New Roman" w:cs="Times New Roman"/>
+          <w:bCs/>
+        </w:rPr>
+        <w:t>Kartzinel</w:t>
+      </w:r>
+      <w:proofErr w:type="spellEnd"/>
+      <w:r>
+        <w:rPr>
+          <w:rFonts w:ascii="Times New Roman" w:hAnsi="Times New Roman" w:cs="Times New Roman"/>
+          <w:bCs/>
+        </w:rPr>
+        <w:t xml:space="preserve"> et al.</w:t>
+      </w:r>
+      <w:r>
+        <w:rPr>
+          <w:rFonts w:ascii="Times New Roman" w:hAnsi="Times New Roman" w:cs="Times New Roman"/>
+          <w:bCs/>
+        </w:rPr>
+        <w:t xml:space="preserve">; </w:t>
+      </w:r>
+      <w:r>
+        <w:rPr>
+          <w:rFonts w:ascii="Times New Roman" w:hAnsi="Times New Roman" w:cs="Times New Roman"/>
+          <w:bCs/>
+        </w:rPr>
+        <w:t xml:space="preserve">interactions including plant-herbivore, predator-diet, host-parasitoid, plant-pollinator, parasite-host, parasite predation; </w:t>
+      </w:r>
+      <w:proofErr w:type="spellStart"/>
+      <w:r>
+        <w:rPr>
+          <w:rFonts w:ascii="Times New Roman" w:hAnsi="Times New Roman" w:cs="Times New Roman"/>
+          <w:bCs/>
+        </w:rPr>
+        <w:t>Kartzinel</w:t>
+      </w:r>
+      <w:proofErr w:type="spellEnd"/>
+      <w:r>
+        <w:rPr>
+          <w:rFonts w:ascii="Times New Roman" w:hAnsi="Times New Roman" w:cs="Times New Roman"/>
+          <w:bCs/>
+        </w:rPr>
+        <w:t xml:space="preserve">, Gao et al., </w:t>
+      </w:r>
+      <w:proofErr w:type="spellStart"/>
+      <w:r>
+        <w:rPr>
+          <w:rFonts w:ascii="Times New Roman" w:hAnsi="Times New Roman" w:cs="Times New Roman"/>
+          <w:bCs/>
+        </w:rPr>
+        <w:t>Wirta</w:t>
+      </w:r>
+      <w:proofErr w:type="spellEnd"/>
+      <w:r>
+        <w:rPr>
+          <w:rFonts w:ascii="Times New Roman" w:hAnsi="Times New Roman" w:cs="Times New Roman"/>
+          <w:bCs/>
+        </w:rPr>
+        <w:t xml:space="preserve">, Bell et al. 2019, </w:t>
+      </w:r>
+      <w:proofErr w:type="spellStart"/>
+      <w:r>
+        <w:rPr>
+          <w:rFonts w:ascii="Times New Roman" w:hAnsi="Times New Roman" w:cs="Times New Roman"/>
+          <w:bCs/>
+        </w:rPr>
+        <w:t>Orlofske</w:t>
+      </w:r>
+      <w:proofErr w:type="spellEnd"/>
+      <w:r>
+        <w:rPr>
+          <w:rFonts w:ascii="Times New Roman" w:hAnsi="Times New Roman" w:cs="Times New Roman"/>
+          <w:bCs/>
+        </w:rPr>
+        <w:t xml:space="preserve"> et al. 2012). </w:t>
+      </w:r>
+    </w:p>
+    <w:p>
+      <w:pPr>
+        <w:rPr>
+          <w:rFonts w:ascii="Times New Roman" w:hAnsi="Times New Roman" w:cs="Times New Roman"/>
+          <w:bCs/>
+        </w:rPr>
+      </w:pPr>
+    </w:p>
+    <w:p>
+      <w:pPr>
+        <w:rPr>
+          <w:rFonts w:ascii="Times New Roman" w:hAnsi="Times New Roman" w:cs="Times New Roman"/>
+          <w:b/>
+        </w:rPr>
+      </w:pPr>
+      <w:r>
+        <w:rPr>
+          <w:rFonts w:ascii="Times New Roman" w:hAnsi="Times New Roman" w:cs="Times New Roman"/>
+          <w:b/>
+        </w:rPr>
+        <w:t>[Surface sterilization broadly]</w:t>
+      </w:r>
+    </w:p>
+    <w:p>
+      <w:pPr>
+        <w:rPr>
+          <w:rFonts w:ascii="Times New Roman" w:hAnsi="Times New Roman" w:cs="Times New Roman"/>
+          <w:bCs/>
+        </w:rPr>
+      </w:pPr>
+      <w:r>
+        <w:rPr>
+          <w:rFonts w:ascii="Times New Roman" w:hAnsi="Times New Roman" w:cs="Times New Roman"/>
+          <w:bCs/>
+        </w:rPr>
+        <w:t>The field of diet DNA metabarcoding has not universally adopted surface sterilization practices into common protocols, especially for studies including DNA extraction of full organisms</w:t>
+      </w:r>
+      <w:r>
+        <w:rPr>
+          <w:rFonts w:ascii="Times New Roman" w:hAnsi="Times New Roman" w:cs="Times New Roman"/>
+          <w:bCs/>
+        </w:rPr>
+        <w:t xml:space="preserve"> (Doña et al. 2019, </w:t>
+      </w:r>
+      <w:proofErr w:type="spellStart"/>
+      <w:r>
+        <w:rPr>
+          <w:rFonts w:ascii="Times New Roman" w:hAnsi="Times New Roman" w:cs="Times New Roman"/>
+          <w:bCs/>
+        </w:rPr>
+        <w:t>Anslan</w:t>
+      </w:r>
+      <w:proofErr w:type="spellEnd"/>
+      <w:r>
+        <w:rPr>
+          <w:rFonts w:ascii="Times New Roman" w:hAnsi="Times New Roman" w:cs="Times New Roman"/>
+          <w:bCs/>
+        </w:rPr>
+        <w:t xml:space="preserve"> et al. 2016, </w:t>
+      </w:r>
+      <w:proofErr w:type="spellStart"/>
+      <w:r>
+        <w:rPr>
+          <w:rFonts w:ascii="Times New Roman" w:hAnsi="Times New Roman" w:cs="Times New Roman"/>
+          <w:bCs/>
+        </w:rPr>
+        <w:t>Wirta</w:t>
+      </w:r>
+      <w:proofErr w:type="spellEnd"/>
+      <w:r>
+        <w:rPr>
+          <w:rFonts w:ascii="Times New Roman" w:hAnsi="Times New Roman" w:cs="Times New Roman"/>
+          <w:bCs/>
+        </w:rPr>
+        <w:t xml:space="preserve"> et al., Jacobsen et al. 2018)</w:t>
+      </w:r>
+      <w:r>
+        <w:rPr>
+          <w:rFonts w:ascii="Times New Roman" w:hAnsi="Times New Roman" w:cs="Times New Roman"/>
+          <w:bCs/>
+        </w:rPr>
+        <w:t xml:space="preserve">. </w:t>
+      </w:r>
+      <w:r>
+        <w:rPr>
+          <w:rFonts w:ascii="Times New Roman" w:hAnsi="Times New Roman" w:cs="Times New Roman"/>
+          <w:bCs/>
+        </w:rPr>
+        <w:t>We demonstrate that surface sterilization may not be necessary in these types of studies in the future, but that the costs (in time, money, and data) are not great for surface sterilizing as a precaution</w:t>
+      </w:r>
+      <w:r>
+        <w:rPr>
+          <w:rFonts w:ascii="Times New Roman" w:hAnsi="Times New Roman" w:cs="Times New Roman"/>
+          <w:bCs/>
+        </w:rPr>
+        <w:t xml:space="preserve"> against potential contaminants</w:t>
       </w:r>
       <w:r>
         <w:rPr>
@@ -9295,163 +9611,49 @@
           <w:rFonts w:ascii="Times New Roman" w:hAnsi="Times New Roman" w:cs="Times New Roman"/>
           <w:bCs/>
         </w:rPr>
-        <w:t xml:space="preserve"> </w:t>
-      </w:r>
-      <w:r>
-        <w:rPr>
-          <w:rFonts w:ascii="Times New Roman" w:hAnsi="Times New Roman" w:cs="Times New Roman"/>
-          <w:bCs/>
-        </w:rPr>
-        <w:t xml:space="preserve">Surface sterilization did not appear to have negative effects on potential diet DNA detection, abundance, or richness </w:t>
-      </w:r>
-      <w:r>
-        <w:rPr>
-          <w:rFonts w:ascii="Times New Roman" w:hAnsi="Times New Roman" w:cs="Times New Roman"/>
-          <w:bCs/>
-        </w:rPr>
-        <w:t>(</w:t>
-      </w:r>
-      <w:r>
-        <w:rPr>
-          <w:rFonts w:ascii="Times New Roman" w:hAnsi="Times New Roman" w:cs="Times New Roman"/>
-          <w:bCs/>
-        </w:rPr>
-        <w:t xml:space="preserve">diet detection in </w:t>
-      </w:r>
-      <w:r>
-        <w:rPr>
-          <w:rFonts w:ascii="Times New Roman" w:hAnsi="Times New Roman" w:cs="Times New Roman"/>
-          <w:bCs/>
-        </w:rPr>
-        <w:t xml:space="preserve">74% </w:t>
-      </w:r>
-      <w:r>
-        <w:rPr>
-          <w:rFonts w:ascii="Times New Roman" w:hAnsi="Times New Roman" w:cs="Times New Roman"/>
-          <w:bCs/>
-        </w:rPr>
-        <w:t xml:space="preserve">of consumers </w:t>
-      </w:r>
-      <w:r>
-        <w:rPr>
-          <w:rFonts w:ascii="Times New Roman" w:hAnsi="Times New Roman" w:cs="Times New Roman"/>
-          <w:bCs/>
-        </w:rPr>
-        <w:t>with a fed diet item, 86% with natural-fed diet items)</w:t>
-      </w:r>
-      <w:r>
-        <w:rPr>
-          <w:rFonts w:ascii="Times New Roman" w:hAnsi="Times New Roman" w:cs="Times New Roman"/>
-          <w:bCs/>
-        </w:rPr>
-        <w:t xml:space="preserve">. </w:t>
-      </w:r>
-      <w:proofErr w:type="gramStart"/>
-      <w:r>
-        <w:rPr>
-          <w:rFonts w:ascii="Times New Roman" w:hAnsi="Times New Roman" w:cs="Times New Roman"/>
-          <w:bCs/>
-        </w:rPr>
-        <w:t>This</w:t>
-      </w:r>
-      <w:r>
-        <w:rPr>
-          <w:rFonts w:ascii="Times New Roman" w:hAnsi="Times New Roman" w:cs="Times New Roman"/>
-          <w:bCs/>
-        </w:rPr>
-        <w:t>,</w:t>
-      </w:r>
-      <w:proofErr w:type="gramEnd"/>
-      <w:r>
-        <w:rPr>
-          <w:rFonts w:ascii="Times New Roman" w:hAnsi="Times New Roman" w:cs="Times New Roman"/>
-          <w:bCs/>
-        </w:rPr>
-        <w:t xml:space="preserve"> tied with our observation of possible contamination in a mesocosm environment suggests that surface sterilization may be an appropriate conservative approach prior to any diet DNA metabarcoding study, especially because </w:t>
-      </w:r>
-      <w:r>
-        <w:rPr>
-          <w:rFonts w:ascii="Times New Roman" w:hAnsi="Times New Roman" w:cs="Times New Roman"/>
-          <w:bCs/>
-        </w:rPr>
-        <w:t xml:space="preserve">sterilization protocols cost very little (in time, money, and data). </w:t>
-      </w:r>
-      <w:r>
-        <w:rPr>
-          <w:rFonts w:ascii="Times New Roman" w:hAnsi="Times New Roman" w:cs="Times New Roman"/>
-          <w:bCs/>
-        </w:rPr>
-        <w:t xml:space="preserve">The </w:t>
-      </w:r>
-      <w:r>
-        <w:rPr>
-          <w:rFonts w:ascii="Times New Roman" w:hAnsi="Times New Roman" w:cs="Times New Roman"/>
-          <w:bCs/>
-        </w:rPr>
-        <w:t xml:space="preserve">diet data revealed in our dataset suggest a wide range of continued and future applications for diet DNA metabarcoding studies across a range of </w:t>
-      </w:r>
-      <w:r>
-        <w:rPr>
-          <w:rFonts w:ascii="Times New Roman" w:hAnsi="Times New Roman" w:cs="Times New Roman"/>
-          <w:bCs/>
-        </w:rPr>
-        <w:t xml:space="preserve">scales and </w:t>
-      </w:r>
-      <w:r>
-        <w:rPr>
-          <w:rFonts w:ascii="Times New Roman" w:hAnsi="Times New Roman" w:cs="Times New Roman"/>
-          <w:bCs/>
-        </w:rPr>
-        <w:t>environments</w:t>
-      </w:r>
-      <w:r>
-        <w:rPr>
-          <w:rFonts w:ascii="Times New Roman" w:hAnsi="Times New Roman" w:cs="Times New Roman"/>
-          <w:bCs/>
-        </w:rPr>
-        <w:t xml:space="preserve">. </w:t>
-      </w:r>
-      <w:r>
-        <w:rPr>
-          <w:rFonts w:ascii="Times New Roman" w:hAnsi="Times New Roman" w:cs="Times New Roman"/>
-          <w:bCs/>
-        </w:rPr>
-        <w:t>(</w:t>
-      </w:r>
-      <w:r>
-        <w:rPr>
-          <w:rFonts w:ascii="Times New Roman" w:hAnsi="Times New Roman" w:cs="Times New Roman"/>
-          <w:bCs/>
-        </w:rPr>
-        <w:t>e.g. individual- and population-level consumption rates via detection and abundance of diet DNA;</w:t>
-      </w:r>
-      <w:r>
-        <w:rPr>
-          <w:rFonts w:ascii="Times New Roman" w:hAnsi="Times New Roman" w:cs="Times New Roman"/>
-          <w:bCs/>
-        </w:rPr>
-        <w:t xml:space="preserve"> POPULATION AND INDIVIDUAL CITATION;</w:t>
-      </w:r>
-      <w:r>
-        <w:rPr>
-          <w:rFonts w:ascii="Times New Roman" w:hAnsi="Times New Roman" w:cs="Times New Roman"/>
-          <w:bCs/>
-        </w:rPr>
-        <w:t xml:space="preserve"> population- and community-level consumption patterns via abundance, diversity, and composition of diet DNA</w:t>
-      </w:r>
-      <w:r>
-        <w:rPr>
-          <w:rFonts w:ascii="Times New Roman" w:hAnsi="Times New Roman" w:cs="Times New Roman"/>
-          <w:bCs/>
-        </w:rPr>
-        <w:t>;</w:t>
-      </w:r>
-      <w:r>
-        <w:rPr>
-          <w:rFonts w:ascii="Times New Roman" w:hAnsi="Times New Roman" w:cs="Times New Roman"/>
-          <w:bCs/>
-        </w:rPr>
-        <w:t xml:space="preserve"> </w:t>
+        <w:t xml:space="preserve"> This evident lack of surface contaminants that hide diet diversity in DNA metabarcoding studies contrast with obvious surface contaminants altering ecological interpretations in other fields that use high-throughput sequencing methods to determine community diversity (e.g. fungal endophytes; CITE). The reasons for this difference are numerous, but foremost is that fungal spores </w:t>
+      </w:r>
+      <w:r>
+        <w:rPr>
+          <w:rFonts w:ascii="Times New Roman" w:hAnsi="Times New Roman" w:cs="Times New Roman"/>
+          <w:bCs/>
+        </w:rPr>
+        <w:t xml:space="preserve">and bacterial cells </w:t>
+      </w:r>
+      <w:r>
+        <w:rPr>
+          <w:rFonts w:ascii="Times New Roman" w:hAnsi="Times New Roman" w:cs="Times New Roman"/>
+          <w:bCs/>
+        </w:rPr>
+        <w:t xml:space="preserve">are widespread </w:t>
+      </w:r>
+      <w:r>
+        <w:rPr>
+          <w:rFonts w:ascii="Times New Roman" w:hAnsi="Times New Roman" w:cs="Times New Roman"/>
+          <w:bCs/>
+        </w:rPr>
+        <w:t xml:space="preserve">on and in the surfaces of most environments and organisms (CITE) and so likely to contaminate studies targeting specific subgroups of </w:t>
+      </w:r>
+      <w:r>
+        <w:rPr>
+          <w:rFonts w:ascii="Times New Roman" w:hAnsi="Times New Roman" w:cs="Times New Roman"/>
+          <w:bCs/>
+        </w:rPr>
+        <w:t>these</w:t>
+      </w:r>
+      <w:r>
+        <w:rPr>
+          <w:rFonts w:ascii="Times New Roman" w:hAnsi="Times New Roman" w:cs="Times New Roman"/>
+          <w:bCs/>
+        </w:rPr>
+        <w:t xml:space="preserve"> communities. Indeed, even in our dataset, many sequences matched to fungal reference sequences from both GenBank and BOLD (see data). The fact that these non-target fungal sequences did not alter our DNA metabarcoding data by hiding target potential diet DNA</w:t>
+      </w:r>
+      <w:r>
+        <w:rPr>
+          <w:rFonts w:ascii="Times New Roman" w:hAnsi="Times New Roman" w:cs="Times New Roman"/>
+          <w:bCs/>
+        </w:rPr>
+        <w:t xml:space="preserve"> (even with the relative rarity of potential diet DNA compared to consumer DNA; 0.006 – 26% of each sample, similar to other studies; </w:t>
       </w:r>
       <w:proofErr w:type="spellStart"/>
       <w:r>
@@ -9459,7 +9661,7 @@
           <w:rFonts w:ascii="Times New Roman" w:hAnsi="Times New Roman" w:cs="Times New Roman"/>
           <w:bCs/>
         </w:rPr>
-        <w:t>Kaunisto</w:t>
+        <w:t>Krehenwinkel</w:t>
       </w:r>
       <w:proofErr w:type="spellEnd"/>
       <w:r>
@@ -9467,14 +9669,28 @@
           <w:rFonts w:ascii="Times New Roman" w:hAnsi="Times New Roman" w:cs="Times New Roman"/>
           <w:bCs/>
         </w:rPr>
-        <w:t xml:space="preserve"> et al. 2020</w:t>
-      </w:r>
-      <w:r>
-        <w:rPr>
-          <w:rFonts w:ascii="Times New Roman" w:hAnsi="Times New Roman" w:cs="Times New Roman"/>
-          <w:bCs/>
-        </w:rPr>
-        <w:t xml:space="preserve">, </w:t>
+        <w:t xml:space="preserve"> et al. 2016), </w:t>
+      </w:r>
+      <w:r>
+        <w:rPr>
+          <w:rFonts w:ascii="Times New Roman" w:hAnsi="Times New Roman" w:cs="Times New Roman"/>
+          <w:bCs/>
+        </w:rPr>
+        <w:t xml:space="preserve"> is likely due to the differences in biomass of these sources of DNA in our samples</w:t>
+      </w:r>
+      <w:r>
+        <w:rPr>
+          <w:rFonts w:ascii="Times New Roman" w:hAnsi="Times New Roman" w:cs="Times New Roman"/>
+          <w:bCs/>
+        </w:rPr>
+        <w:t xml:space="preserve"> and the specificity of our PCR amplification protocol</w:t>
+      </w:r>
+      <w:r>
+        <w:rPr>
+          <w:rFonts w:ascii="Times New Roman" w:hAnsi="Times New Roman" w:cs="Times New Roman"/>
+          <w:bCs/>
+        </w:rPr>
+        <w:t>; diet items are likely in greater biomass in consumers than any single fungal species and more directly targeted by the primer set selected for our study (</w:t>
       </w:r>
       <w:proofErr w:type="spellStart"/>
       <w:r>
@@ -9482,7 +9698,7 @@
           <w:rFonts w:ascii="Times New Roman" w:hAnsi="Times New Roman" w:cs="Times New Roman"/>
           <w:bCs/>
         </w:rPr>
-        <w:t>Kartzinel</w:t>
+        <w:t>Leray</w:t>
       </w:r>
       <w:proofErr w:type="spellEnd"/>
       <w:r>
@@ -9490,21 +9706,7 @@
           <w:rFonts w:ascii="Times New Roman" w:hAnsi="Times New Roman" w:cs="Times New Roman"/>
           <w:bCs/>
         </w:rPr>
-        <w:t xml:space="preserve"> et al.</w:t>
-      </w:r>
-      <w:r>
-        <w:rPr>
-          <w:rFonts w:ascii="Times New Roman" w:hAnsi="Times New Roman" w:cs="Times New Roman"/>
-          <w:bCs/>
-        </w:rPr>
-        <w:t xml:space="preserve">; </w:t>
-      </w:r>
-      <w:r>
-        <w:rPr>
-          <w:rFonts w:ascii="Times New Roman" w:hAnsi="Times New Roman" w:cs="Times New Roman"/>
-          <w:bCs/>
-        </w:rPr>
-        <w:t xml:space="preserve">interactions including plant-herbivore, predator-diet, host-parasitoid, plant-pollinator, parasite-host, parasite predation; </w:t>
+        <w:t xml:space="preserve">, other primer paper, </w:t>
       </w:r>
       <w:proofErr w:type="spellStart"/>
       <w:r>
@@ -9512,7 +9714,7 @@
           <w:rFonts w:ascii="Times New Roman" w:hAnsi="Times New Roman" w:cs="Times New Roman"/>
           <w:bCs/>
         </w:rPr>
-        <w:t>Kartzinel</w:t>
+        <w:t>Elbrecht</w:t>
       </w:r>
       <w:proofErr w:type="spellEnd"/>
       <w:r>
@@ -9520,7 +9722,73 @@
           <w:rFonts w:ascii="Times New Roman" w:hAnsi="Times New Roman" w:cs="Times New Roman"/>
           <w:bCs/>
         </w:rPr>
-        <w:t xml:space="preserve">, Gao et al., </w:t>
+        <w:t xml:space="preserve"> et al. 2017). </w:t>
+      </w:r>
+    </w:p>
+    <w:p>
+      <w:pPr>
+        <w:rPr>
+          <w:rFonts w:ascii="Times New Roman" w:hAnsi="Times New Roman" w:cs="Times New Roman"/>
+          <w:bCs/>
+        </w:rPr>
+      </w:pPr>
+    </w:p>
+    <w:p>
+      <w:pPr>
+        <w:rPr>
+          <w:rFonts w:ascii="Times New Roman" w:hAnsi="Times New Roman" w:cs="Times New Roman"/>
+          <w:b/>
+        </w:rPr>
+      </w:pPr>
+      <w:r>
+        <w:rPr>
+          <w:rFonts w:ascii="Times New Roman" w:hAnsi="Times New Roman" w:cs="Times New Roman"/>
+          <w:b/>
+        </w:rPr>
+        <w:t>[Surface sterilization by environment]</w:t>
+      </w:r>
+    </w:p>
+    <w:p>
+      <w:pPr>
+        <w:rPr>
+          <w:rFonts w:ascii="Times New Roman" w:hAnsi="Times New Roman" w:cs="Times New Roman"/>
+          <w:bCs/>
+        </w:rPr>
+      </w:pPr>
+      <w:r>
+        <w:rPr>
+          <w:rFonts w:ascii="Times New Roman" w:hAnsi="Times New Roman" w:cs="Times New Roman"/>
+          <w:bCs/>
+        </w:rPr>
+        <w:t xml:space="preserve">While we saw no widespread evidence of environmental contamination in our study, </w:t>
+      </w:r>
+      <w:r>
+        <w:rPr>
+          <w:rFonts w:ascii="Times New Roman" w:hAnsi="Times New Roman" w:cs="Times New Roman"/>
+          <w:bCs/>
+        </w:rPr>
+        <w:t xml:space="preserve">we did observe some evidence that more contained environments may be more prone to contamination than open terrestrial field environments. This outcome highlights that the decision to surface sterilize prior to DNA metabarcoding may matter more in some </w:t>
+      </w:r>
+      <w:r>
+        <w:rPr>
+          <w:rFonts w:ascii="Times New Roman" w:hAnsi="Times New Roman" w:cs="Times New Roman"/>
+          <w:bCs/>
+        </w:rPr>
+        <w:t>environments and experiments</w:t>
+      </w:r>
+      <w:r>
+        <w:rPr>
+          <w:rFonts w:ascii="Times New Roman" w:hAnsi="Times New Roman" w:cs="Times New Roman"/>
+          <w:bCs/>
+        </w:rPr>
+        <w:t xml:space="preserve"> than others. </w:t>
+      </w:r>
+      <w:r>
+        <w:rPr>
+          <w:rFonts w:ascii="Times New Roman" w:hAnsi="Times New Roman" w:cs="Times New Roman"/>
+          <w:bCs/>
+        </w:rPr>
+        <w:t xml:space="preserve">Mesocosms, either built or natural, are a widely used type of environment in studies of consumptive interactions (e.g. built mesocosms: Gao 2017, Rudolf et al. 2014; ponds, lakes, and natural microcosms: </w:t>
       </w:r>
       <w:proofErr w:type="spellStart"/>
       <w:r>
@@ -9528,7 +9796,7 @@
           <w:rFonts w:ascii="Times New Roman" w:hAnsi="Times New Roman" w:cs="Times New Roman"/>
           <w:bCs/>
         </w:rPr>
-        <w:t>Wirta</w:t>
+        <w:t>Srivistava</w:t>
       </w:r>
       <w:proofErr w:type="spellEnd"/>
       <w:r>
@@ -9536,7 +9804,7 @@
           <w:rFonts w:ascii="Times New Roman" w:hAnsi="Times New Roman" w:cs="Times New Roman"/>
           <w:bCs/>
         </w:rPr>
-        <w:t xml:space="preserve">, Bell et al. 2019, </w:t>
+        <w:t xml:space="preserve"> et al. 2004, De </w:t>
       </w:r>
       <w:proofErr w:type="spellStart"/>
       <w:r>
@@ -9544,7 +9812,7 @@
           <w:rFonts w:ascii="Times New Roman" w:hAnsi="Times New Roman" w:cs="Times New Roman"/>
           <w:bCs/>
         </w:rPr>
-        <w:t>Orlofske</w:t>
+        <w:t>Meester</w:t>
       </w:r>
       <w:proofErr w:type="spellEnd"/>
       <w:r>
@@ -9552,59 +9820,7 @@
           <w:rFonts w:ascii="Times New Roman" w:hAnsi="Times New Roman" w:cs="Times New Roman"/>
           <w:bCs/>
         </w:rPr>
-        <w:t xml:space="preserve"> et al. 2012). </w:t>
-      </w:r>
-    </w:p>
-    <w:p>
-      <w:pPr>
-        <w:rPr>
-          <w:rFonts w:ascii="Times New Roman" w:hAnsi="Times New Roman" w:cs="Times New Roman"/>
-          <w:bCs/>
-        </w:rPr>
-      </w:pPr>
-    </w:p>
-    <w:p>
-      <w:pPr>
-        <w:rPr>
-          <w:rFonts w:ascii="Times New Roman" w:hAnsi="Times New Roman" w:cs="Times New Roman"/>
-          <w:b/>
-        </w:rPr>
-      </w:pPr>
-      <w:r>
-        <w:rPr>
-          <w:rFonts w:ascii="Times New Roman" w:hAnsi="Times New Roman" w:cs="Times New Roman"/>
-          <w:b/>
-        </w:rPr>
-        <w:t>[Surface sterilization broadly]</w:t>
-      </w:r>
-    </w:p>
-    <w:p>
-      <w:pPr>
-        <w:rPr>
-          <w:rFonts w:ascii="Times New Roman" w:hAnsi="Times New Roman" w:cs="Times New Roman"/>
-          <w:bCs/>
-        </w:rPr>
-      </w:pPr>
-      <w:r>
-        <w:rPr>
-          <w:rFonts w:ascii="Times New Roman" w:hAnsi="Times New Roman" w:cs="Times New Roman"/>
-          <w:bCs/>
-        </w:rPr>
-        <w:t>The field of diet DNA metabarcoding has not universally adopted surface sterilization practices into common protocols, especially for studies including DNA extraction of full organisms</w:t>
-      </w:r>
-      <w:r>
-        <w:rPr>
-          <w:rFonts w:ascii="Times New Roman" w:hAnsi="Times New Roman" w:cs="Times New Roman"/>
-          <w:bCs/>
-        </w:rPr>
-        <w:t xml:space="preserve"> </w:t>
-      </w:r>
-      <w:r>
-        <w:rPr>
-          <w:rFonts w:ascii="Times New Roman" w:hAnsi="Times New Roman" w:cs="Times New Roman"/>
-          <w:bCs/>
-        </w:rPr>
-        <w:t xml:space="preserve">(Doña et al. 2019, </w:t>
+        <w:t xml:space="preserve"> et al. 2005) and DNA metabarcoding in any of these environments may benefit from surface sterilization. Any environment is shaped by both abiotic and biotic factors, and these may play out in complicated ways to influence the risk of environmental contamination. In aquatic and marine eDNA environments, some abiotic conditions are attributed to DNA persistence (e.g. pH and salinity; Collins et al. 2018, Strickler et al. 2019), while others are not or show inconclusive results (e.g. sunlight; </w:t>
       </w:r>
       <w:proofErr w:type="spellStart"/>
       <w:r>
@@ -9612,7 +9828,7 @@
           <w:rFonts w:ascii="Times New Roman" w:hAnsi="Times New Roman" w:cs="Times New Roman"/>
           <w:bCs/>
         </w:rPr>
-        <w:t>Anslan</w:t>
+        <w:t>Machler</w:t>
       </w:r>
       <w:proofErr w:type="spellEnd"/>
       <w:r>
@@ -9620,7 +9836,7 @@
           <w:rFonts w:ascii="Times New Roman" w:hAnsi="Times New Roman" w:cs="Times New Roman"/>
           <w:bCs/>
         </w:rPr>
-        <w:t xml:space="preserve"> et al. 2016, </w:t>
+        <w:t xml:space="preserve"> et al. 2018, </w:t>
       </w:r>
       <w:proofErr w:type="spellStart"/>
       <w:r>
@@ -9628,7 +9844,7 @@
           <w:rFonts w:ascii="Times New Roman" w:hAnsi="Times New Roman" w:cs="Times New Roman"/>
           <w:bCs/>
         </w:rPr>
-        <w:t>Wirta</w:t>
+        <w:t>Pilliod</w:t>
       </w:r>
       <w:proofErr w:type="spellEnd"/>
       <w:r>
@@ -9636,105 +9852,21 @@
           <w:rFonts w:ascii="Times New Roman" w:hAnsi="Times New Roman" w:cs="Times New Roman"/>
           <w:bCs/>
         </w:rPr>
-        <w:t xml:space="preserve"> et al.</w:t>
-      </w:r>
-      <w:r>
-        <w:rPr>
-          <w:rFonts w:ascii="Times New Roman" w:hAnsi="Times New Roman" w:cs="Times New Roman"/>
-          <w:bCs/>
-        </w:rPr>
-        <w:t xml:space="preserve">, </w:t>
-      </w:r>
-      <w:r>
-        <w:rPr>
-          <w:rFonts w:ascii="Times New Roman" w:hAnsi="Times New Roman" w:cs="Times New Roman"/>
-          <w:bCs/>
-        </w:rPr>
-        <w:t>Jacobsen et al. 2018)</w:t>
-      </w:r>
-      <w:r>
-        <w:rPr>
-          <w:rFonts w:ascii="Times New Roman" w:hAnsi="Times New Roman" w:cs="Times New Roman"/>
-          <w:bCs/>
-        </w:rPr>
-        <w:t xml:space="preserve">. </w:t>
-      </w:r>
-      <w:r>
-        <w:rPr>
-          <w:rFonts w:ascii="Times New Roman" w:hAnsi="Times New Roman" w:cs="Times New Roman"/>
-          <w:bCs/>
-        </w:rPr>
-        <w:t>We demonstrate that surface sterilization may not be necessary in these types of studies in the future, but that the costs (in time, money, and data) are not great for surface sterilizing as a precaution</w:t>
-      </w:r>
-      <w:r>
-        <w:rPr>
-          <w:rFonts w:ascii="Times New Roman" w:hAnsi="Times New Roman" w:cs="Times New Roman"/>
-          <w:bCs/>
-        </w:rPr>
-        <w:t xml:space="preserve"> against potential contaminants</w:t>
-      </w:r>
-      <w:r>
-        <w:rPr>
-          <w:rFonts w:ascii="Times New Roman" w:hAnsi="Times New Roman" w:cs="Times New Roman"/>
-          <w:bCs/>
-        </w:rPr>
-        <w:t>.</w:t>
-      </w:r>
-      <w:r>
-        <w:rPr>
-          <w:rFonts w:ascii="Times New Roman" w:hAnsi="Times New Roman" w:cs="Times New Roman"/>
-          <w:bCs/>
-        </w:rPr>
-        <w:t xml:space="preserve"> This evident lack of surface contaminants that hide diet diversity in DNA metabarcoding studies contrast with obvious surface contaminants altering ecological interpretations in other fields that use high-throughput sequencing methods to determine community diversity (e.g. fungal endophytes; CITE). The reasons for this difference are numerous, but foremost is that fungal spores </w:t>
-      </w:r>
-      <w:r>
-        <w:rPr>
-          <w:rFonts w:ascii="Times New Roman" w:hAnsi="Times New Roman" w:cs="Times New Roman"/>
-          <w:bCs/>
-        </w:rPr>
-        <w:t xml:space="preserve">and bacterial cells </w:t>
-      </w:r>
-      <w:r>
-        <w:rPr>
-          <w:rFonts w:ascii="Times New Roman" w:hAnsi="Times New Roman" w:cs="Times New Roman"/>
-          <w:bCs/>
-        </w:rPr>
-        <w:t xml:space="preserve">are widespread </w:t>
-      </w:r>
-      <w:r>
-        <w:rPr>
-          <w:rFonts w:ascii="Times New Roman" w:hAnsi="Times New Roman" w:cs="Times New Roman"/>
-          <w:bCs/>
-        </w:rPr>
-        <w:t xml:space="preserve">on and in the surfaces of most environments and organisms (CITE) and so likely to contaminate studies targeting specific subgroups of </w:t>
-      </w:r>
-      <w:r>
-        <w:rPr>
-          <w:rFonts w:ascii="Times New Roman" w:hAnsi="Times New Roman" w:cs="Times New Roman"/>
-          <w:bCs/>
-        </w:rPr>
-        <w:t>these</w:t>
-      </w:r>
-      <w:r>
-        <w:rPr>
-          <w:rFonts w:ascii="Times New Roman" w:hAnsi="Times New Roman" w:cs="Times New Roman"/>
-          <w:bCs/>
-        </w:rPr>
-        <w:t xml:space="preserve"> communities. Indeed, even in our dataset, many sequences matched to fungal reference sequences from both GenBank and BOLD (see data). The fact that these non-target fungal sequences did not alter our DNA metabarcoding data by hiding target potential diet DNA</w:t>
-      </w:r>
-      <w:r>
-        <w:rPr>
-          <w:rFonts w:ascii="Times New Roman" w:hAnsi="Times New Roman" w:cs="Times New Roman"/>
-          <w:bCs/>
-        </w:rPr>
-        <w:t xml:space="preserve"> (even with the relative rarity of potential diet DNA compared to consumer DNA; </w:t>
-      </w:r>
-      <w:r>
-        <w:rPr>
-          <w:rFonts w:ascii="Times New Roman" w:hAnsi="Times New Roman" w:cs="Times New Roman"/>
-          <w:bCs/>
-        </w:rPr>
-        <w:t xml:space="preserve">0.006 – 26% of each sample, similar to other studies; </w:t>
+        <w:t xml:space="preserve"> et al. 2014). Others attribute biotically-mediated responses to the environment in DNA persistence (e.g. microbial growth due to ideal abiotic conditions: Nielson et al; Strickler et al. 2014). Any aspect of an environment that alters the persistence of DNA is likely to alter the risk of environmental contamination. Ecological factors of an environment or consumer could shape contamination risk as well, including diet density, consumer-diet population ratios, consumer-diet body size ratios, and interaction frequency, which can alter contact probability and handling times as well as the likelihood that high-biomass contaminants will hide diet items that were consumed farther back in time (</w:t>
+      </w:r>
+      <w:r>
+        <w:rPr>
+          <w:rFonts w:ascii="Times New Roman" w:hAnsi="Times New Roman" w:cs="Times New Roman"/>
+          <w:bCs/>
+        </w:rPr>
+        <w:t xml:space="preserve">Greenstone 2011 and 2012, </w:t>
+      </w:r>
+      <w:r>
+        <w:rPr>
+          <w:rFonts w:ascii="Times New Roman" w:hAnsi="Times New Roman" w:cs="Times New Roman"/>
+          <w:bCs/>
+        </w:rPr>
+        <w:t xml:space="preserve">Scharf et al. 1998, </w:t>
       </w:r>
       <w:proofErr w:type="spellStart"/>
       <w:r>
@@ -9742,7 +9874,7 @@
           <w:rFonts w:ascii="Times New Roman" w:hAnsi="Times New Roman" w:cs="Times New Roman"/>
           <w:bCs/>
         </w:rPr>
-        <w:t>Krehenwinkel</w:t>
+        <w:t>Jeschke</w:t>
       </w:r>
       <w:proofErr w:type="spellEnd"/>
       <w:r>
@@ -9750,28 +9882,7 @@
           <w:rFonts w:ascii="Times New Roman" w:hAnsi="Times New Roman" w:cs="Times New Roman"/>
           <w:bCs/>
         </w:rPr>
-        <w:t xml:space="preserve"> et al. 2016), </w:t>
-      </w:r>
-      <w:r>
-        <w:rPr>
-          <w:rFonts w:ascii="Times New Roman" w:hAnsi="Times New Roman" w:cs="Times New Roman"/>
-          <w:bCs/>
-        </w:rPr>
-        <w:t xml:space="preserve"> is likely due to the differences in biomass of these sources of DNA in our samples</w:t>
-      </w:r>
-      <w:r>
-        <w:rPr>
-          <w:rFonts w:ascii="Times New Roman" w:hAnsi="Times New Roman" w:cs="Times New Roman"/>
-          <w:bCs/>
-        </w:rPr>
-        <w:t xml:space="preserve"> and the specificity of our PCR amplification protocol</w:t>
-      </w:r>
-      <w:r>
-        <w:rPr>
-          <w:rFonts w:ascii="Times New Roman" w:hAnsi="Times New Roman" w:cs="Times New Roman"/>
-          <w:bCs/>
-        </w:rPr>
-        <w:t>; diet items are likely in greater biomass in consumers than any single fungal species and more directly targeted by the primer set selected for our study (</w:t>
+        <w:t xml:space="preserve"> et al. 2002, </w:t>
       </w:r>
       <w:proofErr w:type="spellStart"/>
       <w:r>
@@ -9779,7 +9890,7 @@
           <w:rFonts w:ascii="Times New Roman" w:hAnsi="Times New Roman" w:cs="Times New Roman"/>
           <w:bCs/>
         </w:rPr>
-        <w:t>Leray</w:t>
+        <w:t>Samu</w:t>
       </w:r>
       <w:proofErr w:type="spellEnd"/>
       <w:r>
@@ -9787,7 +9898,7 @@
           <w:rFonts w:ascii="Times New Roman" w:hAnsi="Times New Roman" w:cs="Times New Roman"/>
           <w:bCs/>
         </w:rPr>
-        <w:t xml:space="preserve">, other primer paper, </w:t>
+        <w:t xml:space="preserve"> and Biro 1993, </w:t>
       </w:r>
       <w:proofErr w:type="spellStart"/>
       <w:r>
@@ -9795,7 +9906,7 @@
           <w:rFonts w:ascii="Times New Roman" w:hAnsi="Times New Roman" w:cs="Times New Roman"/>
           <w:bCs/>
         </w:rPr>
-        <w:t>Elbrecht</w:t>
+        <w:t>Marcias</w:t>
       </w:r>
       <w:proofErr w:type="spellEnd"/>
       <w:r>
@@ -9803,94 +9914,7 @@
           <w:rFonts w:ascii="Times New Roman" w:hAnsi="Times New Roman" w:cs="Times New Roman"/>
           <w:bCs/>
         </w:rPr>
-        <w:t xml:space="preserve"> et al. 2017). </w:t>
-      </w:r>
-    </w:p>
-    <w:p>
-      <w:pPr>
-        <w:rPr>
-          <w:rFonts w:ascii="Times New Roman" w:hAnsi="Times New Roman" w:cs="Times New Roman"/>
-          <w:bCs/>
-        </w:rPr>
-      </w:pPr>
-    </w:p>
-    <w:p>
-      <w:pPr>
-        <w:rPr>
-          <w:rFonts w:ascii="Times New Roman" w:hAnsi="Times New Roman" w:cs="Times New Roman"/>
-          <w:b/>
-        </w:rPr>
-      </w:pPr>
-      <w:r>
-        <w:rPr>
-          <w:rFonts w:ascii="Times New Roman" w:hAnsi="Times New Roman" w:cs="Times New Roman"/>
-          <w:b/>
-        </w:rPr>
-        <w:t>[Surface sterilization by environment]</w:t>
-      </w:r>
-    </w:p>
-    <w:p>
-      <w:pPr>
-        <w:rPr>
-          <w:rFonts w:ascii="Times New Roman" w:hAnsi="Times New Roman" w:cs="Times New Roman"/>
-          <w:bCs/>
-        </w:rPr>
-      </w:pPr>
-      <w:r>
-        <w:rPr>
-          <w:rFonts w:ascii="Times New Roman" w:hAnsi="Times New Roman" w:cs="Times New Roman"/>
-          <w:bCs/>
-        </w:rPr>
-        <w:t xml:space="preserve">While we saw no widespread evidence of environmental contamination in our study, </w:t>
-      </w:r>
-      <w:r>
-        <w:rPr>
-          <w:rFonts w:ascii="Times New Roman" w:hAnsi="Times New Roman" w:cs="Times New Roman"/>
-          <w:bCs/>
-        </w:rPr>
-        <w:t xml:space="preserve">we did observe some evidence that more contained environments may be more prone to contamination than open terrestrial field environments. </w:t>
-      </w:r>
-      <w:r>
-        <w:rPr>
-          <w:rFonts w:ascii="Times New Roman" w:hAnsi="Times New Roman" w:cs="Times New Roman"/>
-          <w:bCs/>
-        </w:rPr>
-        <w:t xml:space="preserve">This outcome highlights that the decision to surface sterilize prior to DNA metabarcoding may matter more in some </w:t>
-      </w:r>
-      <w:r>
-        <w:rPr>
-          <w:rFonts w:ascii="Times New Roman" w:hAnsi="Times New Roman" w:cs="Times New Roman"/>
-          <w:bCs/>
-        </w:rPr>
-        <w:t>environments and experiments</w:t>
-      </w:r>
-      <w:r>
-        <w:rPr>
-          <w:rFonts w:ascii="Times New Roman" w:hAnsi="Times New Roman" w:cs="Times New Roman"/>
-          <w:bCs/>
-        </w:rPr>
-        <w:t xml:space="preserve"> than others. </w:t>
-      </w:r>
-      <w:r>
-        <w:rPr>
-          <w:rFonts w:ascii="Times New Roman" w:hAnsi="Times New Roman" w:cs="Times New Roman"/>
-          <w:bCs/>
-        </w:rPr>
-        <w:t xml:space="preserve">Mesocosms, either built or natural, are a </w:t>
-      </w:r>
-      <w:r>
-        <w:rPr>
-          <w:rFonts w:ascii="Times New Roman" w:hAnsi="Times New Roman" w:cs="Times New Roman"/>
-          <w:bCs/>
-        </w:rPr>
-        <w:t>widely used</w:t>
-      </w:r>
-      <w:r>
-        <w:rPr>
-          <w:rFonts w:ascii="Times New Roman" w:hAnsi="Times New Roman" w:cs="Times New Roman"/>
-          <w:bCs/>
-        </w:rPr>
-        <w:t xml:space="preserve"> type of environment in studies of consumptive interactions (e.g. built mesocosms: Gao 2017, Rudolf et al. 2014; ponds, lakes, and natural microcosms: </w:t>
+        <w:t xml:space="preserve">-Hernandez et al., Abrams and </w:t>
       </w:r>
       <w:proofErr w:type="spellStart"/>
       <w:r>
@@ -9898,7 +9922,7 @@
           <w:rFonts w:ascii="Times New Roman" w:hAnsi="Times New Roman" w:cs="Times New Roman"/>
           <w:bCs/>
         </w:rPr>
-        <w:t>Srivistava</w:t>
+        <w:t>Ginzberg</w:t>
       </w:r>
       <w:proofErr w:type="spellEnd"/>
       <w:r>
@@ -9906,182 +9930,7 @@
           <w:rFonts w:ascii="Times New Roman" w:hAnsi="Times New Roman" w:cs="Times New Roman"/>
           <w:bCs/>
         </w:rPr>
-        <w:t xml:space="preserve"> et al. 2004, De </w:t>
-      </w:r>
-      <w:proofErr w:type="spellStart"/>
-      <w:r>
-        <w:rPr>
-          <w:rFonts w:ascii="Times New Roman" w:hAnsi="Times New Roman" w:cs="Times New Roman"/>
-          <w:bCs/>
-        </w:rPr>
-        <w:t>Meester</w:t>
-      </w:r>
-      <w:proofErr w:type="spellEnd"/>
-      <w:r>
-        <w:rPr>
-          <w:rFonts w:ascii="Times New Roman" w:hAnsi="Times New Roman" w:cs="Times New Roman"/>
-          <w:bCs/>
-        </w:rPr>
-        <w:t xml:space="preserve"> et al. 2005) and DNA metabarcoding in any of these environments may benefit from surface sterilization.</w:t>
-      </w:r>
-      <w:r>
-        <w:rPr>
-          <w:rFonts w:ascii="Times New Roman" w:hAnsi="Times New Roman" w:cs="Times New Roman"/>
-          <w:bCs/>
-        </w:rPr>
-        <w:t xml:space="preserve"> </w:t>
-      </w:r>
-      <w:r>
-        <w:rPr>
-          <w:rFonts w:ascii="Times New Roman" w:hAnsi="Times New Roman" w:cs="Times New Roman"/>
-          <w:bCs/>
-        </w:rPr>
-        <w:t xml:space="preserve">Any environment is shaped by both abiotic and biotic factors, and </w:t>
-      </w:r>
-      <w:r>
-        <w:rPr>
-          <w:rFonts w:ascii="Times New Roman" w:hAnsi="Times New Roman" w:cs="Times New Roman"/>
-          <w:bCs/>
-        </w:rPr>
-        <w:t>these may play out in complicated ways to influence the risk of environmental contamination</w:t>
-      </w:r>
-      <w:r>
-        <w:rPr>
-          <w:rFonts w:ascii="Times New Roman" w:hAnsi="Times New Roman" w:cs="Times New Roman"/>
-          <w:bCs/>
-        </w:rPr>
-        <w:t xml:space="preserve">. In aquatic and marine eDNA environments, some abiotic conditions are attributed to DNA persistence (e.g. pH and salinity; Collins et al. 2018, Strickler et al. 2019), while others are not or show inconclusive results (e.g. sunlight; </w:t>
-      </w:r>
-      <w:proofErr w:type="spellStart"/>
-      <w:r>
-        <w:rPr>
-          <w:rFonts w:ascii="Times New Roman" w:hAnsi="Times New Roman" w:cs="Times New Roman"/>
-          <w:bCs/>
-        </w:rPr>
-        <w:t>Machler</w:t>
-      </w:r>
-      <w:proofErr w:type="spellEnd"/>
-      <w:r>
-        <w:rPr>
-          <w:rFonts w:ascii="Times New Roman" w:hAnsi="Times New Roman" w:cs="Times New Roman"/>
-          <w:bCs/>
-        </w:rPr>
-        <w:t xml:space="preserve"> et al. 2018, </w:t>
-      </w:r>
-      <w:proofErr w:type="spellStart"/>
-      <w:r>
-        <w:rPr>
-          <w:rFonts w:ascii="Times New Roman" w:hAnsi="Times New Roman" w:cs="Times New Roman"/>
-          <w:bCs/>
-        </w:rPr>
-        <w:t>Pilliod</w:t>
-      </w:r>
-      <w:proofErr w:type="spellEnd"/>
-      <w:r>
-        <w:rPr>
-          <w:rFonts w:ascii="Times New Roman" w:hAnsi="Times New Roman" w:cs="Times New Roman"/>
-          <w:bCs/>
-        </w:rPr>
-        <w:t xml:space="preserve"> et al. 2014). Others attribute biotically-mediated responses to the environment in DNA persistence (e.g. microbial growth due to ideal abiotic conditions: Nielson et al; Strickler et al. 2014).</w:t>
-      </w:r>
-      <w:r>
-        <w:rPr>
-          <w:rFonts w:ascii="Times New Roman" w:hAnsi="Times New Roman" w:cs="Times New Roman"/>
-          <w:bCs/>
-        </w:rPr>
-        <w:t xml:space="preserve"> Any aspect of an environment that alters the persistence of DNA is likely to alter the risk of environmental contamination. </w:t>
-      </w:r>
-      <w:r>
-        <w:rPr>
-          <w:rFonts w:ascii="Times New Roman" w:hAnsi="Times New Roman" w:cs="Times New Roman"/>
-          <w:bCs/>
-        </w:rPr>
-        <w:t>Ecological factors of an environment or consumer could shape contamination risk as well, including diet density, consumer-diet population ratios, consumer-diet body size ratios, and interaction frequency, which can alter contact probability and handling times as well as the likelihood that high-biomass contaminants will hide diet items that were consumed farther back in time (</w:t>
-      </w:r>
-      <w:r>
-        <w:rPr>
-          <w:rFonts w:ascii="Times New Roman" w:hAnsi="Times New Roman" w:cs="Times New Roman"/>
-          <w:bCs/>
-        </w:rPr>
-        <w:t xml:space="preserve">Greenstone 2011 and 2012, </w:t>
-      </w:r>
-      <w:r>
-        <w:rPr>
-          <w:rFonts w:ascii="Times New Roman" w:hAnsi="Times New Roman" w:cs="Times New Roman"/>
-          <w:bCs/>
-        </w:rPr>
-        <w:t xml:space="preserve">Scharf et al. 1998, </w:t>
-      </w:r>
-      <w:proofErr w:type="spellStart"/>
-      <w:r>
-        <w:rPr>
-          <w:rFonts w:ascii="Times New Roman" w:hAnsi="Times New Roman" w:cs="Times New Roman"/>
-          <w:bCs/>
-        </w:rPr>
-        <w:t>Jeschke</w:t>
-      </w:r>
-      <w:proofErr w:type="spellEnd"/>
-      <w:r>
-        <w:rPr>
-          <w:rFonts w:ascii="Times New Roman" w:hAnsi="Times New Roman" w:cs="Times New Roman"/>
-          <w:bCs/>
-        </w:rPr>
-        <w:t xml:space="preserve"> et al. 2002, </w:t>
-      </w:r>
-      <w:proofErr w:type="spellStart"/>
-      <w:r>
-        <w:rPr>
-          <w:rFonts w:ascii="Times New Roman" w:hAnsi="Times New Roman" w:cs="Times New Roman"/>
-          <w:bCs/>
-        </w:rPr>
-        <w:t>Samu</w:t>
-      </w:r>
-      <w:proofErr w:type="spellEnd"/>
-      <w:r>
-        <w:rPr>
-          <w:rFonts w:ascii="Times New Roman" w:hAnsi="Times New Roman" w:cs="Times New Roman"/>
-          <w:bCs/>
-        </w:rPr>
-        <w:t xml:space="preserve"> and Biro 1993, </w:t>
-      </w:r>
-      <w:proofErr w:type="spellStart"/>
-      <w:r>
-        <w:rPr>
-          <w:rFonts w:ascii="Times New Roman" w:hAnsi="Times New Roman" w:cs="Times New Roman"/>
-          <w:bCs/>
-        </w:rPr>
-        <w:t>Marcias</w:t>
-      </w:r>
-      <w:proofErr w:type="spellEnd"/>
-      <w:r>
-        <w:rPr>
-          <w:rFonts w:ascii="Times New Roman" w:hAnsi="Times New Roman" w:cs="Times New Roman"/>
-          <w:bCs/>
-        </w:rPr>
-        <w:t xml:space="preserve">-Hernandez et al., Abrams and </w:t>
-      </w:r>
-      <w:proofErr w:type="spellStart"/>
-      <w:r>
-        <w:rPr>
-          <w:rFonts w:ascii="Times New Roman" w:hAnsi="Times New Roman" w:cs="Times New Roman"/>
-          <w:bCs/>
-        </w:rPr>
-        <w:t>Ginzberg</w:t>
-      </w:r>
-      <w:proofErr w:type="spellEnd"/>
-      <w:r>
-        <w:rPr>
-          <w:rFonts w:ascii="Times New Roman" w:hAnsi="Times New Roman" w:cs="Times New Roman"/>
-          <w:bCs/>
-        </w:rPr>
-        <w:t xml:space="preserve"> 2000).</w:t>
-      </w:r>
-      <w:r>
-        <w:rPr>
-          <w:rFonts w:ascii="Times New Roman" w:hAnsi="Times New Roman" w:cs="Times New Roman"/>
-          <w:bCs/>
-        </w:rPr>
-        <w:t xml:space="preserve"> Considering these aspects of any environment prior to performing a DNA metabarcoding study is key in </w:t>
+        <w:t xml:space="preserve"> 2000). Considering these aspects of any environment prior to performing a DNA metabarcoding study is key in </w:t>
       </w:r>
       <w:r>
         <w:rPr>
@@ -10096,14 +9945,7 @@
           <w:rFonts w:ascii="Times New Roman" w:hAnsi="Times New Roman" w:cs="Times New Roman"/>
           <w:bCs/>
         </w:rPr>
-        <w:t xml:space="preserve"> and</w:t>
-      </w:r>
-      <w:r>
-        <w:rPr>
-          <w:rFonts w:ascii="Times New Roman" w:hAnsi="Times New Roman" w:cs="Times New Roman"/>
-          <w:bCs/>
-        </w:rPr>
-        <w:t xml:space="preserve"> could help build predictive frameworks of when surface sterilization may be necessary. </w:t>
+        <w:t xml:space="preserve"> and could help build predictive frameworks of when surface sterilization may be necessary. </w:t>
       </w:r>
     </w:p>
     <w:p>
@@ -10998,7 +10840,7 @@
           <w:b/>
         </w:rPr>
       </w:pPr>
-      <w:commentRangeStart w:id="5"/>
+      <w:commentRangeStart w:id="8"/>
       <w:r>
         <w:rPr>
           <w:rFonts w:ascii="Times New Roman" w:hAnsi="Times New Roman" w:cs="Times New Roman"/>
@@ -11007,12 +10849,12 @@
         <w:lastRenderedPageBreak/>
         <w:t>Figures</w:t>
       </w:r>
-      <w:commentRangeEnd w:id="5"/>
+      <w:commentRangeEnd w:id="8"/>
       <w:r>
         <w:rPr>
           <w:rStyle w:val="CommentReference"/>
         </w:rPr>
-        <w:commentReference w:id="5"/>
+        <w:commentReference w:id="8"/>
       </w:r>
       <w:r>
         <w:rPr>
@@ -13828,7 +13670,7 @@
 
 <file path=word/comments.xml><?xml version="1.0" encoding="utf-8"?>
 <w:comments xmlns:wpc="http://schemas.microsoft.com/office/word/2010/wordprocessingCanvas" xmlns:cx="http://schemas.microsoft.com/office/drawing/2014/chartex" xmlns:cx1="http://schemas.microsoft.com/office/drawing/2015/9/8/chartex" xmlns:cx2="http://schemas.microsoft.com/office/drawing/2015/10/21/chartex" xmlns:cx3="http://schemas.microsoft.com/office/drawing/2016/5/9/chartex" xmlns:cx4="http://schemas.microsoft.com/office/drawing/2016/5/10/chartex" xmlns:cx5="http://schemas.microsoft.com/office/drawing/2016/5/11/chartex" xmlns:cx6="http://schemas.microsoft.com/office/drawing/2016/5/12/chartex" xmlns:cx7="http://schemas.microsoft.com/office/drawing/2016/5/13/chartex" xmlns:cx8="http://schemas.microsoft.com/office/drawing/2016/5/14/chartex" xmlns:mc="http://schemas.openxmlformats.org/markup-compatibility/2006" xmlns:aink="http://schemas.microsoft.com/office/drawing/2016/ink" xmlns:am3d="http://schemas.microsoft.com/office/drawing/2017/model3d" xmlns:o="urn:schemas-microsoft-com:office:office" xmlns:r="http://schemas.openxmlformats.org/officeDocument/2006/relationships" xmlns:m="http://schemas.openxmlformats.org/officeDocument/2006/math" xmlns:v="urn:schemas-microsoft-com:vml" xmlns:wp14="http://schemas.microsoft.com/office/word/2010/wordprocessingDrawing" xmlns:wp="http://schemas.openxmlformats.org/drawingml/2006/wordprocessingDrawing" xmlns:w10="urn:schemas-microsoft-com:office:word" xmlns:w="http://schemas.openxmlformats.org/wordprocessingml/2006/main" xmlns:w14="http://schemas.microsoft.com/office/word/2010/wordml" xmlns:w15="http://schemas.microsoft.com/office/word/2012/wordml" xmlns:w16cex="http://schemas.microsoft.com/office/word/2018/wordml/cex" xmlns:w16cid="http://schemas.microsoft.com/office/word/2016/wordml/cid" xmlns:w16="http://schemas.microsoft.com/office/word/2018/wordml" xmlns:w16se="http://schemas.microsoft.com/office/word/2015/wordml/symex" xmlns:wpg="http://schemas.microsoft.com/office/word/2010/wordprocessingGroup" xmlns:wpi="http://schemas.microsoft.com/office/word/2010/wordprocessingInk" xmlns:wne="http://schemas.microsoft.com/office/word/2006/wordml" xmlns:wps="http://schemas.microsoft.com/office/word/2010/wordprocessingShape" mc:Ignorable="w14 w15 w16se w16cid w16 w16cex wp14">
-  <w:comment w:id="0" w:author="Ana Miller-Ter Kuile" w:date="2020-05-25T11:24:00Z" w:initials="AMK">
+  <w:comment w:id="0" w:author="Ana Miller-Ter Kuile" w:date="2020-06-02T11:44:00Z" w:initials="AMK">
     <w:p>
       <w:pPr>
         <w:pStyle w:val="CommentText"/>
@@ -13840,6 +13682,22 @@
         <w:annotationRef/>
       </w:r>
       <w:r>
+        <w:t>E &amp;D: framing of introduction?</w:t>
+      </w:r>
+    </w:p>
+  </w:comment>
+  <w:comment w:id="1" w:author="Ana Miller-Ter Kuile" w:date="2020-05-25T11:24:00Z" w:initials="AMK">
+    <w:p>
+      <w:pPr>
+        <w:pStyle w:val="CommentText"/>
+      </w:pPr>
+      <w:r>
+        <w:rPr>
+          <w:rStyle w:val="CommentReference"/>
+        </w:rPr>
+        <w:annotationRef/>
+      </w:r>
+      <w:r>
         <w:t>﻿</w:t>
       </w:r>
       <w:r>
@@ -13853,7 +13711,7 @@
       </w:r>
     </w:p>
   </w:comment>
-  <w:comment w:id="1" w:author="Ana Miller-Ter Kuile" w:date="2020-06-02T11:31:00Z" w:initials="AMK">
+  <w:comment w:id="2" w:author="Ana Miller-Ter Kuile" w:date="2020-06-02T11:31:00Z" w:initials="AMK">
     <w:p>
       <w:pPr>
         <w:pStyle w:val="CommentText"/>
@@ -13865,11 +13723,24 @@
         <w:annotationRef/>
       </w:r>
       <w:r>
+        <w:t xml:space="preserve">E&amp;D: Justification sufficient? </w:t>
+      </w:r>
+    </w:p>
+    <w:p>
+      <w:pPr>
+        <w:pStyle w:val="CommentText"/>
+      </w:pPr>
+    </w:p>
+    <w:p>
+      <w:pPr>
+        <w:pStyle w:val="CommentText"/>
+      </w:pPr>
+      <w:r>
         <w:t>Could build these more explicitly on ideas related to different levels of organization for diet studies (e.g. intraspecific, inter-population, community-wide).</w:t>
       </w:r>
     </w:p>
   </w:comment>
-  <w:comment w:id="2" w:author="Ana Miller-Ter Kuile" w:date="2020-06-01T10:18:00Z" w:initials="AMK">
+  <w:comment w:id="3" w:author="Ana Miller-Ter Kuile" w:date="2020-06-01T10:18:00Z" w:initials="AMK">
     <w:p>
       <w:pPr>
         <w:pStyle w:val="CommentText"/>
@@ -13888,7 +13759,7 @@
       </w:r>
     </w:p>
   </w:comment>
-  <w:comment w:id="3" w:author="Ana Miller-Ter Kuile" w:date="2020-04-29T09:58:00Z" w:initials="AMK">
+  <w:comment w:id="4" w:author="Ana Miller-Ter Kuile" w:date="2020-04-29T09:58:00Z" w:initials="AMK">
     <w:p>
       <w:pPr>
         <w:pStyle w:val="CommentText"/>
@@ -13957,7 +13828,7 @@
       </w:r>
     </w:p>
   </w:comment>
-  <w:comment w:id="4" w:author="Ana Miller-Ter Kuile" w:date="2020-04-29T14:30:00Z" w:initials="AMK">
+  <w:comment w:id="5" w:author="Ana Miller-Ter Kuile" w:date="2020-04-29T14:30:00Z" w:initials="AMK">
     <w:p>
       <w:pPr>
         <w:pStyle w:val="CommentText"/>
@@ -13973,7 +13844,39 @@
       </w:r>
     </w:p>
   </w:comment>
-  <w:comment w:id="5" w:author="Ana Miller-Ter Kuile" w:date="2020-05-19T10:07:00Z" w:initials="AMK">
+  <w:comment w:id="6" w:author="Ana Miller-Ter Kuile" w:date="2020-06-02T11:45:00Z" w:initials="AMK">
+    <w:p>
+      <w:pPr>
+        <w:pStyle w:val="CommentText"/>
+      </w:pPr>
+      <w:r>
+        <w:rPr>
+          <w:rStyle w:val="CommentReference"/>
+        </w:rPr>
+        <w:annotationRef/>
+      </w:r>
+      <w:r>
+        <w:t>E &amp;D these next three paragraphs well justified and explained?</w:t>
+      </w:r>
+    </w:p>
+  </w:comment>
+  <w:comment w:id="7" w:author="Ana Miller-Ter Kuile" w:date="2020-06-02T11:45:00Z" w:initials="AMK">
+    <w:p>
+      <w:pPr>
+        <w:pStyle w:val="CommentText"/>
+      </w:pPr>
+      <w:r>
+        <w:rPr>
+          <w:rStyle w:val="CommentReference"/>
+        </w:rPr>
+        <w:annotationRef/>
+      </w:r>
+      <w:r>
+        <w:t>E&amp;D: Discussion framing appropriate to introduction? Sufficient justification of the measurement variables used to get here?</w:t>
+      </w:r>
+    </w:p>
+  </w:comment>
+  <w:comment w:id="8" w:author="Ana Miller-Ter Kuile" w:date="2020-05-19T10:07:00Z" w:initials="AMK">
     <w:p>
       <w:pPr>
         <w:pStyle w:val="CommentText"/>
@@ -13994,31 +13897,40 @@
 
 <file path=word/commentsExtended.xml><?xml version="1.0" encoding="utf-8"?>
 <w15:commentsEx xmlns:wpc="http://schemas.microsoft.com/office/word/2010/wordprocessingCanvas" xmlns:cx="http://schemas.microsoft.com/office/drawing/2014/chartex" xmlns:cx1="http://schemas.microsoft.com/office/drawing/2015/9/8/chartex" xmlns:cx2="http://schemas.microsoft.com/office/drawing/2015/10/21/chartex" xmlns:cx3="http://schemas.microsoft.com/office/drawing/2016/5/9/chartex" xmlns:cx4="http://schemas.microsoft.com/office/drawing/2016/5/10/chartex" xmlns:cx5="http://schemas.microsoft.com/office/drawing/2016/5/11/chartex" xmlns:cx6="http://schemas.microsoft.com/office/drawing/2016/5/12/chartex" xmlns:cx7="http://schemas.microsoft.com/office/drawing/2016/5/13/chartex" xmlns:cx8="http://schemas.microsoft.com/office/drawing/2016/5/14/chartex" xmlns:mc="http://schemas.openxmlformats.org/markup-compatibility/2006" xmlns:aink="http://schemas.microsoft.com/office/drawing/2016/ink" xmlns:am3d="http://schemas.microsoft.com/office/drawing/2017/model3d" xmlns:o="urn:schemas-microsoft-com:office:office" xmlns:r="http://schemas.openxmlformats.org/officeDocument/2006/relationships" xmlns:m="http://schemas.openxmlformats.org/officeDocument/2006/math" xmlns:v="urn:schemas-microsoft-com:vml" xmlns:wp14="http://schemas.microsoft.com/office/word/2010/wordprocessingDrawing" xmlns:wp="http://schemas.openxmlformats.org/drawingml/2006/wordprocessingDrawing" xmlns:w10="urn:schemas-microsoft-com:office:word" xmlns:w="http://schemas.openxmlformats.org/wordprocessingml/2006/main" xmlns:w14="http://schemas.microsoft.com/office/word/2010/wordml" xmlns:w15="http://schemas.microsoft.com/office/word/2012/wordml" xmlns:w16cex="http://schemas.microsoft.com/office/word/2018/wordml/cex" xmlns:w16cid="http://schemas.microsoft.com/office/word/2016/wordml/cid" xmlns:w16="http://schemas.microsoft.com/office/word/2018/wordml" xmlns:w16se="http://schemas.microsoft.com/office/word/2015/wordml/symex" xmlns:wpg="http://schemas.microsoft.com/office/word/2010/wordprocessingGroup" xmlns:wpi="http://schemas.microsoft.com/office/word/2010/wordprocessingInk" xmlns:wne="http://schemas.microsoft.com/office/word/2006/wordml" xmlns:wps="http://schemas.microsoft.com/office/word/2010/wordprocessingShape" mc:Ignorable="w14 w15 w16se w16cid w16 w16cex wp14">
+  <w15:commentEx w15:paraId="153B9F2F" w15:done="0"/>
   <w15:commentEx w15:paraId="5AFF5A68" w15:done="0"/>
   <w15:commentEx w15:paraId="1E75B82F" w15:done="0"/>
   <w15:commentEx w15:paraId="5E099403" w15:done="0"/>
   <w15:commentEx w15:paraId="011FBC11" w15:done="0"/>
   <w15:commentEx w15:paraId="76B6F74F" w15:done="0"/>
+  <w15:commentEx w15:paraId="56F11311" w15:done="0"/>
+  <w15:commentEx w15:paraId="4428AF6D" w15:done="0"/>
   <w15:commentEx w15:paraId="2972F583" w15:done="0"/>
 </w15:commentsEx>
 </file>
 
 <file path=word/commentsExtensible.xml><?xml version="1.0" encoding="utf-8"?>
 <w16cex:commentsExtensible xmlns:wpc="http://schemas.microsoft.com/office/word/2010/wordprocessingCanvas" xmlns:cx="http://schemas.microsoft.com/office/drawing/2014/chartex" xmlns:cx1="http://schemas.microsoft.com/office/drawing/2015/9/8/chartex" xmlns:cx2="http://schemas.microsoft.com/office/drawing/2015/10/21/chartex" xmlns:cx3="http://schemas.microsoft.com/office/drawing/2016/5/9/chartex" xmlns:cx4="http://schemas.microsoft.com/office/drawing/2016/5/10/chartex" xmlns:cx5="http://schemas.microsoft.com/office/drawing/2016/5/11/chartex" xmlns:cx6="http://schemas.microsoft.com/office/drawing/2016/5/12/chartex" xmlns:cx7="http://schemas.microsoft.com/office/drawing/2016/5/13/chartex" xmlns:cx8="http://schemas.microsoft.com/office/drawing/2016/5/14/chartex" xmlns:mc="http://schemas.openxmlformats.org/markup-compatibility/2006" xmlns:aink="http://schemas.microsoft.com/office/drawing/2016/ink" xmlns:am3d="http://schemas.microsoft.com/office/drawing/2017/model3d" xmlns:o="urn:schemas-microsoft-com:office:office" xmlns:r="http://schemas.openxmlformats.org/officeDocument/2006/relationships" xmlns:m="http://schemas.openxmlformats.org/officeDocument/2006/math" xmlns:v="urn:schemas-microsoft-com:vml" xmlns:wp14="http://schemas.microsoft.com/office/word/2010/wordprocessingDrawing" xmlns:wp="http://schemas.openxmlformats.org/drawingml/2006/wordprocessingDrawing" xmlns:w10="urn:schemas-microsoft-com:office:word" xmlns:w="http://schemas.openxmlformats.org/wordprocessingml/2006/main" xmlns:w14="http://schemas.microsoft.com/office/word/2010/wordml" xmlns:w15="http://schemas.microsoft.com/office/word/2012/wordml" xmlns:w16cex="http://schemas.microsoft.com/office/word/2018/wordml/cex" xmlns:w16cid="http://schemas.microsoft.com/office/word/2016/wordml/cid" xmlns:w16="http://schemas.microsoft.com/office/word/2018/wordml" xmlns:w16se="http://schemas.microsoft.com/office/word/2015/wordml/symex" xmlns:wpg="http://schemas.microsoft.com/office/word/2010/wordprocessingGroup" xmlns:wpi="http://schemas.microsoft.com/office/word/2010/wordprocessingInk" xmlns:wne="http://schemas.microsoft.com/office/word/2006/wordml" xmlns:wps="http://schemas.microsoft.com/office/word/2010/wordprocessingShape" mc:Ignorable="w14 w15 w16se w16cid w16 w16cex wp14">
+  <w16cex:commentExtensible w16cex:durableId="2280BA16" w16cex:dateUtc="2020-06-02T16:44:00Z"/>
   <w16cex:commentExtensible w16cex:durableId="22762970" w16cex:dateUtc="2020-05-25T16:24:00Z"/>
   <w16cex:commentExtensible w16cex:durableId="2280B70D" w16cex:dateUtc="2020-06-02T16:31:00Z"/>
   <w16cex:commentExtensible w16cex:durableId="227F548F" w16cex:dateUtc="2020-06-01T15:18:00Z"/>
+  <w16cex:commentExtensible w16cex:durableId="2280BA3D" w16cex:dateUtc="2020-06-02T16:45:00Z"/>
+  <w16cex:commentExtensible w16cex:durableId="2280BA53" w16cex:dateUtc="2020-06-02T16:45:00Z"/>
   <w16cex:commentExtensible w16cex:durableId="226E2E67" w16cex:dateUtc="2020-05-19T15:07:00Z"/>
 </w16cex:commentsExtensible>
 </file>
 
 <file path=word/commentsIds.xml><?xml version="1.0" encoding="utf-8"?>
 <w16cid:commentsIds xmlns:wpc="http://schemas.microsoft.com/office/word/2010/wordprocessingCanvas" xmlns:cx="http://schemas.microsoft.com/office/drawing/2014/chartex" xmlns:cx1="http://schemas.microsoft.com/office/drawing/2015/9/8/chartex" xmlns:cx2="http://schemas.microsoft.com/office/drawing/2015/10/21/chartex" xmlns:cx3="http://schemas.microsoft.com/office/drawing/2016/5/9/chartex" xmlns:cx4="http://schemas.microsoft.com/office/drawing/2016/5/10/chartex" xmlns:cx5="http://schemas.microsoft.com/office/drawing/2016/5/11/chartex" xmlns:cx6="http://schemas.microsoft.com/office/drawing/2016/5/12/chartex" xmlns:cx7="http://schemas.microsoft.com/office/drawing/2016/5/13/chartex" xmlns:cx8="http://schemas.microsoft.com/office/drawing/2016/5/14/chartex" xmlns:mc="http://schemas.openxmlformats.org/markup-compatibility/2006" xmlns:aink="http://schemas.microsoft.com/office/drawing/2016/ink" xmlns:am3d="http://schemas.microsoft.com/office/drawing/2017/model3d" xmlns:o="urn:schemas-microsoft-com:office:office" xmlns:r="http://schemas.openxmlformats.org/officeDocument/2006/relationships" xmlns:m="http://schemas.openxmlformats.org/officeDocument/2006/math" xmlns:v="urn:schemas-microsoft-com:vml" xmlns:wp14="http://schemas.microsoft.com/office/word/2010/wordprocessingDrawing" xmlns:wp="http://schemas.openxmlformats.org/drawingml/2006/wordprocessingDrawing" xmlns:w10="urn:schemas-microsoft-com:office:word" xmlns:w="http://schemas.openxmlformats.org/wordprocessingml/2006/main" xmlns:w14="http://schemas.microsoft.com/office/word/2010/wordml" xmlns:w15="http://schemas.microsoft.com/office/word/2012/wordml" xmlns:w16cex="http://schemas.microsoft.com/office/word/2018/wordml/cex" xmlns:w16cid="http://schemas.microsoft.com/office/word/2016/wordml/cid" xmlns:w16="http://schemas.microsoft.com/office/word/2018/wordml" xmlns:w16se="http://schemas.microsoft.com/office/word/2015/wordml/symex" xmlns:wpg="http://schemas.microsoft.com/office/word/2010/wordprocessingGroup" xmlns:wpi="http://schemas.microsoft.com/office/word/2010/wordprocessingInk" xmlns:wne="http://schemas.microsoft.com/office/word/2006/wordml" xmlns:wps="http://schemas.microsoft.com/office/word/2010/wordprocessingShape" mc:Ignorable="w14 w15 w16se w16cid w16 w16cex wp14">
+  <w16cid:commentId w16cid:paraId="153B9F2F" w16cid:durableId="2280BA16"/>
   <w16cid:commentId w16cid:paraId="5AFF5A68" w16cid:durableId="22762970"/>
   <w16cid:commentId w16cid:paraId="1E75B82F" w16cid:durableId="2280B70D"/>
   <w16cid:commentId w16cid:paraId="5E099403" w16cid:durableId="227F548F"/>
   <w16cid:commentId w16cid:paraId="011FBC11" w16cid:durableId="2253CE3F"/>
   <w16cid:commentId w16cid:paraId="76B6F74F" w16cid:durableId="22540DFE"/>
+  <w16cid:commentId w16cid:paraId="56F11311" w16cid:durableId="2280BA3D"/>
+  <w16cid:commentId w16cid:paraId="4428AF6D" w16cid:durableId="2280BA53"/>
   <w16cid:commentId w16cid:paraId="2972F583" w16cid:durableId="226E2E67"/>
 </w16cid:commentsIds>
 </file>

</xml_diff>